<commit_message>
small changes in PCB and complete report about lt3652
</commit_message>
<xml_diff>
--- a/Pre-Rapport.docx
+++ b/Pre-Rapport.docx
@@ -4,7 +4,7 @@
   <w:body>
     <w:p>
       <w:pPr>
-        <w:pStyle w:val="Titre2"/>
+        <w:pStyle w:val="Heading2"/>
       </w:pPr>
       <w:r>
         <w:t>Schéma Bloc</w:t>
@@ -45,7 +45,7 @@
     </w:p>
     <w:p>
       <w:pPr>
-        <w:pStyle w:val="Paragraphedeliste"/>
+        <w:pStyle w:val="ListParagraph"/>
         <w:numPr>
           <w:ilvl w:val="0"/>
           <w:numId w:val="231"/>
@@ -57,7 +57,7 @@
     </w:p>
     <w:p>
       <w:pPr>
-        <w:pStyle w:val="Paragraphedeliste"/>
+        <w:pStyle w:val="ListParagraph"/>
         <w:numPr>
           <w:ilvl w:val="0"/>
           <w:numId w:val="231"/>
@@ -69,7 +69,7 @@
     </w:p>
     <w:p>
       <w:pPr>
-        <w:pStyle w:val="Paragraphedeliste"/>
+        <w:pStyle w:val="ListParagraph"/>
         <w:numPr>
           <w:ilvl w:val="0"/>
           <w:numId w:val="231"/>
@@ -84,7 +84,7 @@
     </w:p>
     <w:p>
       <w:pPr>
-        <w:pStyle w:val="Paragraphedeliste"/>
+        <w:pStyle w:val="ListParagraph"/>
         <w:numPr>
           <w:ilvl w:val="0"/>
           <w:numId w:val="231"/>
@@ -179,7 +179,7 @@
     </w:p>
     <w:p>
       <w:pPr>
-        <w:pStyle w:val="Titre3"/>
+        <w:pStyle w:val="Heading3"/>
       </w:pPr>
       <w:r>
         <w:t xml:space="preserve">LT3470 </w:t>
@@ -288,7 +288,7 @@
     </w:p>
     <w:p>
       <w:pPr>
-        <w:pStyle w:val="Paragraphedeliste"/>
+        <w:pStyle w:val="ListParagraph"/>
         <w:numPr>
           <w:ilvl w:val="0"/>
           <w:numId w:val="235"/>
@@ -400,7 +400,7 @@
     </w:p>
     <w:p>
       <w:pPr>
-        <w:pStyle w:val="Paragraphedeliste"/>
+        <w:pStyle w:val="ListParagraph"/>
         <w:numPr>
           <w:ilvl w:val="0"/>
           <w:numId w:val="235"/>
@@ -422,7 +422,21 @@
         <w:rPr>
           <w:rFonts w:eastAsiaTheme="minorEastAsia"/>
         </w:rPr>
-        <w:t>Non-Connected pin.</w:t>
+        <w:t>Non-</w:t>
+      </w:r>
+      <w:proofErr w:type="spellStart"/>
+      <w:r>
+        <w:rPr>
+          <w:rFonts w:eastAsiaTheme="minorEastAsia"/>
+        </w:rPr>
+        <w:t>Connected</w:t>
+      </w:r>
+      <w:proofErr w:type="spellEnd"/>
+      <w:r>
+        <w:rPr>
+          <w:rFonts w:eastAsiaTheme="minorEastAsia"/>
+        </w:rPr>
+        <w:t xml:space="preserve"> pin.</w:t>
       </w:r>
       <w:r>
         <w:t xml:space="preserve"> </w:t>
@@ -430,7 +444,7 @@
     </w:p>
     <w:p>
       <w:pPr>
-        <w:pStyle w:val="Paragraphedeliste"/>
+        <w:pStyle w:val="ListParagraph"/>
         <w:numPr>
           <w:ilvl w:val="0"/>
           <w:numId w:val="235"/>
@@ -490,7 +504,7 @@
     </w:p>
     <w:p>
       <w:pPr>
-        <w:pStyle w:val="Paragraphedeliste"/>
+        <w:pStyle w:val="ListParagraph"/>
         <w:numPr>
           <w:ilvl w:val="0"/>
           <w:numId w:val="235"/>
@@ -505,7 +519,7 @@
     </w:p>
     <w:p>
       <w:pPr>
-        <w:pStyle w:val="Paragraphedeliste"/>
+        <w:pStyle w:val="ListParagraph"/>
         <w:numPr>
           <w:ilvl w:val="0"/>
           <w:numId w:val="235"/>
@@ -563,7 +577,7 @@
     </w:p>
     <w:p>
       <w:pPr>
-        <w:pStyle w:val="Paragraphedeliste"/>
+        <w:pStyle w:val="ListParagraph"/>
         <w:numPr>
           <w:ilvl w:val="0"/>
           <w:numId w:val="235"/>
@@ -584,7 +598,7 @@
     </w:p>
     <w:p>
       <w:pPr>
-        <w:pStyle w:val="Paragraphedeliste"/>
+        <w:pStyle w:val="ListParagraph"/>
         <w:numPr>
           <w:ilvl w:val="0"/>
           <w:numId w:val="235"/>
@@ -739,7 +753,7 @@
     </w:p>
     <w:p>
       <w:pPr>
-        <w:pStyle w:val="Paragraphedeliste"/>
+        <w:pStyle w:val="ListParagraph"/>
         <w:numPr>
           <w:ilvl w:val="0"/>
           <w:numId w:val="235"/>
@@ -831,7 +845,7 @@
     </w:p>
     <w:p>
       <w:pPr>
-        <w:pStyle w:val="Paragraphedeliste"/>
+        <w:pStyle w:val="ListParagraph"/>
         <w:numPr>
           <w:ilvl w:val="0"/>
           <w:numId w:val="236"/>
@@ -876,7 +890,7 @@
     </w:p>
     <w:p>
       <w:pPr>
-        <w:pStyle w:val="Paragraphedeliste"/>
+        <w:pStyle w:val="ListParagraph"/>
       </w:pPr>
       <w:r>
         <w:t>Une cap</w:t>
@@ -902,7 +916,7 @@
     </w:p>
     <w:p>
       <w:pPr>
-        <w:pStyle w:val="Paragraphedeliste"/>
+        <w:pStyle w:val="ListParagraph"/>
         <w:numPr>
           <w:ilvl w:val="0"/>
           <w:numId w:val="236"/>
@@ -914,7 +928,7 @@
     </w:p>
     <w:p>
       <w:pPr>
-        <w:pStyle w:val="Paragraphedeliste"/>
+        <w:pStyle w:val="ListParagraph"/>
       </w:pPr>
       <w:r>
         <w:t>L’inductance se calcule via cette formule donnée :</w:t>
@@ -922,7 +936,7 @@
     </w:p>
     <w:p>
       <w:pPr>
-        <w:pStyle w:val="Paragraphedeliste"/>
+        <w:pStyle w:val="ListParagraph"/>
         <w:rPr>
           <w:rFonts w:eastAsiaTheme="minorEastAsia"/>
         </w:rPr>
@@ -1152,7 +1166,7 @@
     </w:p>
     <w:p>
       <w:pPr>
-        <w:pStyle w:val="Paragraphedeliste"/>
+        <w:pStyle w:val="ListParagraph"/>
         <w:numPr>
           <w:ilvl w:val="2"/>
           <w:numId w:val="236"/>
@@ -1226,7 +1240,7 @@
     </w:p>
     <w:p>
       <w:pPr>
-        <w:pStyle w:val="Paragraphedeliste"/>
+        <w:pStyle w:val="ListParagraph"/>
         <w:numPr>
           <w:ilvl w:val="2"/>
           <w:numId w:val="236"/>
@@ -1300,7 +1314,7 @@
     </w:p>
     <w:p>
       <w:pPr>
-        <w:pStyle w:val="Paragraphedeliste"/>
+        <w:pStyle w:val="ListParagraph"/>
         <w:numPr>
           <w:ilvl w:val="2"/>
           <w:numId w:val="236"/>
@@ -1445,7 +1459,7 @@
     </w:p>
     <w:p>
       <w:pPr>
-        <w:pStyle w:val="Paragraphedeliste"/>
+        <w:pStyle w:val="ListParagraph"/>
         <w:numPr>
           <w:ilvl w:val="0"/>
           <w:numId w:val="236"/>
@@ -1463,7 +1477,7 @@
     </w:p>
     <w:p>
       <w:pPr>
-        <w:pStyle w:val="Paragraphedeliste"/>
+        <w:pStyle w:val="ListParagraph"/>
         <w:rPr>
           <w:rFonts w:eastAsiaTheme="minorEastAsia"/>
         </w:rPr>
@@ -1483,7 +1497,7 @@
     </w:p>
     <w:p>
       <w:pPr>
-        <w:pStyle w:val="Paragraphedeliste"/>
+        <w:pStyle w:val="ListParagraph"/>
         <w:rPr>
           <w:rFonts w:eastAsiaTheme="minorEastAsia"/>
         </w:rPr>
@@ -1586,7 +1600,7 @@
     </w:p>
     <w:p>
       <w:pPr>
-        <w:pStyle w:val="Paragraphedeliste"/>
+        <w:pStyle w:val="ListParagraph"/>
         <w:rPr>
           <w:rFonts w:eastAsiaTheme="minorEastAsia"/>
         </w:rPr>
@@ -1638,7 +1652,7 @@
     </w:p>
     <w:p>
       <w:pPr>
-        <w:pStyle w:val="Paragraphedeliste"/>
+        <w:pStyle w:val="ListParagraph"/>
         <w:rPr>
           <w:rFonts w:eastAsiaTheme="minorEastAsia"/>
         </w:rPr>
@@ -1652,7 +1666,7 @@
     </w:p>
     <w:p>
       <w:pPr>
-        <w:pStyle w:val="Paragraphedeliste"/>
+        <w:pStyle w:val="ListParagraph"/>
         <w:numPr>
           <w:ilvl w:val="1"/>
           <w:numId w:val="236"/>
@@ -1687,7 +1701,7 @@
     </w:p>
     <w:p>
       <w:pPr>
-        <w:pStyle w:val="Paragraphedeliste"/>
+        <w:pStyle w:val="ListParagraph"/>
         <w:numPr>
           <w:ilvl w:val="1"/>
           <w:numId w:val="236"/>
@@ -1722,7 +1736,7 @@
     </w:p>
     <w:p>
       <w:pPr>
-        <w:pStyle w:val="Paragraphedeliste"/>
+        <w:pStyle w:val="ListParagraph"/>
         <w:numPr>
           <w:ilvl w:val="0"/>
           <w:numId w:val="236"/>
@@ -1737,7 +1751,7 @@
     </w:p>
     <w:p>
       <w:pPr>
-        <w:pStyle w:val="Paragraphedeliste"/>
+        <w:pStyle w:val="ListParagraph"/>
       </w:pPr>
       <w:r>
         <w:t>La capacité et la diode Schottky interne sont utilisée</w:t>
@@ -1754,7 +1768,7 @@
     </w:p>
     <w:p>
       <w:pPr>
-        <w:pStyle w:val="Paragraphedeliste"/>
+        <w:pStyle w:val="ListParagraph"/>
         <w:numPr>
           <w:ilvl w:val="0"/>
           <w:numId w:val="236"/>
@@ -1772,7 +1786,7 @@
     </w:p>
     <w:p>
       <w:pPr>
-        <w:pStyle w:val="Paragraphedeliste"/>
+        <w:pStyle w:val="ListParagraph"/>
         <w:rPr>
           <w:rFonts w:eastAsiaTheme="minorEastAsia"/>
         </w:rPr>
@@ -1806,7 +1820,7 @@
     </w:p>
     <w:p>
       <w:pPr>
-        <w:pStyle w:val="Paragraphedeliste"/>
+        <w:pStyle w:val="ListParagraph"/>
         <w:numPr>
           <w:ilvl w:val="0"/>
           <w:numId w:val="236"/>
@@ -1857,7 +1871,7 @@
     </w:p>
     <w:p>
       <w:pPr>
-        <w:pStyle w:val="Paragraphedeliste"/>
+        <w:pStyle w:val="ListParagraph"/>
         <w:rPr>
           <w:lang w:val="en-US"/>
         </w:rPr>
@@ -1871,7 +1885,7 @@
     </w:p>
     <w:p>
       <w:pPr>
-        <w:pStyle w:val="Paragraphedeliste"/>
+        <w:pStyle w:val="ListParagraph"/>
         <w:rPr>
           <w:rFonts w:eastAsiaTheme="minorEastAsia"/>
         </w:rPr>
@@ -2031,7 +2045,7 @@
     </w:p>
     <w:p>
       <w:pPr>
-        <w:pStyle w:val="Paragraphedeliste"/>
+        <w:pStyle w:val="ListParagraph"/>
         <w:rPr>
           <w:rFonts w:eastAsiaTheme="minorEastAsia"/>
         </w:rPr>
@@ -2045,7 +2059,7 @@
     </w:p>
     <w:p>
       <w:pPr>
-        <w:pStyle w:val="Paragraphedeliste"/>
+        <w:pStyle w:val="ListParagraph"/>
         <w:numPr>
           <w:ilvl w:val="2"/>
           <w:numId w:val="236"/>
@@ -2069,7 +2083,7 @@
     </w:p>
     <w:p>
       <w:pPr>
-        <w:pStyle w:val="Paragraphedeliste"/>
+        <w:pStyle w:val="ListParagraph"/>
         <w:numPr>
           <w:ilvl w:val="2"/>
           <w:numId w:val="236"/>
@@ -2141,7 +2155,7 @@
     </w:p>
     <w:p>
       <w:pPr>
-        <w:pStyle w:val="Paragraphedeliste"/>
+        <w:pStyle w:val="ListParagraph"/>
         <w:numPr>
           <w:ilvl w:val="2"/>
           <w:numId w:val="236"/>
@@ -2383,83 +2397,2292 @@
     </w:p>
     <w:p>
       <w:pPr>
-        <w:pStyle w:val="Titre3"/>
-        <w:rPr>
-          <w:lang w:val="en-US"/>
-        </w:rPr>
+        <w:pStyle w:val="Heading2"/>
       </w:pPr>
       <w:proofErr w:type="spellStart"/>
       <w:r>
-        <w:rPr>
-          <w:lang w:val="en-US"/>
-        </w:rPr>
-        <w:t>Ic</w:t>
+        <w:t>Uninterrupt</w:t>
+      </w:r>
+      <w:r>
+        <w:t>ible</w:t>
       </w:r>
       <w:proofErr w:type="spellEnd"/>
       <w:r>
-        <w:rPr>
-          <w:lang w:val="en-US"/>
-        </w:rPr>
-        <w:t xml:space="preserve"> </w:t>
-      </w:r>
-      <w:r>
-        <w:rPr>
-          <w:lang w:val="en-US"/>
-        </w:rPr>
-        <w:t>charger:</w:t>
+        <w:t xml:space="preserve"> Power </w:t>
+      </w:r>
+      <w:proofErr w:type="spellStart"/>
+      <w:r>
+        <w:t>Supply</w:t>
+      </w:r>
+      <w:proofErr w:type="spellEnd"/>
+      <w:r>
+        <w:t>:</w:t>
       </w:r>
     </w:p>
     <w:p>
       <w:pPr>
-        <w:pStyle w:val="Titre3"/>
-        <w:rPr>
-          <w:lang w:val="en-US"/>
-        </w:rPr>
-      </w:pPr>
-      <w:r>
-        <w:rPr>
-          <w:lang w:val="en-US"/>
-        </w:rPr>
-        <w:t>UCP:</w:t>
+        <w:pStyle w:val="Heading3"/>
+      </w:pPr>
+      <w:r>
+        <w:t>LT3652</w:t>
       </w:r>
     </w:p>
     <w:p>
-      <w:pPr>
-        <w:pStyle w:val="Titre3"/>
-        <w:rPr>
-          <w:lang w:val="en-US"/>
-        </w:rPr>
-      </w:pPr>
-      <w:r>
-        <w:rPr>
-          <w:lang w:val="en-US"/>
-        </w:rPr>
-        <w:t>Boost:</w:t>
+      <w:r>
+        <w:t>Cet IC permet d</w:t>
+      </w:r>
+      <w:r>
+        <w:t>e gérer la charge de la batterie au plomb, délivrant le courant de charge nominal de 1.7A à la tension de 13V, et gérant de façon appropriée le début et la fin de charge de batterie</w:t>
+      </w:r>
+      <w:r>
+        <w:t xml:space="preserve"> au plomb</w:t>
+      </w:r>
+      <w:r>
+        <w:t>.</w:t>
+      </w:r>
+      <w:r>
+        <w:t xml:space="preserve"> </w:t>
       </w:r>
     </w:p>
     <w:p>
       <w:pPr>
-        <w:pStyle w:val="Titre3"/>
-        <w:rPr>
-          <w:lang w:val="en-US"/>
-        </w:rPr>
-      </w:pPr>
-      <w:r>
-        <w:rPr>
-          <w:lang w:val="en-US"/>
-        </w:rPr>
+        <w:jc w:val="center"/>
+      </w:pPr>
+      <w:r>
+        <w:rPr>
+          <w:noProof/>
+        </w:rPr>
+        <w:lastRenderedPageBreak/>
+        <w:drawing>
+          <wp:inline distT="0" distB="0" distL="0" distR="0" wp14:anchorId="56F3A4DA" wp14:editId="193F4798">
+            <wp:extent cx="3875964" cy="2685235"/>
+            <wp:effectExtent l="0" t="0" r="0" b="1270"/>
+            <wp:docPr id="19" name="Picture 19"/>
+            <wp:cNvGraphicFramePr>
+              <a:graphicFrameLocks xmlns:a="http://schemas.openxmlformats.org/drawingml/2006/main" noChangeAspect="1"/>
+            </wp:cNvGraphicFramePr>
+            <a:graphic xmlns:a="http://schemas.openxmlformats.org/drawingml/2006/main">
+              <a:graphicData uri="http://schemas.openxmlformats.org/drawingml/2006/picture">
+                <pic:pic xmlns:pic="http://schemas.openxmlformats.org/drawingml/2006/picture">
+                  <pic:nvPicPr>
+                    <pic:cNvPr id="0" name="Picture 7"/>
+                    <pic:cNvPicPr>
+                      <a:picLocks noChangeAspect="1" noChangeArrowheads="1"/>
+                    </pic:cNvPicPr>
+                  </pic:nvPicPr>
+                  <pic:blipFill>
+                    <a:blip r:embed="rId12">
+                      <a:extLst>
+                        <a:ext uri="{28A0092B-C50C-407E-A947-70E740481C1C}">
+                          <a14:useLocalDpi xmlns:a14="http://schemas.microsoft.com/office/drawing/2010/main" val="0"/>
+                        </a:ext>
+                      </a:extLst>
+                    </a:blip>
+                    <a:srcRect/>
+                    <a:stretch>
+                      <a:fillRect/>
+                    </a:stretch>
+                  </pic:blipFill>
+                  <pic:spPr bwMode="auto">
+                    <a:xfrm>
+                      <a:off x="0" y="0"/>
+                      <a:ext cx="3906007" cy="2706049"/>
+                    </a:xfrm>
+                    <a:prstGeom prst="rect">
+                      <a:avLst/>
+                    </a:prstGeom>
+                    <a:noFill/>
+                    <a:ln>
+                      <a:noFill/>
+                    </a:ln>
+                  </pic:spPr>
+                </pic:pic>
+              </a:graphicData>
+            </a:graphic>
+          </wp:inline>
+        </w:drawing>
+      </w:r>
+    </w:p>
+    <w:p>
+      <w:r>
+        <w:t xml:space="preserve">Le choix de l’IC s’est fait sur base des caractéristiques de charge de la batterie (tension de charge, courant de charge, type de batterie) ; la décision finale de sélectionner le LT3652 a été influencée par l’existence d’un modèle </w:t>
+      </w:r>
+      <w:proofErr w:type="spellStart"/>
+      <w:r>
+        <w:t>LT</w:t>
+      </w:r>
+      <w:r>
+        <w:t>Spice</w:t>
+      </w:r>
+      <w:proofErr w:type="spellEnd"/>
+      <w:r>
+        <w:t xml:space="preserve"> du chargeur, rendant la simulation plus facile.</w:t>
+      </w:r>
+      <w:r>
+        <w:t xml:space="preserve"> </w:t>
+      </w:r>
+    </w:p>
+    <w:p>
+      <w:pPr>
+        <w:jc w:val="center"/>
+      </w:pPr>
+    </w:p>
+    <w:p>
+      <w:r>
+        <w:t xml:space="preserve">L’ensemble C4 R3 V1 est une modélisation du comportement de la batterie au plomb. R3 représente la résistance interne de la batterie, V1 représente la valeur de tension à vide (charge à 0%) de la batterie, et C4 est calculé à partir de la valeur de la capacité de la batterie, selon l’équation : </w:t>
+      </w:r>
+    </w:p>
+    <w:p>
+      <w:pPr>
+        <w:rPr>
+          <w:rFonts w:eastAsiaTheme="minorEastAsia"/>
+        </w:rPr>
+      </w:pPr>
+      <m:oMathPara>
+        <m:oMath>
+          <m:r>
+            <w:rPr>
+              <w:rFonts w:ascii="Cambria Math" w:hAnsi="Cambria Math"/>
+            </w:rPr>
+            <m:t>C=</m:t>
+          </m:r>
+          <m:f>
+            <m:fPr>
+              <m:ctrlPr>
+                <w:rPr>
+                  <w:rFonts w:ascii="Cambria Math" w:hAnsi="Cambria Math"/>
+                  <w:i/>
+                </w:rPr>
+              </m:ctrlPr>
+            </m:fPr>
+            <m:num>
+              <m:r>
+                <w:rPr>
+                  <w:rFonts w:ascii="Cambria Math" w:hAnsi="Cambria Math"/>
+                </w:rPr>
+                <m:t>Q*3600</m:t>
+              </m:r>
+            </m:num>
+            <m:den>
+              <m:r>
+                <w:rPr>
+                  <w:rFonts w:ascii="Cambria Math" w:hAnsi="Cambria Math"/>
+                </w:rPr>
+                <m:t>∆V</m:t>
+              </m:r>
+            </m:den>
+          </m:f>
+          <m:r>
+            <w:rPr>
+              <w:rFonts w:ascii="Cambria Math" w:eastAsiaTheme="minorEastAsia" w:hAnsi="Cambria Math"/>
+            </w:rPr>
+            <m:t xml:space="preserve"> [F]</m:t>
+          </m:r>
+        </m:oMath>
+      </m:oMathPara>
+    </w:p>
+    <w:p>
+      <w:pPr>
+        <w:rPr>
+          <w:rFonts w:eastAsiaTheme="minorEastAsia"/>
+        </w:rPr>
+      </w:pPr>
+      <w:r>
+        <w:rPr>
+          <w:rFonts w:eastAsiaTheme="minorEastAsia"/>
+        </w:rPr>
+        <w:t xml:space="preserve">Où </w:t>
+      </w:r>
+      <w:r>
+        <w:rPr>
+          <w:rFonts w:eastAsiaTheme="minorEastAsia" w:cs="Times New Roman"/>
+        </w:rPr>
+        <w:t>Δ</w:t>
+      </w:r>
+      <w:r>
+        <w:rPr>
+          <w:rFonts w:eastAsiaTheme="minorEastAsia"/>
+        </w:rPr>
+        <w:t xml:space="preserve">V est la différence entre la tension à 0% et celle à 100% de charge, et Q la charge (en </w:t>
+      </w:r>
+      <w:proofErr w:type="spellStart"/>
+      <w:r>
+        <w:rPr>
+          <w:rFonts w:eastAsiaTheme="minorEastAsia"/>
+        </w:rPr>
+        <w:t>Ah</w:t>
+      </w:r>
+      <w:proofErr w:type="spellEnd"/>
+      <w:r>
+        <w:rPr>
+          <w:rFonts w:eastAsiaTheme="minorEastAsia"/>
+        </w:rPr>
+        <w:t xml:space="preserve">) de la batterie. </w:t>
+      </w:r>
+      <w:r>
+        <w:rPr>
+          <w:rStyle w:val="FootnoteReference"/>
+          <w:rFonts w:eastAsiaTheme="minorEastAsia"/>
+        </w:rPr>
+        <w:footnoteReference w:id="2"/>
+      </w:r>
+      <w:r>
+        <w:rPr>
+          <w:rFonts w:eastAsiaTheme="minorEastAsia"/>
+        </w:rPr>
+        <w:t xml:space="preserve"> Ce modèle a probablement une précision et un réalisme limité, mais suffit dans le cadre de notre simulation.</w:t>
+      </w:r>
+    </w:p>
+    <w:p>
+      <w:pPr>
+        <w:rPr>
+          <w:rFonts w:eastAsiaTheme="minorEastAsia"/>
+        </w:rPr>
+      </w:pPr>
+      <w:r>
+        <w:rPr>
+          <w:rFonts w:eastAsiaTheme="minorEastAsia"/>
+        </w:rPr>
+        <w:t xml:space="preserve">Le reste des composants sur ce schéma sont les composants de réglages du chargeur, dimensionnés selon les recommandations de la datasheet, comme décrit plus bas. Remarquons les condensateurs C1 et C2 qui servent de capacité de découplage. </w:t>
+      </w:r>
+    </w:p>
+    <w:p>
+      <w:pPr>
+        <w:rPr>
+          <w:rFonts w:eastAsiaTheme="minorEastAsia"/>
+          <w:u w:val="single"/>
+        </w:rPr>
+      </w:pPr>
+      <w:r>
+        <w:rPr>
+          <w:rFonts w:eastAsiaTheme="minorEastAsia"/>
+          <w:u w:val="single"/>
+        </w:rPr>
+        <w:t xml:space="preserve">Pins </w:t>
+      </w:r>
+      <w:proofErr w:type="spellStart"/>
+      <w:r>
+        <w:rPr>
+          <w:rFonts w:eastAsiaTheme="minorEastAsia"/>
+          <w:u w:val="single"/>
+        </w:rPr>
+        <w:t>layout</w:t>
+      </w:r>
+      <w:proofErr w:type="spellEnd"/>
+    </w:p>
+    <w:p>
+      <w:pPr>
+        <w:pStyle w:val="ListParagraph"/>
+        <w:numPr>
+          <w:ilvl w:val="0"/>
+          <w:numId w:val="235"/>
+        </w:numPr>
+      </w:pPr>
+      <m:oMath>
+        <m:sSub>
+          <m:sSubPr>
+            <m:ctrlPr>
+              <w:rPr>
+                <w:rFonts w:ascii="Cambria Math" w:hAnsi="Cambria Math"/>
+              </w:rPr>
+            </m:ctrlPr>
+          </m:sSubPr>
+          <m:e>
+            <m:r>
+              <m:rPr>
+                <m:sty m:val="p"/>
+              </m:rPr>
+              <w:rPr>
+                <w:rFonts w:ascii="Cambria Math" w:hAnsi="Cambria Math"/>
+              </w:rPr>
+              <m:t>V</m:t>
+            </m:r>
+          </m:e>
+          <m:sub>
+            <m:r>
+              <m:rPr>
+                <m:sty m:val="p"/>
+              </m:rPr>
+              <w:rPr>
+                <w:rFonts w:ascii="Cambria Math" w:hAnsi="Cambria Math"/>
+              </w:rPr>
+              <m:t>IN</m:t>
+            </m:r>
+          </m:sub>
+        </m:sSub>
+      </m:oMath>
+      <w:r>
+        <w:rPr>
+          <w:rFonts w:eastAsiaTheme="minorEastAsia"/>
+        </w:rPr>
+        <w:t xml:space="preserve"> </w:t>
+      </w:r>
+      <w:r>
+        <w:t xml:space="preserve">: </w:t>
+      </w:r>
+      <w:r>
+        <w:rPr>
+          <w:rFonts w:eastAsiaTheme="minorEastAsia"/>
+        </w:rPr>
+        <w:t>Pin d’entrée</w:t>
+      </w:r>
+      <w:r>
+        <w:rPr>
+          <w:rFonts w:eastAsiaTheme="minorEastAsia"/>
+        </w:rPr>
+        <w:t xml:space="preserve">/d’alimentation de l’IC (entre 4.95 et 32 V, et </w:t>
+      </w:r>
+      <w:r>
+        <w:rPr>
+          <w:rFonts w:eastAsiaTheme="minorEastAsia"/>
+        </w:rPr>
+        <w:t>minimum 3.3V de plus que la tension de charge de la batterie =&gt; 15.3 V)</w:t>
+      </w:r>
+      <w:r>
+        <w:rPr>
+          <w:rFonts w:eastAsiaTheme="minorEastAsia"/>
+        </w:rPr>
+        <w:t>.</w:t>
+      </w:r>
+    </w:p>
+    <w:p>
+      <w:pPr>
+        <w:pStyle w:val="ListParagraph"/>
+        <w:numPr>
+          <w:ilvl w:val="0"/>
+          <w:numId w:val="235"/>
+        </w:numPr>
+      </w:pPr>
+      <m:oMath>
+        <m:sSub>
+          <m:sSubPr>
+            <m:ctrlPr>
+              <w:rPr>
+                <w:rFonts w:ascii="Cambria Math" w:hAnsi="Cambria Math"/>
+                <w:i/>
+              </w:rPr>
+            </m:ctrlPr>
+          </m:sSubPr>
+          <m:e>
+            <m:r>
+              <w:rPr>
+                <w:rFonts w:ascii="Cambria Math" w:hAnsi="Cambria Math"/>
+              </w:rPr>
+              <m:t>V</m:t>
+            </m:r>
+          </m:e>
+          <m:sub>
+            <m:r>
+              <w:rPr>
+                <w:rFonts w:ascii="Cambria Math" w:hAnsi="Cambria Math"/>
+              </w:rPr>
+              <m:t>IN</m:t>
+            </m:r>
+            <m:r>
+              <w:rPr>
+                <w:rFonts w:ascii="Cambria Math" w:hAnsi="Cambria Math"/>
+              </w:rPr>
+              <m:t>_</m:t>
+            </m:r>
+            <m:r>
+              <w:rPr>
+                <w:rFonts w:ascii="Cambria Math" w:hAnsi="Cambria Math"/>
+              </w:rPr>
+              <m:t>REG</m:t>
+            </m:r>
+          </m:sub>
+        </m:sSub>
+        <m:r>
+          <w:rPr>
+            <w:rFonts w:ascii="Cambria Math" w:hAnsi="Cambria Math"/>
+          </w:rPr>
+          <m:t> </m:t>
+        </m:r>
+      </m:oMath>
+      <w:r>
+        <w:rPr>
+          <w:rFonts w:eastAsiaTheme="minorEastAsia"/>
+        </w:rPr>
+        <w:t xml:space="preserve">: Pin de </w:t>
+      </w:r>
+      <w:r>
+        <w:rPr>
+          <w:rFonts w:eastAsiaTheme="minorEastAsia"/>
+        </w:rPr>
+        <w:t xml:space="preserve">régulation du courant de charge en fonction de la tension d’entrée. Puisque cette fonctionnalité n’est pas utilisée, la pin est connectée à Vin. </w:t>
+      </w:r>
+    </w:p>
+    <w:p>
+      <w:pPr>
+        <w:pStyle w:val="ListParagraph"/>
+        <w:numPr>
+          <w:ilvl w:val="0"/>
+          <w:numId w:val="235"/>
+        </w:numPr>
+      </w:pPr>
+      <m:oMath>
+        <m:acc>
+          <m:accPr>
+            <m:chr m:val="̅"/>
+            <m:ctrlPr>
+              <w:rPr>
+                <w:rFonts w:ascii="Cambria Math" w:hAnsi="Cambria Math"/>
+              </w:rPr>
+            </m:ctrlPr>
+          </m:accPr>
+          <m:e>
+            <m:r>
+              <m:rPr>
+                <m:sty m:val="p"/>
+              </m:rPr>
+              <w:rPr>
+                <w:rFonts w:ascii="Cambria Math" w:hAnsi="Cambria Math"/>
+              </w:rPr>
+              <m:t>SHDN</m:t>
+            </m:r>
+          </m:e>
+        </m:acc>
+        <m:r>
+          <m:rPr>
+            <m:sty m:val="p"/>
+          </m:rPr>
+          <w:rPr>
+            <w:rFonts w:ascii="Cambria Math" w:hAnsi="Cambria Math"/>
+          </w:rPr>
+          <m:t> </m:t>
+        </m:r>
+      </m:oMath>
+      <w:r>
+        <w:rPr>
+          <w:rFonts w:eastAsiaTheme="minorEastAsia"/>
+        </w:rPr>
+        <w:t xml:space="preserve">: </w:t>
+      </w:r>
+      <w:r>
+        <w:rPr>
+          <w:rFonts w:eastAsiaTheme="minorEastAsia"/>
+        </w:rPr>
+        <w:t xml:space="preserve">Désactive toutes les fonctions de charge si </w:t>
+      </w:r>
+      <w:proofErr w:type="spellStart"/>
+      <w:r>
+        <w:rPr>
+          <w:rFonts w:eastAsiaTheme="minorEastAsia"/>
+        </w:rPr>
+        <w:t>ShutDown</w:t>
+      </w:r>
+      <w:proofErr w:type="spellEnd"/>
+      <w:r>
+        <w:rPr>
+          <w:rFonts w:eastAsiaTheme="minorEastAsia"/>
+        </w:rPr>
+        <w:t xml:space="preserve"> est activé</w:t>
+      </w:r>
+      <w:r>
+        <w:rPr>
+          <w:rFonts w:eastAsiaTheme="minorEastAsia"/>
+        </w:rPr>
+        <w:t xml:space="preserve">. </w:t>
+      </w:r>
+      <w:r>
+        <w:rPr>
+          <w:rFonts w:eastAsiaTheme="minorEastAsia"/>
+        </w:rPr>
+        <w:t>Cette fonction n’est pas utilisée, la pin doit donc être connectée à Vin</w:t>
+      </w:r>
+      <w:r>
+        <w:rPr>
+          <w:rFonts w:eastAsiaTheme="minorEastAsia"/>
+        </w:rPr>
+        <w:t>.</w:t>
+      </w:r>
+    </w:p>
+    <w:p>
+      <w:pPr>
+        <w:pStyle w:val="ListParagraph"/>
+        <w:numPr>
+          <w:ilvl w:val="0"/>
+          <w:numId w:val="235"/>
+        </w:numPr>
+      </w:pPr>
+      <m:oMath>
+        <m:acc>
+          <m:accPr>
+            <m:chr m:val="̅"/>
+            <m:ctrlPr>
+              <w:rPr>
+                <w:rFonts w:ascii="Cambria Math" w:hAnsi="Cambria Math"/>
+              </w:rPr>
+            </m:ctrlPr>
+          </m:accPr>
+          <m:e>
+            <m:r>
+              <m:rPr>
+                <m:sty m:val="p"/>
+              </m:rPr>
+              <w:rPr>
+                <w:rFonts w:ascii="Cambria Math" w:hAnsi="Cambria Math"/>
+              </w:rPr>
+              <m:t>CHRG</m:t>
+            </m:r>
+          </m:e>
+        </m:acc>
+        <m:r>
+          <m:rPr>
+            <m:sty m:val="p"/>
+          </m:rPr>
+          <w:rPr>
+            <w:rFonts w:ascii="Cambria Math" w:hAnsi="Cambria Math"/>
+          </w:rPr>
+          <m:t> </m:t>
+        </m:r>
+      </m:oMath>
+      <w:r>
+        <w:rPr>
+          <w:rFonts w:eastAsiaTheme="minorEastAsia"/>
+        </w:rPr>
+        <w:t xml:space="preserve">: </w:t>
+      </w:r>
+      <w:r>
+        <w:rPr>
+          <w:rFonts w:eastAsiaTheme="minorEastAsia"/>
+        </w:rPr>
+        <w:t xml:space="preserve">Indique le </w:t>
+      </w:r>
+      <w:proofErr w:type="spellStart"/>
+      <w:r>
+        <w:rPr>
+          <w:rFonts w:eastAsiaTheme="minorEastAsia"/>
+        </w:rPr>
+        <w:t>status</w:t>
+      </w:r>
+      <w:proofErr w:type="spellEnd"/>
+      <w:r>
+        <w:rPr>
+          <w:rFonts w:eastAsiaTheme="minorEastAsia"/>
+        </w:rPr>
+        <w:t xml:space="preserve"> de la sortie du chargeur (</w:t>
+      </w:r>
+      <m:oMath>
+        <m:acc>
+          <m:accPr>
+            <m:chr m:val="̅"/>
+            <m:ctrlPr>
+              <w:rPr>
+                <w:rFonts w:ascii="Cambria Math" w:hAnsi="Cambria Math"/>
+              </w:rPr>
+            </m:ctrlPr>
+          </m:accPr>
+          <m:e>
+            <m:r>
+              <m:rPr>
+                <m:sty m:val="p"/>
+              </m:rPr>
+              <w:rPr>
+                <w:rFonts w:ascii="Cambria Math" w:hAnsi="Cambria Math"/>
+              </w:rPr>
+              <m:t>CHRG</m:t>
+            </m:r>
+          </m:e>
+        </m:acc>
+        <m:r>
+          <m:rPr>
+            <m:sty m:val="p"/>
+          </m:rPr>
+          <w:rPr>
+            <w:rFonts w:ascii="Cambria Math" w:hAnsi="Cambria Math"/>
+          </w:rPr>
+          <m:t> </m:t>
+        </m:r>
+      </m:oMath>
+      <w:r>
+        <w:rPr>
+          <w:rFonts w:eastAsiaTheme="minorEastAsia"/>
+        </w:rPr>
+        <w:t>est à 0 si la charge est en cours (le courant de charge est &gt; Imax/10)). Cette pin peut être laissée flottante.</w:t>
+      </w:r>
+    </w:p>
+    <w:p>
+      <w:pPr>
+        <w:pStyle w:val="ListParagraph"/>
+        <w:numPr>
+          <w:ilvl w:val="0"/>
+          <w:numId w:val="235"/>
+        </w:numPr>
+      </w:pPr>
+      <m:oMath>
+        <m:acc>
+          <m:accPr>
+            <m:chr m:val="̅"/>
+            <m:ctrlPr>
+              <w:rPr>
+                <w:rFonts w:ascii="Cambria Math" w:hAnsi="Cambria Math"/>
+              </w:rPr>
+            </m:ctrlPr>
+          </m:accPr>
+          <m:e>
+            <m:r>
+              <m:rPr>
+                <m:sty m:val="p"/>
+              </m:rPr>
+              <w:rPr>
+                <w:rFonts w:ascii="Cambria Math" w:hAnsi="Cambria Math"/>
+              </w:rPr>
+              <m:t>FAULT</m:t>
+            </m:r>
+          </m:e>
+        </m:acc>
+        <m:r>
+          <m:rPr>
+            <m:sty m:val="p"/>
+          </m:rPr>
+          <w:rPr>
+            <w:rFonts w:ascii="Cambria Math" w:hAnsi="Cambria Math"/>
+          </w:rPr>
+          <m:t> </m:t>
+        </m:r>
+      </m:oMath>
+      <w:r>
+        <w:rPr>
+          <w:rFonts w:eastAsiaTheme="minorEastAsia"/>
+        </w:rPr>
+        <w:t>: Indique les conditions de fautes durant un cycle de charge de la batterie</w:t>
+      </w:r>
+      <w:r>
+        <w:rPr>
+          <w:rFonts w:eastAsiaTheme="minorEastAsia"/>
+        </w:rPr>
+        <w:t xml:space="preserve">. Cette pin peut également être laissée flottante. </w:t>
+      </w:r>
+    </w:p>
+    <w:p>
+      <w:pPr>
+        <w:pStyle w:val="ListParagraph"/>
+        <w:numPr>
+          <w:ilvl w:val="0"/>
+          <w:numId w:val="235"/>
+        </w:numPr>
+      </w:pPr>
+      <m:oMath>
+        <m:r>
+          <w:rPr>
+            <w:rFonts w:ascii="Cambria Math" w:hAnsi="Cambria Math"/>
+          </w:rPr>
+          <m:t>Timer</m:t>
+        </m:r>
+      </m:oMath>
+      <w:r>
+        <w:rPr>
+          <w:rFonts w:eastAsiaTheme="minorEastAsia"/>
+        </w:rPr>
+        <w:t xml:space="preserve"> : Pin de programmation de durée de charge, utilisée si on souhaite programmer une fin de charge après un certain délais (de plus, une faute apparait sur la pin précédente si la fin de </w:t>
+      </w:r>
+      <w:r>
+        <w:rPr>
+          <w:rFonts w:eastAsiaTheme="minorEastAsia"/>
+        </w:rPr>
+        <w:lastRenderedPageBreak/>
+        <w:t xml:space="preserve">charge n’est pas atteinte à la fin de ce délais). Cette fonction n’est pas utilisée non plus, la pin doit donc être connectée à la masse. </w:t>
+      </w:r>
+      <w:r>
+        <w:rPr>
+          <w:rFonts w:eastAsiaTheme="minorEastAsia"/>
+        </w:rPr>
+        <w:t xml:space="preserve"> </w:t>
+      </w:r>
+    </w:p>
+    <w:p>
+      <w:pPr>
+        <w:pStyle w:val="ListParagraph"/>
+        <w:numPr>
+          <w:ilvl w:val="0"/>
+          <w:numId w:val="235"/>
+        </w:numPr>
+      </w:pPr>
+      <m:oMath>
+        <m:sSub>
+          <m:sSubPr>
+            <m:ctrlPr>
+              <w:rPr>
+                <w:rFonts w:ascii="Cambria Math" w:hAnsi="Cambria Math"/>
+                <w:lang w:val="en-US"/>
+              </w:rPr>
+            </m:ctrlPr>
+          </m:sSubPr>
+          <m:e>
+            <m:r>
+              <m:rPr>
+                <m:sty m:val="p"/>
+              </m:rPr>
+              <w:rPr>
+                <w:rFonts w:ascii="Cambria Math" w:hAnsi="Cambria Math"/>
+              </w:rPr>
+              <m:t>V</m:t>
+            </m:r>
+          </m:e>
+          <m:sub>
+            <m:r>
+              <m:rPr>
+                <m:sty m:val="p"/>
+              </m:rPr>
+              <w:rPr>
+                <w:rFonts w:ascii="Cambria Math" w:hAnsi="Cambria Math"/>
+              </w:rPr>
+              <m:t>FB</m:t>
+            </m:r>
+          </m:sub>
+        </m:sSub>
+      </m:oMath>
+      <w:r>
+        <w:rPr>
+          <w:rFonts w:eastAsiaTheme="minorEastAsia"/>
+        </w:rPr>
+        <w:t xml:space="preserve"> : </w:t>
+      </w:r>
+      <w:proofErr w:type="spellStart"/>
+      <w:r>
+        <w:rPr>
+          <w:rFonts w:eastAsiaTheme="minorEastAsia"/>
+        </w:rPr>
+        <w:t>FeedBack</w:t>
+      </w:r>
+      <w:proofErr w:type="spellEnd"/>
+      <w:r>
+        <w:rPr>
+          <w:rFonts w:eastAsiaTheme="minorEastAsia"/>
+        </w:rPr>
+        <w:t xml:space="preserve"> de tension de batterie.</w:t>
+      </w:r>
+      <w:r>
+        <w:rPr>
+          <w:rFonts w:eastAsiaTheme="minorEastAsia"/>
+        </w:rPr>
+        <w:t xml:space="preserve"> La fonction de charge du LT3652 cherche à atteindre une tension de 3.3V sur cette pin ; le diviseur résistif doit donc être dimensionné à cet effet (pour qu’une tension de batterie pleine corresponde à 3.3V sur la pin).</w:t>
+      </w:r>
+      <w:r>
+        <w:rPr>
+          <w:rFonts w:eastAsiaTheme="minorEastAsia"/>
+        </w:rPr>
+        <w:t xml:space="preserve"> </w:t>
+      </w:r>
+    </w:p>
+    <w:p>
+      <w:pPr>
+        <w:pStyle w:val="ListParagraph"/>
+        <w:numPr>
+          <w:ilvl w:val="0"/>
+          <w:numId w:val="235"/>
+        </w:numPr>
+      </w:pPr>
+      <w:r>
+        <w:t>N</w:t>
+      </w:r>
+      <w:r>
+        <w:t>T</w:t>
+      </w:r>
+      <w:r>
+        <w:t xml:space="preserve">C : </w:t>
+      </w:r>
+      <w:r>
+        <w:rPr>
+          <w:rFonts w:eastAsiaTheme="minorEastAsia"/>
+        </w:rPr>
+        <w:t>Pin de contrôle de la température, à laquelle connecter une thermistance de 10kOhms (à placer dans la batterie). Cette pin peut être laissée flottante</w:t>
+      </w:r>
+      <w:r>
+        <w:t>.</w:t>
+      </w:r>
+    </w:p>
+    <w:p>
+      <w:pPr>
+        <w:pStyle w:val="ListParagraph"/>
+        <w:numPr>
+          <w:ilvl w:val="0"/>
+          <w:numId w:val="235"/>
+        </w:numPr>
+      </w:pPr>
+      <w:r>
+        <w:t xml:space="preserve">BAT : Pin de sortie du chargeur (sur laquelle il faut placer une capacité de découplage de 10µF). </w:t>
+      </w:r>
+      <w:r>
+        <w:t xml:space="preserve">Lorsque le cycle de charge est terminé, cette pin délivre un courant &lt; 1µA pour minimiser la décharge de la batterie. </w:t>
+      </w:r>
+    </w:p>
+    <w:p>
+      <w:pPr>
+        <w:pStyle w:val="ListParagraph"/>
+        <w:numPr>
+          <w:ilvl w:val="0"/>
+          <w:numId w:val="235"/>
+        </w:numPr>
+      </w:pPr>
+      <w:r>
+        <w:t xml:space="preserve">SENSE : Pin de détection de courant de charge, également utilisée pour fixer le courant de charge maximum. </w:t>
+      </w:r>
+    </w:p>
+    <w:p>
+      <w:pPr>
+        <w:pStyle w:val="ListParagraph"/>
+        <w:numPr>
+          <w:ilvl w:val="0"/>
+          <w:numId w:val="235"/>
+        </w:numPr>
+      </w:pPr>
+      <w:r>
+        <w:t xml:space="preserve">BOOST : Rail d’alimentation des interrupteurs, monté en </w:t>
+      </w:r>
+      <w:proofErr w:type="spellStart"/>
+      <w:r>
+        <w:t>bootstrap</w:t>
+      </w:r>
+      <w:proofErr w:type="spellEnd"/>
+      <w:r>
+        <w:t xml:space="preserve"> (avec un condensateur 1µF)</w:t>
+      </w:r>
+      <w:r>
+        <w:t>.</w:t>
+      </w:r>
+    </w:p>
+    <w:p>
+      <w:pPr>
+        <w:pStyle w:val="ListParagraph"/>
+        <w:numPr>
+          <w:ilvl w:val="0"/>
+          <w:numId w:val="235"/>
+        </w:numPr>
+      </w:pPr>
+      <w:r>
+        <w:t>SW : Pin d’output de</w:t>
+      </w:r>
+      <w:r>
+        <w:t xml:space="preserve"> l’interrupteur de sortie, qui court-circuite SW avec la pin Vin. Cette pin est bootstrappé à la pin BOOST.</w:t>
+      </w:r>
+    </w:p>
+    <w:p>
+      <w:pPr>
+        <w:pStyle w:val="ListParagraph"/>
+        <w:numPr>
+          <w:ilvl w:val="0"/>
+          <w:numId w:val="235"/>
+        </w:numPr>
+        <w:rPr>
+          <w:rFonts w:eastAsiaTheme="minorEastAsia"/>
+          <w:u w:val="single"/>
+        </w:rPr>
+      </w:pPr>
+      <w:r>
+        <w:t xml:space="preserve">GND : </w:t>
+      </w:r>
+      <w:r>
+        <w:t>Masse</w:t>
+      </w:r>
+      <w:r>
+        <w:t xml:space="preserve"> de l’IC.</w:t>
+      </w:r>
+    </w:p>
+    <w:p>
+      <w:pPr>
+        <w:rPr>
+          <w:rFonts w:eastAsiaTheme="minorEastAsia"/>
+          <w:u w:val="single"/>
+        </w:rPr>
+      </w:pPr>
+      <w:r>
+        <w:rPr>
+          <w:rFonts w:eastAsiaTheme="minorEastAsia"/>
+          <w:u w:val="single"/>
+        </w:rPr>
+        <w:t>Dimensionnement</w:t>
+      </w:r>
+    </w:p>
+    <w:p>
+      <w:pPr>
+        <w:rPr>
+          <w:rFonts w:eastAsiaTheme="minorEastAsia"/>
+        </w:rPr>
+      </w:pPr>
+      <w:r>
+        <w:rPr>
+          <w:rFonts w:eastAsiaTheme="minorEastAsia"/>
+        </w:rPr>
+        <w:t>Dimensi</w:t>
+      </w:r>
+      <w:r>
+        <w:rPr>
+          <w:rFonts w:eastAsiaTheme="minorEastAsia"/>
+        </w:rPr>
+        <w:t xml:space="preserve">onnons le pont résistif sur la pin </w:t>
+      </w:r>
+      <w:proofErr w:type="spellStart"/>
+      <w:r>
+        <w:rPr>
+          <w:rFonts w:eastAsiaTheme="minorEastAsia"/>
+        </w:rPr>
+        <w:t>Vfb</w:t>
+      </w:r>
+      <w:proofErr w:type="spellEnd"/>
+      <w:r>
+        <w:rPr>
+          <w:rFonts w:eastAsiaTheme="minorEastAsia"/>
+        </w:rPr>
+        <w:t xml:space="preserve">. Les équations suivantes sont fournies dans la datasheet : </w:t>
+      </w:r>
+    </w:p>
+    <w:p>
+      <w:pPr>
+        <w:ind w:left="708"/>
+      </w:pPr>
+      <w:r>
+        <w:t>R1 = (VBAT(FLT) • 2.5 • 10</w:t>
+      </w:r>
+      <w:r>
+        <w:rPr>
+          <w:vertAlign w:val="superscript"/>
+        </w:rPr>
+        <w:t>5</w:t>
+      </w:r>
+      <w:r>
+        <w:t>)/3.3 (</w:t>
+      </w:r>
+      <w:r>
+        <w:t>Ω</w:t>
+      </w:r>
+      <w:r>
+        <w:t xml:space="preserve">) </w:t>
+      </w:r>
+    </w:p>
+    <w:p>
+      <w:pPr>
+        <w:ind w:left="708"/>
+        <w:rPr>
+          <w:rFonts w:eastAsiaTheme="minorEastAsia"/>
+          <w:u w:val="single"/>
+        </w:rPr>
+      </w:pPr>
+      <w:r>
+        <w:t>R2 = (R1 • 2.5 • 10</w:t>
+      </w:r>
+      <w:r>
+        <w:rPr>
+          <w:vertAlign w:val="superscript"/>
+        </w:rPr>
+        <w:t>5</w:t>
+      </w:r>
+      <w:r>
+        <w:t>)/(R1 - (2.5 • 10</w:t>
+      </w:r>
+      <w:r>
+        <w:rPr>
+          <w:vertAlign w:val="superscript"/>
+        </w:rPr>
+        <w:t>5</w:t>
+      </w:r>
+      <w:r>
+        <w:t>)) (Ω)</w:t>
+      </w:r>
+      <w:r>
+        <w:rPr>
+          <w:rFonts w:eastAsiaTheme="minorEastAsia"/>
+        </w:rPr>
+        <w:t xml:space="preserve"> </w:t>
+      </w:r>
+      <w:r>
+        <w:rPr>
+          <w:rStyle w:val="FootnoteReference"/>
+          <w:rFonts w:eastAsiaTheme="minorEastAsia"/>
+        </w:rPr>
+        <w:footnoteReference w:id="3"/>
+      </w:r>
+    </w:p>
+    <w:p>
+      <w:pPr>
+        <w:rPr>
+          <w:rFonts w:eastAsiaTheme="minorEastAsia"/>
+        </w:rPr>
+      </w:pPr>
+      <w:r>
+        <w:rPr>
+          <w:rFonts w:eastAsiaTheme="minorEastAsia"/>
+        </w:rPr>
+        <w:t xml:space="preserve">En sachant que </w:t>
+      </w:r>
+      <w:proofErr w:type="spellStart"/>
+      <w:r>
+        <w:rPr>
+          <w:rFonts w:eastAsiaTheme="minorEastAsia"/>
+        </w:rPr>
+        <w:t>Vbat</w:t>
+      </w:r>
+      <w:proofErr w:type="spellEnd"/>
+      <w:r>
+        <w:rPr>
+          <w:rFonts w:eastAsiaTheme="minorEastAsia"/>
+        </w:rPr>
+        <w:t>(</w:t>
+      </w:r>
+      <w:proofErr w:type="spellStart"/>
+      <w:r>
+        <w:rPr>
+          <w:rFonts w:eastAsiaTheme="minorEastAsia"/>
+        </w:rPr>
+        <w:t>flt</w:t>
+      </w:r>
+      <w:proofErr w:type="spellEnd"/>
+      <w:r>
+        <w:rPr>
+          <w:rFonts w:eastAsiaTheme="minorEastAsia"/>
+        </w:rPr>
+        <w:t>) = 13.65 V, on a R1 = 1034</w:t>
+      </w:r>
+      <w:r>
+        <w:rPr>
+          <w:rFonts w:eastAsiaTheme="minorEastAsia"/>
+        </w:rPr>
+        <w:t>090</w:t>
+      </w:r>
+      <w:r>
+        <w:rPr>
+          <w:rFonts w:eastAsiaTheme="minorEastAsia"/>
+        </w:rPr>
+        <w:t>.</w:t>
+      </w:r>
+      <w:r>
+        <w:rPr>
+          <w:rFonts w:eastAsiaTheme="minorEastAsia"/>
+        </w:rPr>
+        <w:t>090</w:t>
+      </w:r>
+      <w:r>
+        <w:rPr>
+          <w:rFonts w:eastAsiaTheme="minorEastAsia"/>
+        </w:rPr>
+        <w:t xml:space="preserve"> et R2 = 3</w:t>
+      </w:r>
+      <w:r>
+        <w:rPr>
+          <w:rFonts w:eastAsiaTheme="minorEastAsia"/>
+        </w:rPr>
+        <w:t>29710.527, avec un rapport R1/R2 de 3.1363 (d’autres résistances avec ce rapport et de l’ordre de grandeur des 100k peuvent être utilisées).</w:t>
+      </w:r>
+      <w:r>
+        <w:rPr>
+          <w:rFonts w:eastAsiaTheme="minorEastAsia"/>
+        </w:rPr>
+        <w:t xml:space="preserve"> Les valeurs de résistance présentes dans la simulation sont celles permettant d’obtenir une tension </w:t>
+      </w:r>
+      <w:proofErr w:type="spellStart"/>
+      <w:r>
+        <w:rPr>
+          <w:rFonts w:eastAsiaTheme="minorEastAsia"/>
+        </w:rPr>
+        <w:t>Vbat</w:t>
+      </w:r>
+      <w:proofErr w:type="spellEnd"/>
+      <w:r>
+        <w:rPr>
+          <w:rFonts w:eastAsiaTheme="minorEastAsia"/>
+        </w:rPr>
+        <w:t>(</w:t>
+      </w:r>
+      <w:proofErr w:type="spellStart"/>
+      <w:r>
+        <w:rPr>
+          <w:rFonts w:eastAsiaTheme="minorEastAsia"/>
+        </w:rPr>
+        <w:t>flt</w:t>
+      </w:r>
+      <w:proofErr w:type="spellEnd"/>
+      <w:r>
+        <w:rPr>
+          <w:rFonts w:eastAsiaTheme="minorEastAsia"/>
+        </w:rPr>
+        <w:t xml:space="preserve">) de 12V, qui est la tension nominale de la batterie et non sa tension de charge. </w:t>
+      </w:r>
+      <w:r>
+        <w:rPr>
+          <w:rFonts w:eastAsiaTheme="minorEastAsia"/>
+        </w:rPr>
+        <w:t xml:space="preserve"> </w:t>
+      </w:r>
+    </w:p>
+    <w:p>
+      <w:pPr>
+        <w:rPr>
+          <w:rFonts w:eastAsiaTheme="minorEastAsia"/>
+        </w:rPr>
+      </w:pPr>
+      <w:r>
+        <w:rPr>
+          <w:rFonts w:eastAsiaTheme="minorEastAsia"/>
+        </w:rPr>
+        <w:t xml:space="preserve">La tension sur la résistance placée sur la pin SENSE permet de régler le courant de charge moyen. Une tension de 100 mV correspond au courant de charge maximal (qui doit être &lt;2A). L’équation permettant de trouver la valeur de résistance est donc simplement : </w:t>
+      </w:r>
+    </w:p>
+    <w:p>
+      <w:pPr>
+        <w:rPr>
+          <w:rFonts w:eastAsiaTheme="minorEastAsia"/>
+        </w:rPr>
+      </w:pPr>
+      <m:oMathPara>
+        <m:oMath>
+          <m:sSub>
+            <m:sSubPr>
+              <m:ctrlPr>
+                <w:rPr>
+                  <w:rFonts w:ascii="Cambria Math" w:eastAsiaTheme="minorEastAsia" w:hAnsi="Cambria Math"/>
+                  <w:i/>
+                </w:rPr>
+              </m:ctrlPr>
+            </m:sSubPr>
+            <m:e>
+              <m:r>
+                <w:rPr>
+                  <w:rFonts w:ascii="Cambria Math" w:eastAsiaTheme="minorEastAsia" w:hAnsi="Cambria Math"/>
+                </w:rPr>
+                <m:t>R</m:t>
+              </m:r>
+            </m:e>
+            <m:sub>
+              <m:r>
+                <w:rPr>
+                  <w:rFonts w:ascii="Cambria Math" w:eastAsiaTheme="minorEastAsia" w:hAnsi="Cambria Math"/>
+                </w:rPr>
+                <m:t>SENSE</m:t>
+              </m:r>
+            </m:sub>
+          </m:sSub>
+          <m:r>
+            <w:rPr>
+              <w:rFonts w:ascii="Cambria Math" w:eastAsiaTheme="minorEastAsia" w:hAnsi="Cambria Math"/>
+            </w:rPr>
+            <m:t>=</m:t>
+          </m:r>
+          <m:f>
+            <m:fPr>
+              <m:ctrlPr>
+                <w:rPr>
+                  <w:rFonts w:ascii="Cambria Math" w:eastAsiaTheme="minorEastAsia" w:hAnsi="Cambria Math"/>
+                  <w:i/>
+                </w:rPr>
+              </m:ctrlPr>
+            </m:fPr>
+            <m:num>
+              <m:r>
+                <w:rPr>
+                  <w:rFonts w:ascii="Cambria Math" w:eastAsiaTheme="minorEastAsia" w:hAnsi="Cambria Math"/>
+                </w:rPr>
+                <m:t>0.1</m:t>
+              </m:r>
+            </m:num>
+            <m:den>
+              <m:sSub>
+                <m:sSubPr>
+                  <m:ctrlPr>
+                    <w:rPr>
+                      <w:rFonts w:ascii="Cambria Math" w:eastAsiaTheme="minorEastAsia" w:hAnsi="Cambria Math"/>
+                      <w:i/>
+                    </w:rPr>
+                  </m:ctrlPr>
+                </m:sSubPr>
+                <m:e>
+                  <m:r>
+                    <w:rPr>
+                      <w:rFonts w:ascii="Cambria Math" w:eastAsiaTheme="minorEastAsia" w:hAnsi="Cambria Math"/>
+                    </w:rPr>
+                    <m:t>I</m:t>
+                  </m:r>
+                </m:e>
+                <m:sub>
+                  <m:r>
+                    <w:rPr>
+                      <w:rFonts w:ascii="Cambria Math" w:eastAsiaTheme="minorEastAsia" w:hAnsi="Cambria Math"/>
+                    </w:rPr>
+                    <m:t>CHG</m:t>
+                  </m:r>
+                  <m:d>
+                    <m:dPr>
+                      <m:ctrlPr>
+                        <w:rPr>
+                          <w:rFonts w:ascii="Cambria Math" w:eastAsiaTheme="minorEastAsia" w:hAnsi="Cambria Math"/>
+                          <w:i/>
+                        </w:rPr>
+                      </m:ctrlPr>
+                    </m:dPr>
+                    <m:e>
+                      <m:r>
+                        <w:rPr>
+                          <w:rFonts w:ascii="Cambria Math" w:eastAsiaTheme="minorEastAsia" w:hAnsi="Cambria Math"/>
+                        </w:rPr>
+                        <m:t>MAX</m:t>
+                      </m:r>
+                    </m:e>
+                  </m:d>
+                </m:sub>
+              </m:sSub>
+            </m:den>
+          </m:f>
+          <m:r>
+            <w:rPr>
+              <w:rFonts w:ascii="Cambria Math" w:eastAsiaTheme="minorEastAsia" w:hAnsi="Cambria Math"/>
+            </w:rPr>
+            <m:t xml:space="preserve"> </m:t>
+          </m:r>
+          <m:d>
+            <m:dPr>
+              <m:begChr m:val="["/>
+              <m:endChr m:val="]"/>
+              <m:ctrlPr>
+                <w:rPr>
+                  <w:rFonts w:ascii="Cambria Math" w:eastAsiaTheme="minorEastAsia" w:hAnsi="Cambria Math"/>
+                  <w:i/>
+                </w:rPr>
+              </m:ctrlPr>
+            </m:dPr>
+            <m:e>
+              <m:r>
+                <m:rPr>
+                  <m:sty m:val="p"/>
+                </m:rPr>
+                <w:rPr>
+                  <w:rFonts w:ascii="Cambria Math" w:eastAsiaTheme="minorEastAsia" w:hAnsi="Cambria Math"/>
+                </w:rPr>
+                <m:t>Ω</m:t>
+              </m:r>
+            </m:e>
+          </m:d>
+          <m:r>
+            <w:rPr>
+              <w:rFonts w:ascii="Cambria Math" w:eastAsiaTheme="minorEastAsia" w:hAnsi="Cambria Math"/>
+            </w:rPr>
+            <m:t>=</m:t>
+          </m:r>
+          <m:f>
+            <m:fPr>
+              <m:ctrlPr>
+                <w:rPr>
+                  <w:rFonts w:ascii="Cambria Math" w:eastAsiaTheme="minorEastAsia" w:hAnsi="Cambria Math"/>
+                  <w:i/>
+                </w:rPr>
+              </m:ctrlPr>
+            </m:fPr>
+            <m:num>
+              <m:r>
+                <w:rPr>
+                  <w:rFonts w:ascii="Cambria Math" w:eastAsiaTheme="minorEastAsia" w:hAnsi="Cambria Math"/>
+                </w:rPr>
+                <m:t>0.1 V</m:t>
+              </m:r>
+            </m:num>
+            <m:den>
+              <m:r>
+                <w:rPr>
+                  <w:rFonts w:ascii="Cambria Math" w:eastAsiaTheme="minorEastAsia" w:hAnsi="Cambria Math"/>
+                </w:rPr>
+                <m:t>1.75 A</m:t>
+              </m:r>
+            </m:den>
+          </m:f>
+          <m:r>
+            <w:rPr>
+              <w:rFonts w:ascii="Cambria Math" w:eastAsiaTheme="minorEastAsia" w:hAnsi="Cambria Math"/>
+            </w:rPr>
+            <m:t>=0.057</m:t>
+          </m:r>
+          <m:r>
+            <m:rPr>
+              <m:sty m:val="p"/>
+            </m:rPr>
+            <w:rPr>
+              <w:rFonts w:ascii="Cambria Math" w:eastAsiaTheme="minorEastAsia" w:hAnsi="Cambria Math"/>
+            </w:rPr>
+            <m:t>Ω</m:t>
+          </m:r>
+          <m:r>
+            <w:rPr>
+              <w:rFonts w:ascii="Cambria Math" w:eastAsiaTheme="minorEastAsia" w:hAnsi="Cambria Math"/>
+            </w:rPr>
+            <m:t xml:space="preserve"> </m:t>
+          </m:r>
+        </m:oMath>
+      </m:oMathPara>
+    </w:p>
+    <w:p>
+      <w:pPr>
+        <w:rPr>
+          <w:rFonts w:eastAsiaTheme="minorEastAsia"/>
+        </w:rPr>
+      </w:pPr>
+      <w:r>
+        <w:rPr>
+          <w:rFonts w:eastAsiaTheme="minorEastAsia"/>
+        </w:rPr>
+        <w:t xml:space="preserve">La valeur d’inductance permet de régler l’amplitude d’oscillation du courant de charge. La datasheet recommande une amplitude relative d’oscillation (amplitude d’oscillation/offset DC = </w:t>
+      </w:r>
+      <w:proofErr w:type="spellStart"/>
+      <w:r>
+        <w:rPr>
+          <w:rFonts w:eastAsiaTheme="minorEastAsia"/>
+        </w:rPr>
+        <w:t>Ichg</w:t>
+      </w:r>
+      <w:proofErr w:type="spellEnd"/>
+      <w:r>
+        <w:rPr>
+          <w:rFonts w:eastAsiaTheme="minorEastAsia"/>
+        </w:rPr>
+        <w:t xml:space="preserve">(max)) comprise entre 25 et 35%. La formule fournie permettant de trouver la valeur d’inductance est : </w:t>
+      </w:r>
+    </w:p>
+    <w:p>
+      <w:pPr>
+        <w:rPr>
+          <w:rFonts w:eastAsiaTheme="minorEastAsia"/>
+        </w:rPr>
+      </w:pPr>
+      <m:oMathPara>
+        <m:oMath>
+          <m:r>
+            <w:rPr>
+              <w:rFonts w:ascii="Cambria Math" w:eastAsiaTheme="minorEastAsia" w:hAnsi="Cambria Math"/>
+            </w:rPr>
+            <m:t>L=10*</m:t>
+          </m:r>
+          <m:f>
+            <m:fPr>
+              <m:ctrlPr>
+                <w:rPr>
+                  <w:rFonts w:ascii="Cambria Math" w:eastAsiaTheme="minorEastAsia" w:hAnsi="Cambria Math"/>
+                  <w:i/>
+                </w:rPr>
+              </m:ctrlPr>
+            </m:fPr>
+            <m:num>
+              <m:sSub>
+                <m:sSubPr>
+                  <m:ctrlPr>
+                    <w:rPr>
+                      <w:rFonts w:ascii="Cambria Math" w:eastAsiaTheme="minorEastAsia" w:hAnsi="Cambria Math"/>
+                      <w:i/>
+                    </w:rPr>
+                  </m:ctrlPr>
+                </m:sSubPr>
+                <m:e>
+                  <m:r>
+                    <w:rPr>
+                      <w:rFonts w:ascii="Cambria Math" w:eastAsiaTheme="minorEastAsia" w:hAnsi="Cambria Math"/>
+                    </w:rPr>
+                    <m:t>R</m:t>
+                  </m:r>
+                </m:e>
+                <m:sub>
+                  <m:r>
+                    <w:rPr>
+                      <w:rFonts w:ascii="Cambria Math" w:eastAsiaTheme="minorEastAsia" w:hAnsi="Cambria Math"/>
+                    </w:rPr>
+                    <m:t>SENSE</m:t>
+                  </m:r>
+                </m:sub>
+              </m:sSub>
+            </m:num>
+            <m:den>
+              <m:f>
+                <m:fPr>
+                  <m:ctrlPr>
+                    <w:rPr>
+                      <w:rFonts w:ascii="Cambria Math" w:eastAsiaTheme="minorEastAsia" w:hAnsi="Cambria Math"/>
+                      <w:i/>
+                    </w:rPr>
+                  </m:ctrlPr>
+                </m:fPr>
+                <m:num>
+                  <m:r>
+                    <m:rPr>
+                      <m:sty m:val="p"/>
+                    </m:rPr>
+                    <w:rPr>
+                      <w:rFonts w:ascii="Cambria Math" w:eastAsiaTheme="minorEastAsia" w:hAnsi="Cambria Math"/>
+                    </w:rPr>
+                    <m:t>Δ</m:t>
+                  </m:r>
+                  <m:sSub>
+                    <m:sSubPr>
+                      <m:ctrlPr>
+                        <w:rPr>
+                          <w:rFonts w:ascii="Cambria Math" w:eastAsiaTheme="minorEastAsia" w:hAnsi="Cambria Math"/>
+                          <w:i/>
+                        </w:rPr>
+                      </m:ctrlPr>
+                    </m:sSubPr>
+                    <m:e>
+                      <m:r>
+                        <w:rPr>
+                          <w:rFonts w:ascii="Cambria Math" w:eastAsiaTheme="minorEastAsia" w:hAnsi="Cambria Math"/>
+                        </w:rPr>
+                        <m:t>I</m:t>
+                      </m:r>
+                    </m:e>
+                    <m:sub>
+                      <m:r>
+                        <w:rPr>
+                          <w:rFonts w:ascii="Cambria Math" w:eastAsiaTheme="minorEastAsia" w:hAnsi="Cambria Math"/>
+                        </w:rPr>
+                        <m:t>L</m:t>
+                      </m:r>
+                    </m:sub>
+                  </m:sSub>
+                </m:num>
+                <m:den>
+                  <m:sSub>
+                    <m:sSubPr>
+                      <m:ctrlPr>
+                        <w:rPr>
+                          <w:rFonts w:ascii="Cambria Math" w:eastAsiaTheme="minorEastAsia" w:hAnsi="Cambria Math"/>
+                          <w:i/>
+                        </w:rPr>
+                      </m:ctrlPr>
+                    </m:sSubPr>
+                    <m:e>
+                      <m:r>
+                        <w:rPr>
+                          <w:rFonts w:ascii="Cambria Math" w:eastAsiaTheme="minorEastAsia" w:hAnsi="Cambria Math"/>
+                        </w:rPr>
+                        <m:t>I</m:t>
+                      </m:r>
+                    </m:e>
+                    <m:sub>
+                      <m:r>
+                        <w:rPr>
+                          <w:rFonts w:ascii="Cambria Math" w:eastAsiaTheme="minorEastAsia" w:hAnsi="Cambria Math"/>
+                        </w:rPr>
+                        <m:t>CHG</m:t>
+                      </m:r>
+                      <m:d>
+                        <m:dPr>
+                          <m:ctrlPr>
+                            <w:rPr>
+                              <w:rFonts w:ascii="Cambria Math" w:eastAsiaTheme="minorEastAsia" w:hAnsi="Cambria Math"/>
+                              <w:i/>
+                            </w:rPr>
+                          </m:ctrlPr>
+                        </m:dPr>
+                        <m:e>
+                          <m:r>
+                            <w:rPr>
+                              <w:rFonts w:ascii="Cambria Math" w:eastAsiaTheme="minorEastAsia" w:hAnsi="Cambria Math"/>
+                            </w:rPr>
+                            <m:t>MAX</m:t>
+                          </m:r>
+                        </m:e>
+                      </m:d>
+                    </m:sub>
+                  </m:sSub>
+                </m:den>
+              </m:f>
+            </m:den>
+          </m:f>
+          <m:r>
+            <w:rPr>
+              <w:rFonts w:ascii="Cambria Math" w:eastAsiaTheme="minorEastAsia" w:hAnsi="Cambria Math"/>
+            </w:rPr>
+            <m:t>*</m:t>
+          </m:r>
+          <m:sSub>
+            <m:sSubPr>
+              <m:ctrlPr>
+                <w:rPr>
+                  <w:rFonts w:ascii="Cambria Math" w:eastAsiaTheme="minorEastAsia" w:hAnsi="Cambria Math"/>
+                  <w:i/>
+                </w:rPr>
+              </m:ctrlPr>
+            </m:sSubPr>
+            <m:e>
+              <m:r>
+                <w:rPr>
+                  <w:rFonts w:ascii="Cambria Math" w:eastAsiaTheme="minorEastAsia" w:hAnsi="Cambria Math"/>
+                </w:rPr>
+                <m:t>V</m:t>
+              </m:r>
+            </m:e>
+            <m:sub>
+              <m:r>
+                <w:rPr>
+                  <w:rFonts w:ascii="Cambria Math" w:eastAsiaTheme="minorEastAsia" w:hAnsi="Cambria Math"/>
+                </w:rPr>
+                <m:t>BAT</m:t>
+              </m:r>
+              <m:d>
+                <m:dPr>
+                  <m:ctrlPr>
+                    <w:rPr>
+                      <w:rFonts w:ascii="Cambria Math" w:eastAsiaTheme="minorEastAsia" w:hAnsi="Cambria Math"/>
+                      <w:i/>
+                    </w:rPr>
+                  </m:ctrlPr>
+                </m:dPr>
+                <m:e>
+                  <m:r>
+                    <w:rPr>
+                      <w:rFonts w:ascii="Cambria Math" w:eastAsiaTheme="minorEastAsia" w:hAnsi="Cambria Math"/>
+                    </w:rPr>
+                    <m:t>FLT</m:t>
+                  </m:r>
+                </m:e>
+              </m:d>
+            </m:sub>
+          </m:sSub>
+          <m:r>
+            <w:rPr>
+              <w:rFonts w:ascii="Cambria Math" w:eastAsiaTheme="minorEastAsia" w:hAnsi="Cambria Math"/>
+            </w:rPr>
+            <m:t>*</m:t>
+          </m:r>
+          <m:d>
+            <m:dPr>
+              <m:begChr m:val="["/>
+              <m:endChr m:val="]"/>
+              <m:ctrlPr>
+                <w:rPr>
+                  <w:rFonts w:ascii="Cambria Math" w:eastAsiaTheme="minorEastAsia" w:hAnsi="Cambria Math"/>
+                  <w:i/>
+                </w:rPr>
+              </m:ctrlPr>
+            </m:dPr>
+            <m:e>
+              <m:r>
+                <w:rPr>
+                  <w:rFonts w:ascii="Cambria Math" w:eastAsiaTheme="minorEastAsia" w:hAnsi="Cambria Math"/>
+                </w:rPr>
+                <m:t>1-</m:t>
+              </m:r>
+              <m:f>
+                <m:fPr>
+                  <m:ctrlPr>
+                    <w:rPr>
+                      <w:rFonts w:ascii="Cambria Math" w:eastAsiaTheme="minorEastAsia" w:hAnsi="Cambria Math"/>
+                      <w:i/>
+                    </w:rPr>
+                  </m:ctrlPr>
+                </m:fPr>
+                <m:num>
+                  <m:sSub>
+                    <m:sSubPr>
+                      <m:ctrlPr>
+                        <w:rPr>
+                          <w:rFonts w:ascii="Cambria Math" w:eastAsiaTheme="minorEastAsia" w:hAnsi="Cambria Math"/>
+                          <w:i/>
+                        </w:rPr>
+                      </m:ctrlPr>
+                    </m:sSubPr>
+                    <m:e>
+                      <m:r>
+                        <w:rPr>
+                          <w:rFonts w:ascii="Cambria Math" w:eastAsiaTheme="minorEastAsia" w:hAnsi="Cambria Math"/>
+                        </w:rPr>
+                        <m:t>V</m:t>
+                      </m:r>
+                    </m:e>
+                    <m:sub>
+                      <m:r>
+                        <w:rPr>
+                          <w:rFonts w:ascii="Cambria Math" w:eastAsiaTheme="minorEastAsia" w:hAnsi="Cambria Math"/>
+                        </w:rPr>
+                        <m:t>BAT</m:t>
+                      </m:r>
+                      <m:d>
+                        <m:dPr>
+                          <m:ctrlPr>
+                            <w:rPr>
+                              <w:rFonts w:ascii="Cambria Math" w:eastAsiaTheme="minorEastAsia" w:hAnsi="Cambria Math"/>
+                              <w:i/>
+                            </w:rPr>
+                          </m:ctrlPr>
+                        </m:dPr>
+                        <m:e>
+                          <m:r>
+                            <w:rPr>
+                              <w:rFonts w:ascii="Cambria Math" w:eastAsiaTheme="minorEastAsia" w:hAnsi="Cambria Math"/>
+                            </w:rPr>
+                            <m:t>FLT</m:t>
+                          </m:r>
+                        </m:e>
+                      </m:d>
+                    </m:sub>
+                  </m:sSub>
+                </m:num>
+                <m:den>
+                  <m:sSub>
+                    <m:sSubPr>
+                      <m:ctrlPr>
+                        <w:rPr>
+                          <w:rFonts w:ascii="Cambria Math" w:eastAsiaTheme="minorEastAsia" w:hAnsi="Cambria Math"/>
+                          <w:i/>
+                        </w:rPr>
+                      </m:ctrlPr>
+                    </m:sSubPr>
+                    <m:e>
+                      <m:r>
+                        <w:rPr>
+                          <w:rFonts w:ascii="Cambria Math" w:eastAsiaTheme="minorEastAsia" w:hAnsi="Cambria Math"/>
+                        </w:rPr>
+                        <m:t>V</m:t>
+                      </m:r>
+                    </m:e>
+                    <m:sub>
+                      <m:r>
+                        <w:rPr>
+                          <w:rFonts w:ascii="Cambria Math" w:eastAsiaTheme="minorEastAsia" w:hAnsi="Cambria Math"/>
+                        </w:rPr>
+                        <m:t>IN</m:t>
+                      </m:r>
+                      <m:d>
+                        <m:dPr>
+                          <m:ctrlPr>
+                            <w:rPr>
+                              <w:rFonts w:ascii="Cambria Math" w:eastAsiaTheme="minorEastAsia" w:hAnsi="Cambria Math"/>
+                              <w:i/>
+                            </w:rPr>
+                          </m:ctrlPr>
+                        </m:dPr>
+                        <m:e>
+                          <m:r>
+                            <w:rPr>
+                              <w:rFonts w:ascii="Cambria Math" w:eastAsiaTheme="minorEastAsia" w:hAnsi="Cambria Math"/>
+                            </w:rPr>
+                            <m:t>MAX</m:t>
+                          </m:r>
+                        </m:e>
+                      </m:d>
+                    </m:sub>
+                  </m:sSub>
+                </m:den>
+              </m:f>
+            </m:e>
+          </m:d>
+          <m:r>
+            <w:rPr>
+              <w:rFonts w:ascii="Cambria Math" w:eastAsiaTheme="minorEastAsia" w:hAnsi="Cambria Math"/>
+            </w:rPr>
+            <m:t>(µH)</m:t>
+          </m:r>
+        </m:oMath>
+      </m:oMathPara>
+    </w:p>
+    <w:p>
+      <w:pPr>
+        <w:rPr>
+          <w:rFonts w:eastAsiaTheme="minorEastAsia"/>
+        </w:rPr>
+      </w:pPr>
+      <w:r>
+        <w:rPr>
+          <w:rFonts w:eastAsiaTheme="minorEastAsia"/>
+        </w:rPr>
+        <w:t xml:space="preserve">Ce qui donne, pour une amplitude relative d’oscillation de 25% et un Vin(max) de </w:t>
+      </w:r>
+      <w:r>
+        <w:rPr>
+          <w:rFonts w:eastAsiaTheme="minorEastAsia"/>
+        </w:rPr>
+        <w:t>24</w:t>
+      </w:r>
+      <w:r>
+        <w:rPr>
+          <w:rFonts w:eastAsiaTheme="minorEastAsia"/>
+        </w:rPr>
+        <w:t>V,</w:t>
+      </w:r>
+      <w:r>
+        <w:rPr>
+          <w:rFonts w:eastAsiaTheme="minorEastAsia"/>
+        </w:rPr>
+        <w:t xml:space="preserve"> une valeur d’inductance de 13.42 µH. Il a cependant été observé à la simulation qu’avec une telle valeur d’inductance, l’amplitude relative était supérieure à 35% ; nous avons donc choisi une inductance de 25 µH, avec laquelle nous obtenons une amplitude de x%. </w:t>
+      </w:r>
+    </w:p>
+    <w:p>
+      <w:pPr>
+        <w:rPr>
+          <w:rFonts w:eastAsiaTheme="minorEastAsia"/>
+        </w:rPr>
+      </w:pPr>
+      <w:r>
+        <w:rPr>
+          <w:rFonts w:eastAsiaTheme="minorEastAsia"/>
+        </w:rPr>
+        <w:lastRenderedPageBreak/>
+        <w:t xml:space="preserve">Il est également spécifié dans la datasheet que l’inductance doit avoir un courant de saturation &gt;= au courant maximum présent (en </w:t>
+      </w:r>
+      <w:proofErr w:type="spellStart"/>
+      <w:r>
+        <w:rPr>
+          <w:rFonts w:eastAsiaTheme="minorEastAsia"/>
+        </w:rPr>
+        <w:t>peak</w:t>
+      </w:r>
+      <w:proofErr w:type="spellEnd"/>
+      <w:r>
+        <w:rPr>
+          <w:rFonts w:eastAsiaTheme="minorEastAsia"/>
+        </w:rPr>
+        <w:t xml:space="preserve">) dans l’inductance, soit supérieur à 2A.  </w:t>
+      </w:r>
+    </w:p>
+    <w:p>
+      <w:pPr>
+        <w:pStyle w:val="Heading3"/>
+      </w:pPr>
+      <w:r>
+        <w:t>Changement de source</w:t>
+      </w:r>
+    </w:p>
+    <w:p>
+      <w:r>
+        <w:t xml:space="preserve">Le circuit de charge a été simulé en même temps que celui de changement de source de tension, permettant la fonction d’UPS, dont voici le schéma : </w:t>
+      </w:r>
+    </w:p>
+    <w:p>
+      <w:pPr>
+        <w:jc w:val="center"/>
+      </w:pPr>
+      <w:r>
+        <w:rPr>
+          <w:noProof/>
+        </w:rPr>
+        <w:drawing>
+          <wp:inline distT="0" distB="0" distL="0" distR="0" wp14:anchorId="37B5F754" wp14:editId="576DE6E2">
+            <wp:extent cx="4162567" cy="2378473"/>
+            <wp:effectExtent l="0" t="0" r="0" b="3175"/>
+            <wp:docPr id="18" name="Picture 18"/>
+            <wp:cNvGraphicFramePr>
+              <a:graphicFrameLocks xmlns:a="http://schemas.openxmlformats.org/drawingml/2006/main" noChangeAspect="1"/>
+            </wp:cNvGraphicFramePr>
+            <a:graphic xmlns:a="http://schemas.openxmlformats.org/drawingml/2006/main">
+              <a:graphicData uri="http://schemas.openxmlformats.org/drawingml/2006/picture">
+                <pic:pic xmlns:pic="http://schemas.openxmlformats.org/drawingml/2006/picture">
+                  <pic:nvPicPr>
+                    <pic:cNvPr id="0" name="Picture 6"/>
+                    <pic:cNvPicPr>
+                      <a:picLocks noChangeAspect="1" noChangeArrowheads="1"/>
+                    </pic:cNvPicPr>
+                  </pic:nvPicPr>
+                  <pic:blipFill>
+                    <a:blip r:embed="rId13">
+                      <a:extLst>
+                        <a:ext uri="{28A0092B-C50C-407E-A947-70E740481C1C}">
+                          <a14:useLocalDpi xmlns:a14="http://schemas.microsoft.com/office/drawing/2010/main" val="0"/>
+                        </a:ext>
+                      </a:extLst>
+                    </a:blip>
+                    <a:srcRect/>
+                    <a:stretch>
+                      <a:fillRect/>
+                    </a:stretch>
+                  </pic:blipFill>
+                  <pic:spPr bwMode="auto">
+                    <a:xfrm>
+                      <a:off x="0" y="0"/>
+                      <a:ext cx="4213236" cy="2407425"/>
+                    </a:xfrm>
+                    <a:prstGeom prst="rect">
+                      <a:avLst/>
+                    </a:prstGeom>
+                    <a:noFill/>
+                    <a:ln>
+                      <a:noFill/>
+                    </a:ln>
+                  </pic:spPr>
+                </pic:pic>
+              </a:graphicData>
+            </a:graphic>
+          </wp:inline>
+        </w:drawing>
+      </w:r>
+    </w:p>
+    <w:p>
+      <w:pPr>
+        <w:jc w:val="both"/>
+      </w:pPr>
+      <w:r>
+        <w:t xml:space="preserve">Le transistor NMOS M1 (à droite sur le schéma) permet de faire basculer la sortie </w:t>
+      </w:r>
+      <w:proofErr w:type="spellStart"/>
+      <w:r>
+        <w:t>Vout</w:t>
+      </w:r>
+      <w:proofErr w:type="spellEnd"/>
+      <w:r>
+        <w:t xml:space="preserve"> sur la batterie (voir schéma global ci-dessous). Sa grille est commandée par un comparateur, qui compare une référence de 400 mV avec la valeur de tension d’entrée divisée par 4.</w:t>
+      </w:r>
+    </w:p>
+    <w:p>
+      <w:pPr>
+        <w:jc w:val="both"/>
+      </w:pPr>
+      <w:r>
+        <w:t xml:space="preserve">Il en découle que si Vin tombe en dessous de </w:t>
+      </w:r>
+      <w:r>
+        <w:t>1.6</w:t>
+      </w:r>
+      <w:r>
+        <w:t xml:space="preserve">V, la sortie du comparateur passe à l’état haut </w:t>
+      </w:r>
+      <w:r>
+        <w:t xml:space="preserve">au travers de la résistance de pull-up R9, et M1 est passant ; si Vin est au-dessus de 1.6V, la sortie du comparateur est à l’état bas (la sortie du comparateur est en open-collector), et M1 est bloqué. </w:t>
+      </w:r>
+    </w:p>
+    <w:p>
+      <w:pPr>
+        <w:jc w:val="both"/>
+      </w:pPr>
+      <w:r>
+        <w:t xml:space="preserve">La diode D4 permet d’éviter que la batterie n’alimente le circuit de charge et l’entrée du comparateur (ce qui </w:t>
+      </w:r>
+      <w:r>
+        <w:t>rebloquerait le transistor M1</w:t>
+      </w:r>
+      <w:r>
+        <w:t xml:space="preserve">). </w:t>
+      </w:r>
+    </w:p>
+    <w:p>
+      <w:pPr>
+        <w:jc w:val="both"/>
+      </w:pPr>
+      <w:r>
+        <w:t xml:space="preserve">La </w:t>
+      </w:r>
+      <w:proofErr w:type="spellStart"/>
+      <w:r>
+        <w:t>led</w:t>
+      </w:r>
+      <w:proofErr w:type="spellEnd"/>
+      <w:r>
+        <w:t xml:space="preserve"> D2 servira de repère visuel rapide indiquant la présence d’une alimentation externe. </w:t>
+      </w:r>
+    </w:p>
+    <w:p>
+      <w:pPr>
+        <w:jc w:val="both"/>
+      </w:pPr>
+      <w:r>
+        <w:t xml:space="preserve">Les condensateurs C5 et C6 servent également de capacité de découplage. </w:t>
+      </w:r>
+    </w:p>
+    <w:p>
+      <w:pPr>
+        <w:jc w:val="both"/>
+        <w:rPr>
+          <w:u w:val="single"/>
+        </w:rPr>
+      </w:pPr>
+      <w:r>
+        <w:rPr>
+          <w:u w:val="single"/>
+        </w:rPr>
+        <w:t xml:space="preserve">Dimensionnement </w:t>
+      </w:r>
+    </w:p>
+    <w:p>
+      <w:pPr>
+        <w:jc w:val="both"/>
+      </w:pPr>
+      <w:r>
+        <w:t xml:space="preserve">Le transistor M1 a été choisi pour sa faible valeur </w:t>
+      </w:r>
+      <w:proofErr w:type="spellStart"/>
+      <w:r>
+        <w:t>Rdson</w:t>
+      </w:r>
+      <w:proofErr w:type="spellEnd"/>
+      <w:r>
+        <w:t>, permettant de minimiser les pertes, ainsi que pour son grand courant de drain maximum et sa tension de seuil appropriée.</w:t>
+      </w:r>
+    </w:p>
+    <w:p>
+      <w:pPr>
+        <w:jc w:val="both"/>
+      </w:pPr>
+      <w:r>
+        <w:t>La diode D4 a été choisie pour son grand courant direct maximum (10A) et sa faible chute de tension</w:t>
+      </w:r>
+      <w:r>
+        <w:t xml:space="preserve"> directe</w:t>
+      </w:r>
+      <w:r>
+        <w:t xml:space="preserve"> (0.</w:t>
+      </w:r>
+      <w:r>
+        <w:t>6</w:t>
+      </w:r>
+      <w:r>
+        <w:t>V), permettant de plus faible pertes</w:t>
+      </w:r>
+      <w:r>
+        <w:t> ;</w:t>
+      </w:r>
+      <w:r>
+        <w:t xml:space="preserve"> ainsi que sa bonne dissipation thermique ; une autre diode respectant ces critères </w:t>
+      </w:r>
+      <w:r>
+        <w:t xml:space="preserve">serait tout aussi adaptée (le </w:t>
+      </w:r>
+      <w:proofErr w:type="spellStart"/>
+      <w:r>
+        <w:t>footprint</w:t>
+      </w:r>
+      <w:proofErr w:type="spellEnd"/>
+      <w:r>
+        <w:t xml:space="preserve"> utilisé n’est pas celui du modèle de diode de la simulation). </w:t>
+      </w:r>
+    </w:p>
+    <w:p>
+      <w:pPr>
+        <w:jc w:val="both"/>
+      </w:pPr>
+      <w:r>
+        <w:t xml:space="preserve">La résistance R7 permet de limiter le courant circulant dans la </w:t>
+      </w:r>
+      <w:proofErr w:type="spellStart"/>
+      <w:r>
+        <w:t>led</w:t>
+      </w:r>
+      <w:proofErr w:type="spellEnd"/>
+      <w:r>
+        <w:t xml:space="preserve">. Pour une </w:t>
+      </w:r>
+      <w:proofErr w:type="spellStart"/>
+      <w:r>
+        <w:t>led</w:t>
+      </w:r>
+      <w:proofErr w:type="spellEnd"/>
+      <w:r>
+        <w:t xml:space="preserve"> montée en surface typique, un courant de 30 mA est nécessaire avec une chute de tension de 2V. Ceci veut dire que la résistance doit provoquer une chute de tension de 19-2 = 17V, avec un courant de 30 mA :</w:t>
+      </w:r>
+    </w:p>
+    <w:p>
+      <w:pPr>
+        <w:jc w:val="both"/>
+        <w:rPr>
+          <w:rFonts w:eastAsiaTheme="minorEastAsia"/>
+        </w:rPr>
+      </w:pPr>
+      <m:oMathPara>
+        <m:oMath>
+          <m:r>
+            <w:rPr>
+              <w:rFonts w:ascii="Cambria Math" w:hAnsi="Cambria Math"/>
+            </w:rPr>
+            <m:t xml:space="preserve">17V=R*0.03A=&gt;R=567 </m:t>
+          </m:r>
+          <m:r>
+            <m:rPr>
+              <m:sty m:val="p"/>
+            </m:rPr>
+            <w:rPr>
+              <w:rFonts w:ascii="Cambria Math" w:hAnsi="Cambria Math"/>
+            </w:rPr>
+            <m:t>Ω</m:t>
+          </m:r>
+        </m:oMath>
+      </m:oMathPara>
+    </w:p>
+    <w:p>
+      <w:pPr>
+        <w:jc w:val="both"/>
+      </w:pPr>
+      <w:r>
+        <w:rPr>
+          <w:rFonts w:eastAsiaTheme="minorEastAsia"/>
+        </w:rPr>
+        <w:t xml:space="preserve">Le pont diviseur en entrée du comparateur a été dimensionné pour avoir un rapport de division de 4, permettant une ouverture plus réactive du transistor M1 (l’entrée du comparateur peut aller jusqu’à 36V, </w:t>
+      </w:r>
+      <w:r>
+        <w:rPr>
+          <w:rFonts w:eastAsiaTheme="minorEastAsia"/>
+        </w:rPr>
+        <w:lastRenderedPageBreak/>
+        <w:t xml:space="preserve">cette valeur n’était donc pas limitante). Ainsi, le transistor M1 s’ouvrira après que la tension d’entrée soit passée sous les 1.6V et non les 400 mV. </w:t>
+      </w:r>
+    </w:p>
+    <w:p>
+      <w:pPr>
+        <w:pStyle w:val="Heading3"/>
+      </w:pPr>
+      <w:r>
+        <w:t>Schéma global</w:t>
+      </w:r>
+    </w:p>
+    <w:p>
+      <w:pPr>
+        <w:jc w:val="both"/>
+      </w:pPr>
+      <w:r>
+        <w:t>Ceci donne comme schéma global :</w:t>
+      </w:r>
+    </w:p>
+    <w:p>
+      <w:pPr>
+        <w:jc w:val="center"/>
+      </w:pPr>
+      <w:r>
+        <w:rPr>
+          <w:noProof/>
+        </w:rPr>
+        <w:drawing>
+          <wp:inline distT="0" distB="0" distL="0" distR="0" wp14:anchorId="753AFBAD" wp14:editId="7906789F">
+            <wp:extent cx="4780837" cy="3425588"/>
+            <wp:effectExtent l="0" t="0" r="1270" b="3810"/>
+            <wp:docPr id="17" name="Picture 17"/>
+            <wp:cNvGraphicFramePr>
+              <a:graphicFrameLocks xmlns:a="http://schemas.openxmlformats.org/drawingml/2006/main" noChangeAspect="1"/>
+            </wp:cNvGraphicFramePr>
+            <a:graphic xmlns:a="http://schemas.openxmlformats.org/drawingml/2006/main">
+              <a:graphicData uri="http://schemas.openxmlformats.org/drawingml/2006/picture">
+                <pic:pic xmlns:pic="http://schemas.openxmlformats.org/drawingml/2006/picture">
+                  <pic:nvPicPr>
+                    <pic:cNvPr id="0" name="Picture 5"/>
+                    <pic:cNvPicPr>
+                      <a:picLocks noChangeAspect="1" noChangeArrowheads="1"/>
+                    </pic:cNvPicPr>
+                  </pic:nvPicPr>
+                  <pic:blipFill>
+                    <a:blip r:embed="rId14" cstate="print">
+                      <a:extLst>
+                        <a:ext uri="{28A0092B-C50C-407E-A947-70E740481C1C}">
+                          <a14:useLocalDpi xmlns:a14="http://schemas.microsoft.com/office/drawing/2010/main" val="0"/>
+                        </a:ext>
+                      </a:extLst>
+                    </a:blip>
+                    <a:srcRect/>
+                    <a:stretch>
+                      <a:fillRect/>
+                    </a:stretch>
+                  </pic:blipFill>
+                  <pic:spPr bwMode="auto">
+                    <a:xfrm>
+                      <a:off x="0" y="0"/>
+                      <a:ext cx="4832148" cy="3462354"/>
+                    </a:xfrm>
+                    <a:prstGeom prst="rect">
+                      <a:avLst/>
+                    </a:prstGeom>
+                    <a:noFill/>
+                    <a:ln>
+                      <a:noFill/>
+                    </a:ln>
+                  </pic:spPr>
+                </pic:pic>
+              </a:graphicData>
+            </a:graphic>
+          </wp:inline>
+        </w:drawing>
+      </w:r>
+    </w:p>
+    <w:p>
+      <w:pPr>
+        <w:jc w:val="both"/>
+      </w:pPr>
+      <w:r>
+        <w:t xml:space="preserve">R4 symbolise une charge placée en aval du circuit. </w:t>
+      </w:r>
+    </w:p>
+    <w:p>
+      <w:pPr>
+        <w:jc w:val="both"/>
+        <w:rPr>
+          <w:u w:val="single"/>
+        </w:rPr>
+      </w:pPr>
+      <w:r>
+        <w:rPr>
+          <w:u w:val="single"/>
+        </w:rPr>
+        <w:t>Simulation</w:t>
+      </w:r>
+    </w:p>
+    <w:p>
+      <w:pPr>
+        <w:jc w:val="both"/>
+      </w:pPr>
+      <w:r>
+        <w:t xml:space="preserve">La simulation est réalisée en analyse transitoire, sur une durée de 30 ms. Durant cette période, </w:t>
+      </w:r>
+      <w:r>
+        <w:t xml:space="preserve">nous simulons successivement la connexion et déconnexion d’une source de tension externe de 19V, ce qui nous permet d’observer le bon fonctionnement de la fonction « UPS » en même temps que celui de la fonction de charge de la batterie. </w:t>
+      </w:r>
+    </w:p>
+    <w:p>
+      <w:pPr>
+        <w:jc w:val="both"/>
+      </w:pPr>
+      <w:r>
+        <w:rPr>
+          <w:noProof/>
+        </w:rPr>
+        <w:drawing>
+          <wp:inline distT="0" distB="0" distL="0" distR="0" wp14:anchorId="67CE78EA" wp14:editId="2A26ED28">
+            <wp:extent cx="5753100" cy="2774950"/>
+            <wp:effectExtent l="0" t="0" r="0" b="6350"/>
+            <wp:docPr id="21" name="Picture 21"/>
+            <wp:cNvGraphicFramePr>
+              <a:graphicFrameLocks xmlns:a="http://schemas.openxmlformats.org/drawingml/2006/main" noChangeAspect="1"/>
+            </wp:cNvGraphicFramePr>
+            <a:graphic xmlns:a="http://schemas.openxmlformats.org/drawingml/2006/main">
+              <a:graphicData uri="http://schemas.openxmlformats.org/drawingml/2006/picture">
+                <pic:pic xmlns:pic="http://schemas.openxmlformats.org/drawingml/2006/picture">
+                  <pic:nvPicPr>
+                    <pic:cNvPr id="0" name="Picture 9"/>
+                    <pic:cNvPicPr>
+                      <a:picLocks noChangeAspect="1" noChangeArrowheads="1"/>
+                    </pic:cNvPicPr>
+                  </pic:nvPicPr>
+                  <pic:blipFill>
+                    <a:blip r:embed="rId15" cstate="print">
+                      <a:extLst>
+                        <a:ext uri="{28A0092B-C50C-407E-A947-70E740481C1C}">
+                          <a14:useLocalDpi xmlns:a14="http://schemas.microsoft.com/office/drawing/2010/main" val="0"/>
+                        </a:ext>
+                      </a:extLst>
+                    </a:blip>
+                    <a:srcRect/>
+                    <a:stretch>
+                      <a:fillRect/>
+                    </a:stretch>
+                  </pic:blipFill>
+                  <pic:spPr bwMode="auto">
+                    <a:xfrm>
+                      <a:off x="0" y="0"/>
+                      <a:ext cx="5753100" cy="2774950"/>
+                    </a:xfrm>
+                    <a:prstGeom prst="rect">
+                      <a:avLst/>
+                    </a:prstGeom>
+                    <a:noFill/>
+                    <a:ln>
+                      <a:noFill/>
+                    </a:ln>
+                  </pic:spPr>
+                </pic:pic>
+              </a:graphicData>
+            </a:graphic>
+          </wp:inline>
+        </w:drawing>
+      </w:r>
+      <w:r>
+        <w:t xml:space="preserve"> </w:t>
+      </w:r>
+    </w:p>
+    <w:p>
+      <w:pPr>
+        <w:jc w:val="both"/>
+      </w:pPr>
+      <w:r>
+        <w:lastRenderedPageBreak/>
+        <w:t>Tout d’abord, ob</w:t>
+      </w:r>
+      <w:r>
+        <w:t>servons</w:t>
+      </w:r>
+      <w:r>
+        <w:t xml:space="preserve"> que la tension de sortie transitionne effectivement entre la tension de batterie et la tension Vin – 0.6V (chute due à D4), lorsque celle-ci est non nulle (quand on connecte une alimentation externe). </w:t>
+      </w:r>
+    </w:p>
+    <w:p>
+      <w:pPr>
+        <w:jc w:val="both"/>
+      </w:pPr>
+      <w:r>
+        <w:t xml:space="preserve">Ensuite, observons qu’un courant ne circule dans le transistor M1 que quand </w:t>
+      </w:r>
+      <w:r>
+        <w:t xml:space="preserve">la tension Vin est sous un certain seuil (normalement 1.6V, mais le seuil semble ici se trouver à environ 12V =&gt; quand Vds vaut environ 0V). De plus, ce courant vaut bien 12V/100Ohms = 120 mA, comme attendu (diminuer la valeur de résistance de la charge fait augmenter le courant comme attendu également). </w:t>
+      </w:r>
+    </w:p>
+    <w:p>
+      <w:pPr>
+        <w:jc w:val="both"/>
+      </w:pPr>
+      <w:r>
+        <w:t xml:space="preserve">Enfin, observons que le courant dans la batterie (IC4, en bleu clair) devient négatif (à hauteur de -Is) lorsque M1 est passant ; ceci finit de démontrer que l’UPS fonctionne comme attendu. Le transistor est passant, la batterie se décharge </w:t>
+      </w:r>
+      <w:r>
+        <w:t xml:space="preserve">et la tension de sortie = la tension de batterie, lorsque l’on retire l’alimentation externe. De plus, la transition se fait à une </w:t>
+      </w:r>
+      <w:bookmarkStart w:id="0" w:name="_GoBack"/>
+      <w:bookmarkEnd w:id="0"/>
+      <w:r>
+        <w:t xml:space="preserve">vitesse satisfaisante (de l’ordre de 0.1 ms). </w:t>
+      </w:r>
+    </w:p>
+    <w:p>
+      <w:pPr>
+        <w:jc w:val="both"/>
+      </w:pPr>
+      <w:r>
+        <w:t xml:space="preserve">En ce qui concerne la charge de la batterie (qui a lieu quand la source externe est connectée), le courant moyen </w:t>
+      </w:r>
+      <w:r>
+        <w:t>varie</w:t>
+      </w:r>
+      <w:r>
+        <w:t xml:space="preserve"> entre 1.65 et 1.7 A, selon l’instant de la simulation sur lequel on zoome. Les pointes de courant montent quant à elles jusqu’à 1.8 A. Nous somme donc suffisamment proche des 1.75 A désirés. </w:t>
+      </w:r>
+    </w:p>
+    <w:p>
+      <w:pPr>
+        <w:jc w:val="both"/>
+      </w:pPr>
+      <w:r>
+        <w:t xml:space="preserve">L’amplitude de l’oscillation est en moyenne de 1.8-1.48 = 0.32 A, soit 0.32 / 1.75 = 18.2 % de la valeur de courant désiré. Cette amplitude est donc légèrement inférieure aux 25% mentionnés plus tôt, ce qui semble cohérent puisque la valeur d’inductance utilisée pour la simulation est plus grande que la valeur calculée ; avec la valeur d’inductance de 13.42 µH déterminée précédemment, l’amplitude relative était de 41 %. </w:t>
+      </w:r>
+    </w:p>
+    <w:p>
+      <w:pPr>
+        <w:jc w:val="both"/>
+      </w:pPr>
+      <w:r>
+        <w:t>Enfin, nous avons constaté la présence d’un pic de courant au début de la charge de la batterie</w:t>
+      </w:r>
+      <w:r>
+        <w:t xml:space="preserve">, atteignant les 2.2 A. Ce pic de courant est probablement dû au comportement capacitif de la batterie et ne portera pas à conséquence. Le pic est suivi d’une ondulation, jusqu’à ce que le circuit intégré stabilise le courant de charge moyen (ce qui se produit en 0.16 ms). </w:t>
+      </w:r>
+    </w:p>
+    <w:p>
+      <w:pPr>
+        <w:jc w:val="both"/>
+      </w:pPr>
+      <w:r>
+        <w:t>En conclusion, la fonction UPS et la charge de la batterie se déroule sans problème, dans notre simulation.</w:t>
+      </w:r>
+    </w:p>
+    <w:p>
+      <w:pPr>
+        <w:pStyle w:val="Heading3"/>
+      </w:pPr>
+      <w:r>
+        <w:t>UCP:</w:t>
+      </w:r>
+    </w:p>
+    <w:p>
+      <w:pPr>
+        <w:pStyle w:val="Heading3"/>
+      </w:pPr>
+      <w:r>
+        <w:t>Boost:</w:t>
+      </w:r>
+    </w:p>
+    <w:p>
+      <w:pPr>
+        <w:pStyle w:val="Heading3"/>
+      </w:pPr>
+      <w:r>
         <w:t>LTC</w:t>
       </w:r>
       <w:r>
-        <w:rPr>
-          <w:lang w:val="en-US"/>
-        </w:rPr>
         <w:t>3260</w:t>
       </w:r>
       <w:r>
-        <w:rPr>
-          <w:lang w:val="en-US"/>
-        </w:rPr>
         <w:t> :</w:t>
       </w:r>
     </w:p>
@@ -2587,7 +4810,7 @@
     </w:p>
     <w:p>
       <w:pPr>
-        <w:pStyle w:val="Paragraphedeliste"/>
+        <w:pStyle w:val="ListParagraph"/>
         <w:numPr>
           <w:ilvl w:val="0"/>
           <w:numId w:val="233"/>
@@ -2774,7 +4997,7 @@
     </w:p>
     <w:p>
       <w:pPr>
-        <w:pStyle w:val="Paragraphedeliste"/>
+        <w:pStyle w:val="ListParagraph"/>
         <w:numPr>
           <w:ilvl w:val="0"/>
           <w:numId w:val="232"/>
@@ -2856,7 +5079,7 @@
     </w:p>
     <w:p>
       <w:pPr>
-        <w:pStyle w:val="Paragraphedeliste"/>
+        <w:pStyle w:val="ListParagraph"/>
         <w:numPr>
           <w:ilvl w:val="0"/>
           <w:numId w:val="232"/>
@@ -2892,7 +5115,7 @@
     </w:p>
     <w:p>
       <w:pPr>
-        <w:pStyle w:val="Paragraphedeliste"/>
+        <w:pStyle w:val="ListParagraph"/>
         <w:numPr>
           <w:ilvl w:val="0"/>
           <w:numId w:val="232"/>
@@ -2986,7 +5209,7 @@
     </w:p>
     <w:p>
       <w:pPr>
-        <w:pStyle w:val="Paragraphedeliste"/>
+        <w:pStyle w:val="ListParagraph"/>
         <w:numPr>
           <w:ilvl w:val="0"/>
           <w:numId w:val="232"/>
@@ -3036,7 +5259,7 @@
     </w:p>
     <w:p>
       <w:pPr>
-        <w:pStyle w:val="Paragraphedeliste"/>
+        <w:pStyle w:val="ListParagraph"/>
         <w:numPr>
           <w:ilvl w:val="0"/>
           <w:numId w:val="232"/>
@@ -3065,7 +5288,7 @@
     </w:p>
     <w:p>
       <w:pPr>
-        <w:pStyle w:val="Paragraphedeliste"/>
+        <w:pStyle w:val="ListParagraph"/>
         <w:numPr>
           <w:ilvl w:val="0"/>
           <w:numId w:val="232"/>
@@ -3209,7 +5432,7 @@
     </w:p>
     <w:p>
       <w:pPr>
-        <w:pStyle w:val="Paragraphedeliste"/>
+        <w:pStyle w:val="ListParagraph"/>
         <w:numPr>
           <w:ilvl w:val="0"/>
           <w:numId w:val="232"/>
@@ -3222,6 +5445,7 @@
         <w:rPr>
           <w:rFonts w:eastAsiaTheme="minorEastAsia"/>
         </w:rPr>
+        <w:lastRenderedPageBreak/>
         <w:t>C</w:t>
       </w:r>
       <w:r>
@@ -3277,7 +5501,7 @@
     </w:p>
     <w:p>
       <w:pPr>
-        <w:pStyle w:val="Paragraphedeliste"/>
+        <w:pStyle w:val="ListParagraph"/>
         <w:numPr>
           <w:ilvl w:val="0"/>
           <w:numId w:val="232"/>
@@ -3296,12 +5520,26 @@
         <w:rPr>
           <w:rFonts w:eastAsiaTheme="minorEastAsia"/>
         </w:rPr>
-        <w:t>Non-Connected pin.</w:t>
+        <w:t>Non-</w:t>
+      </w:r>
+      <w:proofErr w:type="spellStart"/>
+      <w:r>
+        <w:rPr>
+          <w:rFonts w:eastAsiaTheme="minorEastAsia"/>
+        </w:rPr>
+        <w:t>Connected</w:t>
+      </w:r>
+      <w:proofErr w:type="spellEnd"/>
+      <w:r>
+        <w:rPr>
+          <w:rFonts w:eastAsiaTheme="minorEastAsia"/>
+        </w:rPr>
+        <w:t xml:space="preserve"> pin.</w:t>
       </w:r>
     </w:p>
     <w:p>
       <w:pPr>
-        <w:pStyle w:val="Paragraphedeliste"/>
+        <w:pStyle w:val="ListParagraph"/>
         <w:numPr>
           <w:ilvl w:val="0"/>
           <w:numId w:val="232"/>
@@ -3354,7 +5592,7 @@
                     <pic:cNvPicPr/>
                   </pic:nvPicPr>
                   <pic:blipFill>
-                    <a:blip r:embed="rId12"/>
+                    <a:blip r:embed="rId16"/>
                     <a:stretch>
                       <a:fillRect/>
                     </a:stretch>
@@ -3417,7 +5655,7 @@
     </w:p>
     <w:p>
       <w:pPr>
-        <w:pStyle w:val="Paragraphedeliste"/>
+        <w:pStyle w:val="ListParagraph"/>
         <w:numPr>
           <w:ilvl w:val="0"/>
           <w:numId w:val="234"/>
@@ -3474,7 +5712,7 @@
     </w:p>
     <w:p>
       <w:pPr>
-        <w:pStyle w:val="Paragraphedeliste"/>
+        <w:pStyle w:val="ListParagraph"/>
       </w:pPr>
       <w:r>
         <w:t>Mettons cette pin à la masse pour avoir une fréquence maximal de 500kHz.</w:t>
@@ -3482,7 +5720,7 @@
     </w:p>
     <w:p>
       <w:pPr>
-        <w:pStyle w:val="Paragraphedeliste"/>
+        <w:pStyle w:val="ListParagraph"/>
         <w:numPr>
           <w:ilvl w:val="0"/>
           <w:numId w:val="234"/>
@@ -3506,7 +5744,7 @@
     </w:p>
     <w:p>
       <w:pPr>
-        <w:pStyle w:val="Paragraphedeliste"/>
+        <w:pStyle w:val="ListParagraph"/>
         <w:rPr>
           <w:rFonts w:eastAsiaTheme="minorEastAsia"/>
         </w:rPr>
@@ -3539,7 +5777,7 @@
                     <pic:cNvPicPr/>
                   </pic:nvPicPr>
                   <pic:blipFill>
-                    <a:blip r:embed="rId13">
+                    <a:blip r:embed="rId17">
                       <a:extLst>
                         <a:ext uri="{28A0092B-C50C-407E-A947-70E740481C1C}">
                           <a14:useLocalDpi xmlns:a14="http://schemas.microsoft.com/office/drawing/2010/main" val="0"/>
@@ -3574,7 +5812,7 @@
     </w:p>
     <w:p>
       <w:pPr>
-        <w:pStyle w:val="Paragraphedeliste"/>
+        <w:pStyle w:val="ListParagraph"/>
         <w:rPr>
           <w:rFonts w:eastAsiaTheme="minorEastAsia"/>
         </w:rPr>
@@ -3588,7 +5826,7 @@
     </w:p>
     <w:p>
       <w:pPr>
-        <w:pStyle w:val="Paragraphedeliste"/>
+        <w:pStyle w:val="ListParagraph"/>
         <w:rPr>
           <w:rFonts w:eastAsiaTheme="minorEastAsia"/>
         </w:rPr>
@@ -3596,7 +5834,7 @@
     </w:p>
     <w:p>
       <w:pPr>
-        <w:pStyle w:val="Paragraphedeliste"/>
+        <w:pStyle w:val="ListParagraph"/>
         <w:rPr>
           <w:rFonts w:eastAsiaTheme="minorEastAsia"/>
         </w:rPr>
@@ -3605,7 +5843,21 @@
         <w:rPr>
           <w:rFonts w:eastAsiaTheme="minorEastAsia"/>
         </w:rPr>
-        <w:t xml:space="preserve">Nous avons simplement un Aop non inverser </w:t>
+        <w:t xml:space="preserve">Nous avons simplement un </w:t>
+      </w:r>
+      <w:proofErr w:type="spellStart"/>
+      <w:r>
+        <w:rPr>
+          <w:rFonts w:eastAsiaTheme="minorEastAsia"/>
+        </w:rPr>
+        <w:t>Aop</w:t>
+      </w:r>
+      <w:proofErr w:type="spellEnd"/>
+      <w:r>
+        <w:rPr>
+          <w:rFonts w:eastAsiaTheme="minorEastAsia"/>
+        </w:rPr>
+        <w:t xml:space="preserve"> non inverser </w:t>
       </w:r>
       <w:r>
         <w:rPr>
@@ -3711,7 +5963,7 @@
     </w:p>
     <w:p>
       <w:pPr>
-        <w:pStyle w:val="Paragraphedeliste"/>
+        <w:pStyle w:val="ListParagraph"/>
         <w:rPr>
           <w:rFonts w:eastAsiaTheme="minorEastAsia"/>
         </w:rPr>
@@ -3770,7 +6022,7 @@
     </w:p>
     <w:p>
       <w:pPr>
-        <w:pStyle w:val="Paragraphedeliste"/>
+        <w:pStyle w:val="ListParagraph"/>
         <w:rPr>
           <w:rFonts w:eastAsiaTheme="minorEastAsia"/>
         </w:rPr>
@@ -3842,7 +6094,7 @@
     </w:p>
     <w:p>
       <w:pPr>
-        <w:pStyle w:val="Paragraphedeliste"/>
+        <w:pStyle w:val="ListParagraph"/>
         <w:rPr>
           <w:rFonts w:eastAsiaTheme="minorEastAsia"/>
         </w:rPr>
@@ -3868,7 +6120,7 @@
     </w:p>
     <w:p>
       <w:pPr>
-        <w:pStyle w:val="Paragraphedeliste"/>
+        <w:pStyle w:val="ListParagraph"/>
         <w:numPr>
           <w:ilvl w:val="1"/>
           <w:numId w:val="234"/>
@@ -3881,7 +6133,6 @@
         <w:rPr>
           <w:rFonts w:eastAsiaTheme="minorEastAsia"/>
         </w:rPr>
-        <w:lastRenderedPageBreak/>
         <w:t xml:space="preserve">R1 = </w:t>
       </w:r>
       <w:r>
@@ -3927,7 +6178,7 @@
     </w:p>
     <w:p>
       <w:pPr>
-        <w:pStyle w:val="Paragraphedeliste"/>
+        <w:pStyle w:val="ListParagraph"/>
         <w:numPr>
           <w:ilvl w:val="1"/>
           <w:numId w:val="234"/>
@@ -3962,7 +6213,7 @@
     </w:p>
     <w:p>
       <w:pPr>
-        <w:pStyle w:val="Paragraphedeliste"/>
+        <w:pStyle w:val="ListParagraph"/>
         <w:rPr>
           <w:rFonts w:eastAsiaTheme="minorEastAsia"/>
         </w:rPr>
@@ -3970,7 +6221,7 @@
     </w:p>
     <w:p>
       <w:pPr>
-        <w:pStyle w:val="Paragraphedeliste"/>
+        <w:pStyle w:val="ListParagraph"/>
         <w:rPr>
           <w:rFonts w:eastAsiaTheme="minorEastAsia"/>
         </w:rPr>
@@ -4002,7 +6253,7 @@
     </w:p>
     <w:p>
       <w:pPr>
-        <w:pStyle w:val="Paragraphedeliste"/>
+        <w:pStyle w:val="ListParagraph"/>
         <w:rPr>
           <w:rFonts w:eastAsiaTheme="minorEastAsia"/>
         </w:rPr>
@@ -4262,7 +6513,7 @@
     </w:p>
     <w:p>
       <w:pPr>
-        <w:pStyle w:val="Paragraphedeliste"/>
+        <w:pStyle w:val="ListParagraph"/>
         <w:rPr>
           <w:rFonts w:eastAsiaTheme="minorEastAsia"/>
         </w:rPr>
@@ -4276,7 +6527,7 @@
     </w:p>
     <w:p>
       <w:pPr>
-        <w:pStyle w:val="Paragraphedeliste"/>
+        <w:pStyle w:val="ListParagraph"/>
         <w:numPr>
           <w:ilvl w:val="2"/>
           <w:numId w:val="234"/>
@@ -4330,7 +6581,7 @@
     </w:p>
     <w:p>
       <w:pPr>
-        <w:pStyle w:val="Paragraphedeliste"/>
+        <w:pStyle w:val="ListParagraph"/>
         <w:numPr>
           <w:ilvl w:val="2"/>
           <w:numId w:val="234"/>
@@ -4384,7 +6635,7 @@
     </w:p>
     <w:p>
       <w:pPr>
-        <w:pStyle w:val="Paragraphedeliste"/>
+        <w:pStyle w:val="ListParagraph"/>
         <w:numPr>
           <w:ilvl w:val="2"/>
           <w:numId w:val="234"/>
@@ -4438,7 +6689,7 @@
     </w:p>
     <w:p>
       <w:pPr>
-        <w:pStyle w:val="Paragraphedeliste"/>
+        <w:pStyle w:val="ListParagraph"/>
         <w:numPr>
           <w:ilvl w:val="2"/>
           <w:numId w:val="234"/>
@@ -4492,7 +6743,7 @@
     </w:p>
     <w:p>
       <w:pPr>
-        <w:pStyle w:val="Paragraphedeliste"/>
+        <w:pStyle w:val="ListParagraph"/>
         <w:rPr>
           <w:rFonts w:eastAsiaTheme="minorEastAsia"/>
         </w:rPr>
@@ -4657,7 +6908,7 @@
     </w:p>
     <w:p>
       <w:pPr>
-        <w:pStyle w:val="Paragraphedeliste"/>
+        <w:pStyle w:val="ListParagraph"/>
         <w:rPr>
           <w:rFonts w:eastAsiaTheme="minorEastAsia"/>
         </w:rPr>
@@ -4736,7 +6987,7 @@
     </w:p>
     <w:p>
       <w:pPr>
-        <w:pStyle w:val="Paragraphedeliste"/>
+        <w:pStyle w:val="ListParagraph"/>
         <w:rPr>
           <w:rFonts w:eastAsiaTheme="minorEastAsia"/>
         </w:rPr>
@@ -4866,7 +7117,7 @@
     </w:p>
     <w:p>
       <w:pPr>
-        <w:pStyle w:val="Paragraphedeliste"/>
+        <w:pStyle w:val="ListParagraph"/>
         <w:rPr>
           <w:rFonts w:eastAsiaTheme="minorEastAsia"/>
         </w:rPr>
@@ -4874,7 +7125,7 @@
     </w:p>
     <w:p>
       <w:pPr>
-        <w:pStyle w:val="Paragraphedeliste"/>
+        <w:pStyle w:val="ListParagraph"/>
         <w:rPr>
           <w:rFonts w:eastAsiaTheme="minorEastAsia"/>
         </w:rPr>
@@ -4889,7 +7140,21 @@
         <w:rPr>
           <w:rFonts w:eastAsiaTheme="minorEastAsia"/>
         </w:rPr>
-        <w:t xml:space="preserve"> pour éviter le bruit sur l’entrée de l’Aop et avoir donc un </w:t>
+        <w:t xml:space="preserve"> pour éviter le bruit sur l’entrée de l’</w:t>
+      </w:r>
+      <w:proofErr w:type="spellStart"/>
+      <w:r>
+        <w:rPr>
+          <w:rFonts w:eastAsiaTheme="minorEastAsia"/>
+        </w:rPr>
+        <w:t>Aop</w:t>
+      </w:r>
+      <w:proofErr w:type="spellEnd"/>
+      <w:r>
+        <w:rPr>
+          <w:rFonts w:eastAsiaTheme="minorEastAsia"/>
+        </w:rPr>
+        <w:t xml:space="preserve"> et avoir donc un </w:t>
       </w:r>
       <m:oMath>
         <m:sSub>
@@ -4933,7 +7198,7 @@
     </w:p>
     <w:p>
       <w:pPr>
-        <w:pStyle w:val="Paragraphedeliste"/>
+        <w:pStyle w:val="ListParagraph"/>
         <w:numPr>
           <w:ilvl w:val="0"/>
           <w:numId w:val="234"/>
@@ -5039,7 +7304,7 @@
     </w:p>
     <w:p>
       <w:pPr>
-        <w:pStyle w:val="Paragraphedeliste"/>
+        <w:pStyle w:val="ListParagraph"/>
         <w:rPr>
           <w:rFonts w:eastAsiaTheme="minorEastAsia"/>
         </w:rPr>
@@ -5053,7 +7318,7 @@
     </w:p>
     <w:p>
       <w:pPr>
-        <w:pStyle w:val="Paragraphedeliste"/>
+        <w:pStyle w:val="ListParagraph"/>
         <w:numPr>
           <w:ilvl w:val="0"/>
           <w:numId w:val="234"/>
@@ -5063,6 +7328,7 @@
           <w:lang w:val="en-US"/>
         </w:rPr>
       </w:pPr>
+      <w:proofErr w:type="spellStart"/>
       <w:r>
         <w:rPr>
           <w:rFonts w:eastAsiaTheme="minorEastAsia"/>
@@ -5070,17 +7336,34 @@
         </w:rPr>
         <w:t>Capacités</w:t>
       </w:r>
+      <w:proofErr w:type="spellEnd"/>
       <w:r>
         <w:rPr>
           <w:rFonts w:eastAsiaTheme="minorEastAsia"/>
           <w:lang w:val="en-US"/>
         </w:rPr>
-        <w:t xml:space="preserve"> flottantes:</w:t>
+        <w:t xml:space="preserve"> </w:t>
+      </w:r>
+      <w:proofErr w:type="spellStart"/>
+      <w:r>
+        <w:rPr>
+          <w:rFonts w:eastAsiaTheme="minorEastAsia"/>
+          <w:lang w:val="en-US"/>
+        </w:rPr>
+        <w:t>flottantes</w:t>
+      </w:r>
+      <w:proofErr w:type="spellEnd"/>
+      <w:r>
+        <w:rPr>
+          <w:rFonts w:eastAsiaTheme="minorEastAsia"/>
+          <w:lang w:val="en-US"/>
+        </w:rPr>
+        <w:t>:</w:t>
       </w:r>
     </w:p>
     <w:p>
       <w:pPr>
-        <w:pStyle w:val="Paragraphedeliste"/>
+        <w:pStyle w:val="ListParagraph"/>
         <w:rPr>
           <w:rFonts w:eastAsiaTheme="minorEastAsia"/>
         </w:rPr>
@@ -5112,7 +7395,7 @@
     </w:p>
     <w:p>
       <w:pPr>
-        <w:pStyle w:val="Paragraphedeliste"/>
+        <w:pStyle w:val="ListParagraph"/>
         <w:numPr>
           <w:ilvl w:val="0"/>
           <w:numId w:val="234"/>
@@ -5130,7 +7413,7 @@
     </w:p>
     <w:p>
       <w:pPr>
-        <w:pStyle w:val="Paragraphedeliste"/>
+        <w:pStyle w:val="ListParagraph"/>
       </w:pPr>
       <w:r>
         <w:t>I</w:t>
@@ -5191,7 +7474,7 @@
                     <pic:cNvPicPr/>
                   </pic:nvPicPr>
                   <pic:blipFill>
-                    <a:blip r:embed="rId14"/>
+                    <a:blip r:embed="rId18"/>
                     <a:stretch>
                       <a:fillRect/>
                     </a:stretch>
@@ -5237,7 +7520,7 @@
                     <pic:cNvPicPr/>
                   </pic:nvPicPr>
                   <pic:blipFill>
-                    <a:blip r:embed="rId15"/>
+                    <a:blip r:embed="rId19"/>
                     <a:stretch>
                       <a:fillRect/>
                     </a:stretch>
@@ -5260,7 +7543,7 @@
     </w:p>
     <w:p>
       <w:pPr>
-        <w:pStyle w:val="Titre3"/>
+        <w:pStyle w:val="Heading3"/>
       </w:pPr>
       <w:r>
         <w:t>Schéma Complet :</w:t>
@@ -5269,7 +7552,7 @@
     <w:p/>
     <w:p>
       <w:pPr>
-        <w:pStyle w:val="Titre2"/>
+        <w:pStyle w:val="Heading2"/>
       </w:pPr>
       <w:r>
         <w:t>PCB</w:t>
@@ -5280,7 +7563,7 @@
     </w:p>
     <w:p>
       <w:pPr>
-        <w:pStyle w:val="Titre3"/>
+        <w:pStyle w:val="Heading3"/>
       </w:pPr>
       <w:r>
         <w:t>LT3470 :</w:t>
@@ -5351,7 +7634,15 @@
         <w:t xml:space="preserve"> Pour régler ce soucis, il faut utiliser un via </w:t>
       </w:r>
       <w:r>
-        <w:t>pour relier Vout et le feedback diviseur.</w:t>
+        <w:t xml:space="preserve">pour relier </w:t>
+      </w:r>
+      <w:proofErr w:type="spellStart"/>
+      <w:r>
+        <w:t>Vout</w:t>
+      </w:r>
+      <w:proofErr w:type="spellEnd"/>
+      <w:r>
+        <w:t xml:space="preserve"> et le feedback diviseur.</w:t>
       </w:r>
     </w:p>
     <w:p>
@@ -5378,7 +7669,7 @@
                     <pic:cNvPicPr/>
                   </pic:nvPicPr>
                   <pic:blipFill>
-                    <a:blip r:embed="rId16"/>
+                    <a:blip r:embed="rId20"/>
                     <a:stretch>
                       <a:fillRect/>
                     </a:stretch>
@@ -5401,7 +7692,7 @@
     </w:p>
     <w:p>
       <w:pPr>
-        <w:pStyle w:val="Titre3"/>
+        <w:pStyle w:val="Heading3"/>
       </w:pPr>
       <w:r>
         <w:t>LTC3260 :</w:t>
@@ -5423,15 +7714,7 @@
         <w:t>s</w:t>
       </w:r>
       <w:r>
-        <w:t xml:space="preserve"> </w:t>
-      </w:r>
-      <w:proofErr w:type="gramStart"/>
-      <w:r>
-        <w:t>vont</w:t>
-      </w:r>
-      <w:proofErr w:type="gramEnd"/>
-      <w:r>
-        <w:t xml:space="preserve"> augmenter la</w:t>
+        <w:t xml:space="preserve"> vont augmenter la</w:t>
       </w:r>
       <w:r>
         <w:t xml:space="preserve"> performance</w:t>
@@ -5476,7 +7759,7 @@
                     <pic:cNvPicPr/>
                   </pic:nvPicPr>
                   <pic:blipFill>
-                    <a:blip r:embed="rId17"/>
+                    <a:blip r:embed="rId21"/>
                     <a:stretch>
                       <a:fillRect/>
                     </a:stretch>
@@ -5496,11 +7779,9 @@
           </wp:inline>
         </w:drawing>
       </w:r>
-      <w:bookmarkStart w:id="0" w:name="_GoBack"/>
-      <w:bookmarkEnd w:id="0"/>
     </w:p>
     <w:sectPr>
-      <w:footerReference w:type="default" r:id="rId18"/>
+      <w:footerReference w:type="default" r:id="rId22"/>
       <w:pgSz w:w="11906" w:h="16838"/>
       <w:pgMar w:top="1417" w:right="1417" w:bottom="1417" w:left="1417" w:header="708" w:footer="708" w:gutter="0"/>
       <w:pgNumType w:start="0"/>
@@ -5554,11 +7835,10 @@
         <w:docPartUnique/>
       </w:docPartObj>
     </w:sdtPr>
-    <w:sdtEndPr/>
     <w:sdtContent>
       <w:p>
         <w:pPr>
-          <w:pStyle w:val="Pieddepage"/>
+          <w:pStyle w:val="Footer"/>
           <w:jc w:val="right"/>
         </w:pPr>
         <w:r>
@@ -5584,7 +7864,7 @@
   </w:sdt>
   <w:p>
     <w:pPr>
-      <w:pStyle w:val="Pieddepage"/>
+      <w:pStyle w:val="Footer"/>
     </w:pPr>
   </w:p>
 </w:ftr>
@@ -5617,6 +7897,91 @@
       <w:pPr>
         <w:spacing w:after="0" w:line="240" w:lineRule="auto"/>
       </w:pPr>
+    </w:p>
+  </w:footnote>
+  <w:footnote w:id="2">
+    <w:p>
+      <w:pPr>
+        <w:pStyle w:val="FootnoteText"/>
+      </w:pPr>
+      <w:r>
+        <w:rPr>
+          <w:rStyle w:val="FootnoteReference"/>
+        </w:rPr>
+        <w:footnoteRef/>
+      </w:r>
+      <w:r>
+        <w:t xml:space="preserve"> </w:t>
+      </w:r>
+      <w:r>
+        <w:t>Cette modélisation a été trouvée s</w:t>
+      </w:r>
+      <w:r>
+        <w:t xml:space="preserve">ur </w:t>
+      </w:r>
+      <w:hyperlink r:id="rId1" w:history="1">
+        <w:r>
+          <w:rPr>
+            <w:rStyle w:val="Hyperlink"/>
+          </w:rPr>
+          <w:t>https://www.eevblog.com/forum/projects/lead-acid-battery-ltspice-model/?fbclid=IwAR2kpEGPALEBHM2tCrhNMsgtTTThCL1vWWb7k4VOuVUsQWaleT7M3SlfBFs</w:t>
+        </w:r>
+      </w:hyperlink>
+    </w:p>
+  </w:footnote>
+  <w:footnote w:id="3">
+    <w:p>
+      <w:pPr>
+        <w:pStyle w:val="FootnoteText"/>
+      </w:pPr>
+      <w:r>
+        <w:rPr>
+          <w:rStyle w:val="FootnoteReference"/>
+        </w:rPr>
+        <w:footnoteRef/>
+      </w:r>
+      <w:r>
+        <w:t xml:space="preserve"> </w:t>
+      </w:r>
+      <w:r>
+        <w:t>Le rapport R1/R2 doit v</w:t>
+      </w:r>
+      <w:r>
+        <w:t xml:space="preserve">aloir </w:t>
+      </w:r>
+      <w:proofErr w:type="spellStart"/>
+      <w:r>
+        <w:t>Vbat</w:t>
+      </w:r>
+      <w:proofErr w:type="spellEnd"/>
+      <w:r>
+        <w:t>(</w:t>
+      </w:r>
+      <w:proofErr w:type="spellStart"/>
+      <w:r>
+        <w:t>flt</w:t>
+      </w:r>
+      <w:proofErr w:type="spellEnd"/>
+      <w:r>
+        <w:t>)/3.3V ; le facteur 2.5 * 10</w:t>
+      </w:r>
+      <w:r>
+        <w:rPr>
+          <w:vertAlign w:val="superscript"/>
+        </w:rPr>
+        <w:t>5</w:t>
+      </w:r>
+      <w:r>
+        <w:t xml:space="preserve"> permet simplement d’obtenir le bon ordre de grandeur de résistance (la résistance équivalente de 250k en entrée permet de compenser l’erreur de </w:t>
+      </w:r>
+      <w:proofErr w:type="spellStart"/>
+      <w:r>
+        <w:t>bias</w:t>
+      </w:r>
+      <w:proofErr w:type="spellEnd"/>
+      <w:r>
+        <w:t xml:space="preserve"> sur le courant). </w:t>
+      </w:r>
     </w:p>
   </w:footnote>
 </w:footnotes>
@@ -31823,7 +34188,7 @@
       </w:pPr>
     </w:pPrDefault>
   </w:docDefaults>
-  <w:latentStyles w:defLockedState="0" w:defUIPriority="99" w:defSemiHidden="0" w:defUnhideWhenUsed="0" w:defQFormat="0" w:count="375">
+  <w:latentStyles w:defLockedState="0" w:defUIPriority="99" w:defSemiHidden="0" w:defUnhideWhenUsed="0" w:defQFormat="0" w:count="376">
     <w:lsdException w:name="Normal" w:uiPriority="0" w:qFormat="1"/>
     <w:lsdException w:name="heading 1" w:uiPriority="9" w:qFormat="1"/>
     <w:lsdException w:name="heading 2" w:semiHidden="1" w:uiPriority="9" w:unhideWhenUsed="1" w:qFormat="1"/>
@@ -32199,6 +34564,7 @@
     <w:lsdException w:name="Smart Hyperlink" w:semiHidden="1" w:unhideWhenUsed="1"/>
     <w:lsdException w:name="Hashtag" w:semiHidden="1" w:unhideWhenUsed="1"/>
     <w:lsdException w:name="Unresolved Mention" w:semiHidden="1" w:unhideWhenUsed="1"/>
+    <w:lsdException w:name="Smart Link" w:semiHidden="1" w:unhideWhenUsed="1"/>
   </w:latentStyles>
   <w:style w:type="paragraph" w:default="1" w:styleId="Normal">
     <w:name w:val="Normal"/>
@@ -32208,11 +34574,11 @@
       <w:rFonts w:ascii="Times New Roman" w:hAnsi="Times New Roman"/>
     </w:rPr>
   </w:style>
-  <w:style w:type="paragraph" w:styleId="Titre1">
+  <w:style w:type="paragraph" w:styleId="Heading1">
     <w:name w:val="heading 1"/>
     <w:basedOn w:val="Normal"/>
     <w:next w:val="Normal"/>
-    <w:link w:val="Titre1Car"/>
+    <w:link w:val="Heading1Char"/>
     <w:uiPriority w:val="9"/>
     <w:qFormat/>
     <w:rsid w:val="00DB2C36"/>
@@ -32230,11 +34596,11 @@
       <w:u w:val="single"/>
     </w:rPr>
   </w:style>
-  <w:style w:type="paragraph" w:styleId="Titre2">
+  <w:style w:type="paragraph" w:styleId="Heading2">
     <w:name w:val="heading 2"/>
     <w:basedOn w:val="Normal"/>
     <w:next w:val="Normal"/>
-    <w:link w:val="Titre2Car"/>
+    <w:link w:val="Heading2Char"/>
     <w:uiPriority w:val="9"/>
     <w:unhideWhenUsed/>
     <w:qFormat/>
@@ -32253,11 +34619,11 @@
       <w:u w:val="single"/>
     </w:rPr>
   </w:style>
-  <w:style w:type="paragraph" w:styleId="Titre3">
+  <w:style w:type="paragraph" w:styleId="Heading3">
     <w:name w:val="heading 3"/>
     <w:basedOn w:val="Normal"/>
     <w:next w:val="Normal"/>
-    <w:link w:val="Titre3Car"/>
+    <w:link w:val="Heading3Char"/>
     <w:uiPriority w:val="9"/>
     <w:unhideWhenUsed/>
     <w:qFormat/>
@@ -32275,12 +34641,13 @@
       <w:szCs w:val="24"/>
     </w:rPr>
   </w:style>
-  <w:style w:type="character" w:default="1" w:styleId="Policepardfaut">
+  <w:style w:type="character" w:default="1" w:styleId="DefaultParagraphFont">
     <w:name w:val="Default Paragraph Font"/>
     <w:uiPriority w:val="1"/>
+    <w:semiHidden/>
     <w:unhideWhenUsed/>
   </w:style>
-  <w:style w:type="table" w:default="1" w:styleId="TableauNormal">
+  <w:style w:type="table" w:default="1" w:styleId="TableNormal">
     <w:name w:val="Normal Table"/>
     <w:uiPriority w:val="99"/>
     <w:semiHidden/>
@@ -32295,16 +34662,16 @@
       </w:tblCellMar>
     </w:tblPr>
   </w:style>
-  <w:style w:type="numbering" w:default="1" w:styleId="Aucuneliste">
+  <w:style w:type="numbering" w:default="1" w:styleId="NoList">
     <w:name w:val="No List"/>
     <w:uiPriority w:val="99"/>
     <w:semiHidden/>
     <w:unhideWhenUsed/>
   </w:style>
-  <w:style w:type="character" w:customStyle="1" w:styleId="Titre1Car">
-    <w:name w:val="Titre 1 Car"/>
-    <w:basedOn w:val="Policepardfaut"/>
-    <w:link w:val="Titre1"/>
+  <w:style w:type="character" w:customStyle="1" w:styleId="Heading1Char">
+    <w:name w:val="Heading 1 Char"/>
+    <w:basedOn w:val="DefaultParagraphFont"/>
+    <w:link w:val="Heading1"/>
     <w:uiPriority w:val="9"/>
     <w:rsid w:val="00DB2C36"/>
     <w:rPr>
@@ -32315,10 +34682,10 @@
       <w:u w:val="single"/>
     </w:rPr>
   </w:style>
-  <w:style w:type="character" w:customStyle="1" w:styleId="Titre2Car">
-    <w:name w:val="Titre 2 Car"/>
-    <w:basedOn w:val="Policepardfaut"/>
-    <w:link w:val="Titre2"/>
+  <w:style w:type="character" w:customStyle="1" w:styleId="Heading2Char">
+    <w:name w:val="Heading 2 Char"/>
+    <w:basedOn w:val="DefaultParagraphFont"/>
+    <w:link w:val="Heading2"/>
     <w:uiPriority w:val="9"/>
     <w:rsid w:val="00DB2C36"/>
     <w:rPr>
@@ -32329,11 +34696,11 @@
       <w:u w:val="single"/>
     </w:rPr>
   </w:style>
-  <w:style w:type="paragraph" w:styleId="Titre">
+  <w:style w:type="paragraph" w:styleId="Title">
     <w:name w:val="Title"/>
     <w:basedOn w:val="Normal"/>
     <w:next w:val="Normal"/>
-    <w:link w:val="TitreCar"/>
+    <w:link w:val="TitleChar"/>
     <w:uiPriority w:val="10"/>
     <w:qFormat/>
     <w:rsid w:val="00DB2C36"/>
@@ -32349,10 +34716,10 @@
       <w:szCs w:val="56"/>
     </w:rPr>
   </w:style>
-  <w:style w:type="character" w:customStyle="1" w:styleId="TitreCar">
-    <w:name w:val="Titre Car"/>
-    <w:basedOn w:val="Policepardfaut"/>
-    <w:link w:val="Titre"/>
+  <w:style w:type="character" w:customStyle="1" w:styleId="TitleChar">
+    <w:name w:val="Title Char"/>
+    <w:basedOn w:val="DefaultParagraphFont"/>
+    <w:link w:val="Title"/>
     <w:uiPriority w:val="10"/>
     <w:rsid w:val="00DB2C36"/>
     <w:rPr>
@@ -32363,9 +34730,9 @@
       <w:szCs w:val="56"/>
     </w:rPr>
   </w:style>
-  <w:style w:type="paragraph" w:styleId="Sansinterligne">
+  <w:style w:type="paragraph" w:styleId="NoSpacing">
     <w:name w:val="No Spacing"/>
-    <w:link w:val="SansinterligneCar"/>
+    <w:link w:val="NoSpacingChar"/>
     <w:uiPriority w:val="1"/>
     <w:qFormat/>
     <w:rsid w:val="00DB2C36"/>
@@ -32376,10 +34743,10 @@
       <w:rFonts w:ascii="Times New Roman" w:hAnsi="Times New Roman"/>
     </w:rPr>
   </w:style>
-  <w:style w:type="character" w:customStyle="1" w:styleId="Titre3Car">
-    <w:name w:val="Titre 3 Car"/>
-    <w:basedOn w:val="Policepardfaut"/>
-    <w:link w:val="Titre3"/>
+  <w:style w:type="character" w:customStyle="1" w:styleId="Heading3Char">
+    <w:name w:val="Heading 3 Char"/>
+    <w:basedOn w:val="DefaultParagraphFont"/>
+    <w:link w:val="Heading3"/>
     <w:uiPriority w:val="9"/>
     <w:rsid w:val="00DB2C36"/>
     <w:rPr>
@@ -32389,7 +34756,7 @@
       <w:szCs w:val="24"/>
     </w:rPr>
   </w:style>
-  <w:style w:type="paragraph" w:styleId="Paragraphedeliste">
+  <w:style w:type="paragraph" w:styleId="ListParagraph">
     <w:name w:val="List Paragraph"/>
     <w:basedOn w:val="Normal"/>
     <w:uiPriority w:val="34"/>
@@ -32400,10 +34767,10 @@
       <w:contextualSpacing/>
     </w:pPr>
   </w:style>
-  <w:style w:type="paragraph" w:styleId="En-tte">
+  <w:style w:type="paragraph" w:styleId="Header">
     <w:name w:val="header"/>
     <w:basedOn w:val="Normal"/>
-    <w:link w:val="En-tteCar"/>
+    <w:link w:val="HeaderChar"/>
     <w:uiPriority w:val="99"/>
     <w:unhideWhenUsed/>
     <w:rsid w:val="00B52D47"/>
@@ -32415,20 +34782,20 @@
       <w:spacing w:after="0" w:line="240" w:lineRule="auto"/>
     </w:pPr>
   </w:style>
-  <w:style w:type="character" w:customStyle="1" w:styleId="En-tteCar">
-    <w:name w:val="En-tête Car"/>
-    <w:basedOn w:val="Policepardfaut"/>
-    <w:link w:val="En-tte"/>
+  <w:style w:type="character" w:customStyle="1" w:styleId="HeaderChar">
+    <w:name w:val="Header Char"/>
+    <w:basedOn w:val="DefaultParagraphFont"/>
+    <w:link w:val="Header"/>
     <w:uiPriority w:val="99"/>
     <w:rsid w:val="00B52D47"/>
     <w:rPr>
       <w:rFonts w:ascii="Times New Roman" w:hAnsi="Times New Roman"/>
     </w:rPr>
   </w:style>
-  <w:style w:type="paragraph" w:styleId="Pieddepage">
+  <w:style w:type="paragraph" w:styleId="Footer">
     <w:name w:val="footer"/>
     <w:basedOn w:val="Normal"/>
-    <w:link w:val="PieddepageCar"/>
+    <w:link w:val="FooterChar"/>
     <w:uiPriority w:val="99"/>
     <w:unhideWhenUsed/>
     <w:rsid w:val="00B52D47"/>
@@ -32440,19 +34807,19 @@
       <w:spacing w:after="0" w:line="240" w:lineRule="auto"/>
     </w:pPr>
   </w:style>
-  <w:style w:type="character" w:customStyle="1" w:styleId="PieddepageCar">
-    <w:name w:val="Pied de page Car"/>
-    <w:basedOn w:val="Policepardfaut"/>
-    <w:link w:val="Pieddepage"/>
+  <w:style w:type="character" w:customStyle="1" w:styleId="FooterChar">
+    <w:name w:val="Footer Char"/>
+    <w:basedOn w:val="DefaultParagraphFont"/>
+    <w:link w:val="Footer"/>
     <w:uiPriority w:val="99"/>
     <w:rsid w:val="00B52D47"/>
     <w:rPr>
       <w:rFonts w:ascii="Times New Roman" w:hAnsi="Times New Roman"/>
     </w:rPr>
   </w:style>
-  <w:style w:type="character" w:styleId="Lienhypertexte">
+  <w:style w:type="character" w:styleId="Hyperlink">
     <w:name w:val="Hyperlink"/>
-    <w:basedOn w:val="Policepardfaut"/>
+    <w:basedOn w:val="DefaultParagraphFont"/>
     <w:uiPriority w:val="99"/>
     <w:unhideWhenUsed/>
     <w:rsid w:val="00E13AA4"/>
@@ -32461,9 +34828,9 @@
       <w:u w:val="single"/>
     </w:rPr>
   </w:style>
-  <w:style w:type="character" w:styleId="Mentionnonrsolue">
+  <w:style w:type="character" w:styleId="UnresolvedMention">
     <w:name w:val="Unresolved Mention"/>
-    <w:basedOn w:val="Policepardfaut"/>
+    <w:basedOn w:val="DefaultParagraphFont"/>
     <w:uiPriority w:val="99"/>
     <w:semiHidden/>
     <w:unhideWhenUsed/>
@@ -32473,19 +34840,19 @@
       <w:shd w:val="clear" w:color="auto" w:fill="E1DFDD"/>
     </w:rPr>
   </w:style>
-  <w:style w:type="character" w:customStyle="1" w:styleId="SansinterligneCar">
-    <w:name w:val="Sans interligne Car"/>
-    <w:basedOn w:val="Policepardfaut"/>
-    <w:link w:val="Sansinterligne"/>
+  <w:style w:type="character" w:customStyle="1" w:styleId="NoSpacingChar">
+    <w:name w:val="No Spacing Char"/>
+    <w:basedOn w:val="DefaultParagraphFont"/>
+    <w:link w:val="NoSpacing"/>
     <w:uiPriority w:val="1"/>
     <w:rsid w:val="00301AB0"/>
     <w:rPr>
       <w:rFonts w:ascii="Times New Roman" w:hAnsi="Times New Roman"/>
     </w:rPr>
   </w:style>
-  <w:style w:type="paragraph" w:styleId="En-ttedetabledesmatires">
+  <w:style w:type="paragraph" w:styleId="TOCHeading">
     <w:name w:val="TOC Heading"/>
-    <w:basedOn w:val="Titre1"/>
+    <w:basedOn w:val="Heading1"/>
     <w:next w:val="Normal"/>
     <w:uiPriority w:val="39"/>
     <w:unhideWhenUsed/>
@@ -32500,7 +34867,7 @@
       <w:lang w:eastAsia="fr-BE"/>
     </w:rPr>
   </w:style>
-  <w:style w:type="paragraph" w:styleId="TM1">
+  <w:style w:type="paragraph" w:styleId="TOC1">
     <w:name w:val="toc 1"/>
     <w:basedOn w:val="Normal"/>
     <w:next w:val="Normal"/>
@@ -32512,7 +34879,7 @@
       <w:spacing w:after="100"/>
     </w:pPr>
   </w:style>
-  <w:style w:type="paragraph" w:styleId="TM2">
+  <w:style w:type="paragraph" w:styleId="TOC2">
     <w:name w:val="toc 2"/>
     <w:basedOn w:val="Normal"/>
     <w:next w:val="Normal"/>
@@ -32525,7 +34892,7 @@
       <w:ind w:left="220"/>
     </w:pPr>
   </w:style>
-  <w:style w:type="paragraph" w:styleId="TM3">
+  <w:style w:type="paragraph" w:styleId="TOC3">
     <w:name w:val="toc 3"/>
     <w:basedOn w:val="Normal"/>
     <w:next w:val="Normal"/>
@@ -32538,7 +34905,7 @@
       <w:ind w:left="440"/>
     </w:pPr>
   </w:style>
-  <w:style w:type="paragraph" w:styleId="TM4">
+  <w:style w:type="paragraph" w:styleId="TOC4">
     <w:name w:val="toc 4"/>
     <w:basedOn w:val="Normal"/>
     <w:next w:val="Normal"/>
@@ -32555,7 +34922,7 @@
       <w:lang w:eastAsia="fr-BE"/>
     </w:rPr>
   </w:style>
-  <w:style w:type="paragraph" w:styleId="TM5">
+  <w:style w:type="paragraph" w:styleId="TOC5">
     <w:name w:val="toc 5"/>
     <w:basedOn w:val="Normal"/>
     <w:next w:val="Normal"/>
@@ -32572,7 +34939,7 @@
       <w:lang w:eastAsia="fr-BE"/>
     </w:rPr>
   </w:style>
-  <w:style w:type="paragraph" w:styleId="TM6">
+  <w:style w:type="paragraph" w:styleId="TOC6">
     <w:name w:val="toc 6"/>
     <w:basedOn w:val="Normal"/>
     <w:next w:val="Normal"/>
@@ -32589,7 +34956,7 @@
       <w:lang w:eastAsia="fr-BE"/>
     </w:rPr>
   </w:style>
-  <w:style w:type="paragraph" w:styleId="TM7">
+  <w:style w:type="paragraph" w:styleId="TOC7">
     <w:name w:val="toc 7"/>
     <w:basedOn w:val="Normal"/>
     <w:next w:val="Normal"/>
@@ -32606,7 +34973,7 @@
       <w:lang w:eastAsia="fr-BE"/>
     </w:rPr>
   </w:style>
-  <w:style w:type="paragraph" w:styleId="TM8">
+  <w:style w:type="paragraph" w:styleId="TOC8">
     <w:name w:val="toc 8"/>
     <w:basedOn w:val="Normal"/>
     <w:next w:val="Normal"/>
@@ -32623,7 +34990,7 @@
       <w:lang w:eastAsia="fr-BE"/>
     </w:rPr>
   </w:style>
-  <w:style w:type="paragraph" w:styleId="TM9">
+  <w:style w:type="paragraph" w:styleId="TOC9">
     <w:name w:val="toc 9"/>
     <w:basedOn w:val="Normal"/>
     <w:next w:val="Normal"/>
@@ -32640,10 +35007,10 @@
       <w:lang w:eastAsia="fr-BE"/>
     </w:rPr>
   </w:style>
-  <w:style w:type="paragraph" w:styleId="Textedebulles">
+  <w:style w:type="paragraph" w:styleId="BalloonText">
     <w:name w:val="Balloon Text"/>
     <w:basedOn w:val="Normal"/>
-    <w:link w:val="TextedebullesCar"/>
+    <w:link w:val="BalloonTextChar"/>
     <w:uiPriority w:val="99"/>
     <w:semiHidden/>
     <w:unhideWhenUsed/>
@@ -32657,10 +35024,10 @@
       <w:szCs w:val="18"/>
     </w:rPr>
   </w:style>
-  <w:style w:type="character" w:customStyle="1" w:styleId="TextedebullesCar">
-    <w:name w:val="Texte de bulles Car"/>
-    <w:basedOn w:val="Policepardfaut"/>
-    <w:link w:val="Textedebulles"/>
+  <w:style w:type="character" w:customStyle="1" w:styleId="BalloonTextChar">
+    <w:name w:val="Balloon Text Char"/>
+    <w:basedOn w:val="DefaultParagraphFont"/>
+    <w:link w:val="BalloonText"/>
     <w:uiPriority w:val="99"/>
     <w:semiHidden/>
     <w:rsid w:val="00AC4B60"/>
@@ -32670,14 +35037,54 @@
       <w:szCs w:val="18"/>
     </w:rPr>
   </w:style>
-  <w:style w:type="character" w:styleId="Textedelespacerserv">
+  <w:style w:type="character" w:styleId="PlaceholderText">
     <w:name w:val="Placeholder Text"/>
-    <w:basedOn w:val="Policepardfaut"/>
+    <w:basedOn w:val="DefaultParagraphFont"/>
     <w:uiPriority w:val="99"/>
     <w:semiHidden/>
     <w:rsid w:val="00176A76"/>
     <w:rPr>
       <w:color w:val="808080"/>
+    </w:rPr>
+  </w:style>
+  <w:style w:type="paragraph" w:styleId="FootnoteText">
+    <w:name w:val="footnote text"/>
+    <w:basedOn w:val="Normal"/>
+    <w:link w:val="FootnoteTextChar"/>
+    <w:uiPriority w:val="99"/>
+    <w:semiHidden/>
+    <w:unhideWhenUsed/>
+    <w:rsid w:val="001407E4"/>
+    <w:pPr>
+      <w:spacing w:after="0" w:line="240" w:lineRule="auto"/>
+    </w:pPr>
+    <w:rPr>
+      <w:sz w:val="20"/>
+      <w:szCs w:val="20"/>
+    </w:rPr>
+  </w:style>
+  <w:style w:type="character" w:customStyle="1" w:styleId="FootnoteTextChar">
+    <w:name w:val="Footnote Text Char"/>
+    <w:basedOn w:val="DefaultParagraphFont"/>
+    <w:link w:val="FootnoteText"/>
+    <w:uiPriority w:val="99"/>
+    <w:semiHidden/>
+    <w:rsid w:val="001407E4"/>
+    <w:rPr>
+      <w:rFonts w:ascii="Times New Roman" w:hAnsi="Times New Roman"/>
+      <w:sz w:val="20"/>
+      <w:szCs w:val="20"/>
+    </w:rPr>
+  </w:style>
+  <w:style w:type="character" w:styleId="FootnoteReference">
+    <w:name w:val="footnote reference"/>
+    <w:basedOn w:val="DefaultParagraphFont"/>
+    <w:uiPriority w:val="99"/>
+    <w:semiHidden/>
+    <w:unhideWhenUsed/>
+    <w:rsid w:val="001407E4"/>
+    <w:rPr>
+      <w:vertAlign w:val="superscript"/>
     </w:rPr>
   </w:style>
 </w:styles>
@@ -32983,7 +35390,7 @@
 </file>
 
 <file path=customXml/itemProps1.xml><?xml version="1.0" encoding="utf-8"?>
-<ds:datastoreItem xmlns:ds="http://schemas.openxmlformats.org/officeDocument/2006/customXml" ds:itemID="{22265FB8-28EE-4086-94E0-88E6FBA74B80}">
+<ds:datastoreItem xmlns:ds="http://schemas.openxmlformats.org/officeDocument/2006/customXml" ds:itemID="{0167D41B-88E8-46E6-BC64-F9F57833ED1E}">
   <ds:schemaRefs>
     <ds:schemaRef ds:uri="http://schemas.openxmlformats.org/officeDocument/2006/bibliography"/>
   </ds:schemaRefs>

</xml_diff>

<commit_message>
edit bom with prices
</commit_message>
<xml_diff>
--- a/Pre-Rapport.docx
+++ b/Pre-Rapport.docx
@@ -4,37 +4,64 @@
   <w:body>
     <w:p>
       <w:pPr>
-        <w:pStyle w:val="Titre1"/>
+        <w:pStyle w:val="Heading1"/>
         <w:jc w:val="center"/>
+        <w:rPr>
+          <w:lang w:val="en-US"/>
+        </w:rPr>
       </w:pPr>
       <w:bookmarkStart w:id="0" w:name="_Hlk24486058"/>
       <w:bookmarkEnd w:id="0"/>
-      <w:r>
-        <w:t>Pré-Rapport</w:t>
-      </w:r>
-      <w:r>
+      <w:proofErr w:type="spellStart"/>
+      <w:r>
+        <w:rPr>
+          <w:lang w:val="en-US"/>
+        </w:rPr>
+        <w:t>Pré</w:t>
+      </w:r>
+      <w:proofErr w:type="spellEnd"/>
+      <w:r>
+        <w:rPr>
+          <w:lang w:val="en-US"/>
+        </w:rPr>
+        <w:t>-Rapport</w:t>
+      </w:r>
+      <w:r>
+        <w:rPr>
+          <w:lang w:val="en-US"/>
+        </w:rPr>
         <w:t> : Advanced PCB Design</w:t>
       </w:r>
     </w:p>
     <w:p>
       <w:pPr>
-        <w:pStyle w:val="Titre2"/>
+        <w:pStyle w:val="Heading2"/>
         <w:rPr>
           <w:b/>
           <w:bCs/>
+          <w:lang w:val="en-US"/>
         </w:rPr>
       </w:pPr>
       <w:r>
         <w:rPr>
           <w:b/>
           <w:bCs/>
+          <w:lang w:val="en-US"/>
         </w:rPr>
         <w:t>Introduction :</w:t>
       </w:r>
     </w:p>
     <w:p>
       <w:r>
-        <w:t>Notre projet consiste à créer un shield Arduino comprenant</w:t>
+        <w:t xml:space="preserve">Notre projet consiste à créer un </w:t>
+      </w:r>
+      <w:proofErr w:type="spellStart"/>
+      <w:r>
+        <w:t>shield</w:t>
+      </w:r>
+      <w:proofErr w:type="spellEnd"/>
+      <w:r>
+        <w:t xml:space="preserve"> Arduino comprenant</w:t>
       </w:r>
       <w:r>
         <w:t> :</w:t>
@@ -42,7 +69,7 @@
     </w:p>
     <w:p>
       <w:pPr>
-        <w:pStyle w:val="Paragraphedeliste"/>
+        <w:pStyle w:val="ListParagraph"/>
         <w:numPr>
           <w:ilvl w:val="0"/>
           <w:numId w:val="237"/>
@@ -54,22 +81,27 @@
     </w:p>
     <w:p>
       <w:pPr>
-        <w:pStyle w:val="Paragraphedeliste"/>
+        <w:pStyle w:val="ListParagraph"/>
         <w:numPr>
           <w:ilvl w:val="0"/>
           <w:numId w:val="237"/>
         </w:numPr>
       </w:pPr>
       <w:r>
-        <w:t>Une alimentation stabilisée pour l’Arduino Un</w:t>
+        <w:t xml:space="preserve">Une alimentation stabilisée pour l’Arduino </w:t>
+      </w:r>
+      <w:proofErr w:type="spellStart"/>
+      <w:r>
+        <w:t>Un</w:t>
       </w:r>
       <w:r>
         <w:t>o</w:t>
       </w:r>
+      <w:proofErr w:type="spellEnd"/>
     </w:p>
     <w:p>
       <w:pPr>
-        <w:pStyle w:val="Paragraphedeliste"/>
+        <w:pStyle w:val="ListParagraph"/>
         <w:numPr>
           <w:ilvl w:val="0"/>
           <w:numId w:val="237"/>
@@ -81,7 +113,7 @@
     </w:p>
     <w:p>
       <w:pPr>
-        <w:pStyle w:val="Paragraphedeliste"/>
+        <w:pStyle w:val="ListParagraph"/>
         <w:numPr>
           <w:ilvl w:val="0"/>
           <w:numId w:val="237"/>
@@ -93,19 +125,24 @@
     </w:p>
     <w:p>
       <w:pPr>
-        <w:pStyle w:val="Paragraphedeliste"/>
+        <w:pStyle w:val="ListParagraph"/>
         <w:numPr>
           <w:ilvl w:val="0"/>
           <w:numId w:val="237"/>
         </w:numPr>
       </w:pPr>
       <w:r>
-        <w:t>Une alimentation +/- 9V pour les Aop</w:t>
-      </w:r>
+        <w:t xml:space="preserve">Une alimentation +/- 9V pour les </w:t>
+      </w:r>
+      <w:proofErr w:type="spellStart"/>
+      <w:r>
+        <w:t>Aop</w:t>
+      </w:r>
+      <w:proofErr w:type="spellEnd"/>
     </w:p>
     <w:p>
       <w:pPr>
-        <w:pStyle w:val="Paragraphedeliste"/>
+        <w:pStyle w:val="ListParagraph"/>
         <w:numPr>
           <w:ilvl w:val="0"/>
           <w:numId w:val="237"/>
@@ -117,7 +154,7 @@
     </w:p>
     <w:p>
       <w:pPr>
-        <w:pStyle w:val="Paragraphedeliste"/>
+        <w:pStyle w:val="ListParagraph"/>
         <w:numPr>
           <w:ilvl w:val="0"/>
           <w:numId w:val="237"/>
@@ -129,12 +166,20 @@
     </w:p>
     <w:p>
       <w:r>
-        <w:t>Pour cela, nous utiliserons différents ICs détaillés ci-dessous.</w:t>
+        <w:t xml:space="preserve">Pour cela, nous utiliserons différents </w:t>
+      </w:r>
+      <w:proofErr w:type="spellStart"/>
+      <w:r>
+        <w:t>ICs</w:t>
+      </w:r>
+      <w:proofErr w:type="spellEnd"/>
+      <w:r>
+        <w:t xml:space="preserve"> détaillés ci-dessous.</w:t>
       </w:r>
     </w:p>
     <w:p>
       <w:pPr>
-        <w:pStyle w:val="Sansinterligne"/>
+        <w:pStyle w:val="NoSpacing"/>
         <w:rPr>
           <w:u w:val="single"/>
         </w:rPr>
@@ -154,7 +199,15 @@
     </w:p>
     <w:p>
       <w:r>
-        <w:t>Voici le schéma bloc que nous avons décidé de créer pour le shield :</w:t>
+        <w:t xml:space="preserve">Voici le schéma bloc que nous avons décidé de créer pour le </w:t>
+      </w:r>
+      <w:proofErr w:type="spellStart"/>
+      <w:r>
+        <w:t>shield</w:t>
+      </w:r>
+      <w:proofErr w:type="spellEnd"/>
+      <w:r>
+        <w:t> :</w:t>
       </w:r>
     </w:p>
     <w:p>
@@ -204,63 +257,63 @@
     </w:p>
     <w:p>
       <w:pPr>
-        <w:pStyle w:val="Titre2"/>
+        <w:pStyle w:val="Heading2"/>
       </w:pPr>
     </w:p>
     <w:p>
       <w:pPr>
-        <w:pStyle w:val="Titre2"/>
+        <w:pStyle w:val="Heading2"/>
       </w:pPr>
     </w:p>
     <w:p>
       <w:pPr>
-        <w:pStyle w:val="Titre2"/>
+        <w:pStyle w:val="Heading2"/>
       </w:pPr>
     </w:p>
     <w:p>
       <w:pPr>
-        <w:pStyle w:val="Titre2"/>
+        <w:pStyle w:val="Heading2"/>
       </w:pPr>
     </w:p>
     <w:p>
       <w:pPr>
-        <w:pStyle w:val="Titre2"/>
+        <w:pStyle w:val="Heading2"/>
       </w:pPr>
     </w:p>
     <w:p>
       <w:pPr>
-        <w:pStyle w:val="Titre2"/>
+        <w:pStyle w:val="Heading2"/>
       </w:pPr>
     </w:p>
     <w:p>
       <w:pPr>
-        <w:pStyle w:val="Titre2"/>
+        <w:pStyle w:val="Heading2"/>
       </w:pPr>
     </w:p>
     <w:p>
       <w:pPr>
-        <w:pStyle w:val="Titre2"/>
+        <w:pStyle w:val="Heading2"/>
       </w:pPr>
     </w:p>
     <w:p>
       <w:pPr>
-        <w:pStyle w:val="Titre2"/>
+        <w:pStyle w:val="Heading2"/>
       </w:pPr>
     </w:p>
     <w:p>
       <w:pPr>
-        <w:pStyle w:val="Titre2"/>
+        <w:pStyle w:val="Heading2"/>
       </w:pPr>
     </w:p>
     <w:p>
       <w:pPr>
-        <w:pStyle w:val="Titre2"/>
+        <w:pStyle w:val="Heading2"/>
       </w:pPr>
     </w:p>
     <w:p/>
     <w:p>
       <w:pPr>
-        <w:pStyle w:val="Titre2"/>
+        <w:pStyle w:val="Heading2"/>
         <w:rPr>
           <w:b/>
           <w:bCs/>
@@ -287,7 +340,23 @@
         <w:t>L</w:t>
       </w:r>
       <w:r>
-        <w:t xml:space="preserve">e LT3470 est un buck converter capable de rabaisser une tension </w:t>
+        <w:t xml:space="preserve">e LT3470 est un </w:t>
+      </w:r>
+      <w:proofErr w:type="spellStart"/>
+      <w:r>
+        <w:t>buck</w:t>
+      </w:r>
+      <w:proofErr w:type="spellEnd"/>
+      <w:r>
+        <w:t xml:space="preserve"> </w:t>
+      </w:r>
+      <w:proofErr w:type="spellStart"/>
+      <w:r>
+        <w:t>converter</w:t>
+      </w:r>
+      <w:proofErr w:type="spellEnd"/>
+      <w:r>
+        <w:t xml:space="preserve"> capable de rabaisser une tension </w:t>
       </w:r>
       <w:r>
         <w:t>donnée, de 1.25V à 16V</w:t>
@@ -298,19 +367,27 @@
     </w:p>
     <w:p>
       <w:r>
-        <w:t>Il ne servira</w:t>
-      </w:r>
-      <w:bookmarkStart w:id="1" w:name="_GoBack"/>
-      <w:bookmarkEnd w:id="1"/>
-      <w:r>
-        <w:t xml:space="preserve"> qu’à alimenter notre Arduino, donc nous </w:t>
+        <w:t xml:space="preserve">Il ne servira qu’à alimenter notre Arduino, donc nous </w:t>
       </w:r>
       <w:r>
         <w:t>n’avons</w:t>
       </w:r>
       <w:r>
-        <w:t xml:space="preserve"> pas besoin d’un buck converter</w:t>
-      </w:r>
+        <w:t xml:space="preserve"> pas besoin d’un </w:t>
+      </w:r>
+      <w:proofErr w:type="spellStart"/>
+      <w:r>
+        <w:t>buck</w:t>
+      </w:r>
+      <w:proofErr w:type="spellEnd"/>
+      <w:r>
+        <w:t xml:space="preserve"> </w:t>
+      </w:r>
+      <w:proofErr w:type="spellStart"/>
+      <w:r>
+        <w:t>converter</w:t>
+      </w:r>
+      <w:proofErr w:type="spellEnd"/>
       <w:r>
         <w:t xml:space="preserve"> capable de délivrer une grosse puissance</w:t>
       </w:r>
@@ -320,7 +397,23 @@
     </w:p>
     <w:p>
       <w:r>
-        <w:t>Voici le schéma de ce buck converter :</w:t>
+        <w:t xml:space="preserve">Voici le schéma de ce </w:t>
+      </w:r>
+      <w:proofErr w:type="spellStart"/>
+      <w:r>
+        <w:t>buck</w:t>
+      </w:r>
+      <w:proofErr w:type="spellEnd"/>
+      <w:r>
+        <w:t xml:space="preserve"> </w:t>
+      </w:r>
+      <w:proofErr w:type="spellStart"/>
+      <w:r>
+        <w:t>converter</w:t>
+      </w:r>
+      <w:proofErr w:type="spellEnd"/>
+      <w:r>
+        <w:t> :</w:t>
       </w:r>
     </w:p>
     <w:p>
@@ -426,7 +519,7 @@
     </w:p>
     <w:p>
       <w:pPr>
-        <w:pStyle w:val="Paragraphedeliste"/>
+        <w:pStyle w:val="ListParagraph"/>
         <w:numPr>
           <w:ilvl w:val="0"/>
           <w:numId w:val="235"/>
@@ -480,7 +573,21 @@
         <w:rPr>
           <w:rFonts w:eastAsiaTheme="minorEastAsia"/>
         </w:rPr>
-        <w:t xml:space="preserve">C’est la pin utilisée pour shutdown l’IC. Si on n’utilise pas cet option, il faut relier la pin à </w:t>
+        <w:t xml:space="preserve">C’est la pin utilisée pour </w:t>
+      </w:r>
+      <w:proofErr w:type="spellStart"/>
+      <w:r>
+        <w:rPr>
+          <w:rFonts w:eastAsiaTheme="minorEastAsia"/>
+        </w:rPr>
+        <w:t>shutdown</w:t>
+      </w:r>
+      <w:proofErr w:type="spellEnd"/>
+      <w:r>
+        <w:rPr>
+          <w:rFonts w:eastAsiaTheme="minorEastAsia"/>
+        </w:rPr>
+        <w:t xml:space="preserve"> l’IC. Si on n’utilise pas cet option, il faut relier la pin à </w:t>
       </w:r>
       <m:oMath>
         <m:sSub>
@@ -524,7 +631,7 @@
     </w:p>
     <w:p>
       <w:pPr>
-        <w:pStyle w:val="Paragraphedeliste"/>
+        <w:pStyle w:val="ListParagraph"/>
         <w:numPr>
           <w:ilvl w:val="0"/>
           <w:numId w:val="235"/>
@@ -546,7 +653,21 @@
         <w:rPr>
           <w:rFonts w:eastAsiaTheme="minorEastAsia"/>
         </w:rPr>
-        <w:t>Non-Connected pin.</w:t>
+        <w:t>Non-</w:t>
+      </w:r>
+      <w:proofErr w:type="spellStart"/>
+      <w:r>
+        <w:rPr>
+          <w:rFonts w:eastAsiaTheme="minorEastAsia"/>
+        </w:rPr>
+        <w:t>Connected</w:t>
+      </w:r>
+      <w:proofErr w:type="spellEnd"/>
+      <w:r>
+        <w:rPr>
+          <w:rFonts w:eastAsiaTheme="minorEastAsia"/>
+        </w:rPr>
+        <w:t xml:space="preserve"> pin.</w:t>
       </w:r>
       <w:r>
         <w:t xml:space="preserve"> </w:t>
@@ -554,7 +675,7 @@
     </w:p>
     <w:p>
       <w:pPr>
-        <w:pStyle w:val="Paragraphedeliste"/>
+        <w:pStyle w:val="ListParagraph"/>
         <w:numPr>
           <w:ilvl w:val="0"/>
           <w:numId w:val="235"/>
@@ -614,7 +735,7 @@
     </w:p>
     <w:p>
       <w:pPr>
-        <w:pStyle w:val="Paragraphedeliste"/>
+        <w:pStyle w:val="ListParagraph"/>
         <w:numPr>
           <w:ilvl w:val="0"/>
           <w:numId w:val="235"/>
@@ -629,7 +750,7 @@
     </w:p>
     <w:p>
       <w:pPr>
-        <w:pStyle w:val="Paragraphedeliste"/>
+        <w:pStyle w:val="ListParagraph"/>
         <w:numPr>
           <w:ilvl w:val="0"/>
           <w:numId w:val="235"/>
@@ -650,11 +771,33 @@
         </w:rPr>
         <w:t xml:space="preserve"> </w:t>
       </w:r>
+      <w:proofErr w:type="spellStart"/>
       <w:r>
         <w:rPr>
           <w:lang w:val="en-US"/>
         </w:rPr>
-        <w:t>C’est l’output d</w:t>
+        <w:t>C’est</w:t>
+      </w:r>
+      <w:proofErr w:type="spellEnd"/>
+      <w:r>
+        <w:rPr>
+          <w:lang w:val="en-US"/>
+        </w:rPr>
+        <w:t xml:space="preserve"> </w:t>
+      </w:r>
+      <w:proofErr w:type="spellStart"/>
+      <w:r>
+        <w:rPr>
+          <w:lang w:val="en-US"/>
+        </w:rPr>
+        <w:t>l’output</w:t>
+      </w:r>
+      <w:proofErr w:type="spellEnd"/>
+      <w:r>
+        <w:rPr>
+          <w:lang w:val="en-US"/>
+        </w:rPr>
+        <w:t xml:space="preserve"> d</w:t>
       </w:r>
       <w:r>
         <w:rPr>
@@ -665,7 +808,7 @@
     </w:p>
     <w:p>
       <w:pPr>
-        <w:pStyle w:val="Paragraphedeliste"/>
+        <w:pStyle w:val="ListParagraph"/>
         <w:numPr>
           <w:ilvl w:val="0"/>
           <w:numId w:val="235"/>
@@ -686,7 +829,7 @@
     </w:p>
     <w:p>
       <w:pPr>
-        <w:pStyle w:val="Paragraphedeliste"/>
+        <w:pStyle w:val="ListParagraph"/>
         <w:numPr>
           <w:ilvl w:val="0"/>
           <w:numId w:val="235"/>
@@ -847,7 +990,7 @@
     </w:p>
     <w:p>
       <w:pPr>
-        <w:pStyle w:val="Paragraphedeliste"/>
+        <w:pStyle w:val="ListParagraph"/>
         <w:numPr>
           <w:ilvl w:val="0"/>
           <w:numId w:val="235"/>
@@ -880,7 +1023,7 @@
     </w:p>
     <w:p>
       <w:pPr>
-        <w:pStyle w:val="Paragraphedeliste"/>
+        <w:pStyle w:val="ListParagraph"/>
         <w:numPr>
           <w:ilvl w:val="0"/>
           <w:numId w:val="236"/>
@@ -925,7 +1068,7 @@
     </w:p>
     <w:p>
       <w:pPr>
-        <w:pStyle w:val="Paragraphedeliste"/>
+        <w:pStyle w:val="ListParagraph"/>
       </w:pPr>
       <w:r>
         <w:t>Une cap</w:t>
@@ -951,12 +1094,12 @@
     </w:p>
     <w:p>
       <w:pPr>
-        <w:pStyle w:val="Paragraphedeliste"/>
+        <w:pStyle w:val="ListParagraph"/>
       </w:pPr>
     </w:p>
     <w:p>
       <w:pPr>
-        <w:pStyle w:val="Paragraphedeliste"/>
+        <w:pStyle w:val="ListParagraph"/>
         <w:numPr>
           <w:ilvl w:val="0"/>
           <w:numId w:val="236"/>
@@ -968,7 +1111,7 @@
     </w:p>
     <w:p>
       <w:pPr>
-        <w:pStyle w:val="Paragraphedeliste"/>
+        <w:pStyle w:val="ListParagraph"/>
       </w:pPr>
       <w:r>
         <w:t>L’inductance se calcule via cette formule donnée :</w:t>
@@ -976,7 +1119,7 @@
     </w:p>
     <w:p>
       <w:pPr>
-        <w:pStyle w:val="Paragraphedeliste"/>
+        <w:pStyle w:val="ListParagraph"/>
         <w:rPr>
           <w:rFonts w:eastAsiaTheme="minorEastAsia"/>
         </w:rPr>
@@ -1206,7 +1349,7 @@
     </w:p>
     <w:p>
       <w:pPr>
-        <w:pStyle w:val="Paragraphedeliste"/>
+        <w:pStyle w:val="ListParagraph"/>
         <w:numPr>
           <w:ilvl w:val="2"/>
           <w:numId w:val="236"/>
@@ -1280,7 +1423,7 @@
     </w:p>
     <w:p>
       <w:pPr>
-        <w:pStyle w:val="Paragraphedeliste"/>
+        <w:pStyle w:val="ListParagraph"/>
         <w:numPr>
           <w:ilvl w:val="2"/>
           <w:numId w:val="236"/>
@@ -1354,7 +1497,7 @@
     </w:p>
     <w:p>
       <w:pPr>
-        <w:pStyle w:val="Paragraphedeliste"/>
+        <w:pStyle w:val="ListParagraph"/>
         <w:numPr>
           <w:ilvl w:val="2"/>
           <w:numId w:val="236"/>
@@ -1506,7 +1649,7 @@
     </w:p>
     <w:p>
       <w:pPr>
-        <w:pStyle w:val="Paragraphedeliste"/>
+        <w:pStyle w:val="ListParagraph"/>
         <w:numPr>
           <w:ilvl w:val="0"/>
           <w:numId w:val="236"/>
@@ -1524,7 +1667,7 @@
     </w:p>
     <w:p>
       <w:pPr>
-        <w:pStyle w:val="Paragraphedeliste"/>
+        <w:pStyle w:val="ListParagraph"/>
         <w:rPr>
           <w:rFonts w:eastAsiaTheme="minorEastAsia"/>
         </w:rPr>
@@ -1544,7 +1687,7 @@
     </w:p>
     <w:p>
       <w:pPr>
-        <w:pStyle w:val="Paragraphedeliste"/>
+        <w:pStyle w:val="ListParagraph"/>
         <w:rPr>
           <w:rFonts w:eastAsiaTheme="minorEastAsia"/>
         </w:rPr>
@@ -1647,7 +1790,7 @@
     </w:p>
     <w:p>
       <w:pPr>
-        <w:pStyle w:val="Paragraphedeliste"/>
+        <w:pStyle w:val="ListParagraph"/>
         <w:rPr>
           <w:rFonts w:eastAsiaTheme="minorEastAsia"/>
         </w:rPr>
@@ -1699,7 +1842,7 @@
     </w:p>
     <w:p>
       <w:pPr>
-        <w:pStyle w:val="Paragraphedeliste"/>
+        <w:pStyle w:val="ListParagraph"/>
         <w:rPr>
           <w:rFonts w:eastAsiaTheme="minorEastAsia"/>
         </w:rPr>
@@ -1713,7 +1856,7 @@
     </w:p>
     <w:p>
       <w:pPr>
-        <w:pStyle w:val="Paragraphedeliste"/>
+        <w:pStyle w:val="ListParagraph"/>
         <w:numPr>
           <w:ilvl w:val="1"/>
           <w:numId w:val="236"/>
@@ -1748,7 +1891,7 @@
     </w:p>
     <w:p>
       <w:pPr>
-        <w:pStyle w:val="Paragraphedeliste"/>
+        <w:pStyle w:val="ListParagraph"/>
         <w:numPr>
           <w:ilvl w:val="1"/>
           <w:numId w:val="236"/>
@@ -1783,7 +1926,7 @@
     </w:p>
     <w:p>
       <w:pPr>
-        <w:pStyle w:val="Paragraphedeliste"/>
+        <w:pStyle w:val="ListParagraph"/>
         <w:rPr>
           <w:rFonts w:eastAsiaTheme="minorEastAsia"/>
         </w:rPr>
@@ -1791,7 +1934,7 @@
     </w:p>
     <w:p>
       <w:pPr>
-        <w:pStyle w:val="Paragraphedeliste"/>
+        <w:pStyle w:val="ListParagraph"/>
         <w:numPr>
           <w:ilvl w:val="0"/>
           <w:numId w:val="236"/>
@@ -1806,7 +1949,7 @@
     </w:p>
     <w:p>
       <w:pPr>
-        <w:pStyle w:val="Paragraphedeliste"/>
+        <w:pStyle w:val="ListParagraph"/>
       </w:pPr>
       <w:r>
         <w:t>La capacité et la diode Schottky interne sont utilisée</w:t>
@@ -1823,12 +1966,12 @@
     </w:p>
     <w:p>
       <w:pPr>
-        <w:pStyle w:val="Paragraphedeliste"/>
+        <w:pStyle w:val="ListParagraph"/>
       </w:pPr>
     </w:p>
     <w:p>
       <w:pPr>
-        <w:pStyle w:val="Paragraphedeliste"/>
+        <w:pStyle w:val="ListParagraph"/>
         <w:numPr>
           <w:ilvl w:val="0"/>
           <w:numId w:val="236"/>
@@ -1846,7 +1989,7 @@
     </w:p>
     <w:p>
       <w:pPr>
-        <w:pStyle w:val="Paragraphedeliste"/>
+        <w:pStyle w:val="ListParagraph"/>
         <w:rPr>
           <w:rFonts w:eastAsiaTheme="minorEastAsia"/>
         </w:rPr>
@@ -1855,7 +1998,21 @@
         <w:rPr>
           <w:rFonts w:eastAsiaTheme="minorEastAsia"/>
         </w:rPr>
-        <w:t xml:space="preserve">Le ripple </w:t>
+        <w:t xml:space="preserve">Le </w:t>
+      </w:r>
+      <w:proofErr w:type="spellStart"/>
+      <w:r>
+        <w:rPr>
+          <w:rFonts w:eastAsiaTheme="minorEastAsia"/>
+        </w:rPr>
+        <w:t>ripple</w:t>
+      </w:r>
+      <w:proofErr w:type="spellEnd"/>
+      <w:r>
+        <w:rPr>
+          <w:rFonts w:eastAsiaTheme="minorEastAsia"/>
+        </w:rPr>
+        <w:t xml:space="preserve"> </w:t>
       </w:r>
       <w:r>
         <w:rPr>
@@ -1890,7 +2047,7 @@
     </w:p>
     <w:p>
       <w:pPr>
-        <w:pStyle w:val="Paragraphedeliste"/>
+        <w:pStyle w:val="ListParagraph"/>
         <w:numPr>
           <w:ilvl w:val="0"/>
           <w:numId w:val="236"/>
@@ -1941,7 +2098,7 @@
     </w:p>
     <w:p>
       <w:pPr>
-        <w:pStyle w:val="Paragraphedeliste"/>
+        <w:pStyle w:val="ListParagraph"/>
       </w:pPr>
       <w:r>
         <w:rPr>
@@ -1958,7 +2115,7 @@
     </w:p>
     <w:p>
       <w:pPr>
-        <w:pStyle w:val="Paragraphedeliste"/>
+        <w:pStyle w:val="ListParagraph"/>
         <w:rPr>
           <w:rFonts w:eastAsiaTheme="minorEastAsia"/>
         </w:rPr>
@@ -2118,7 +2275,7 @@
     </w:p>
     <w:p>
       <w:pPr>
-        <w:pStyle w:val="Paragraphedeliste"/>
+        <w:pStyle w:val="ListParagraph"/>
         <w:rPr>
           <w:rFonts w:eastAsiaTheme="minorEastAsia"/>
         </w:rPr>
@@ -2132,7 +2289,7 @@
     </w:p>
     <w:p>
       <w:pPr>
-        <w:pStyle w:val="Paragraphedeliste"/>
+        <w:pStyle w:val="ListParagraph"/>
         <w:numPr>
           <w:ilvl w:val="2"/>
           <w:numId w:val="236"/>
@@ -2156,7 +2313,7 @@
     </w:p>
     <w:p>
       <w:pPr>
-        <w:pStyle w:val="Paragraphedeliste"/>
+        <w:pStyle w:val="ListParagraph"/>
         <w:numPr>
           <w:ilvl w:val="2"/>
           <w:numId w:val="236"/>
@@ -2228,7 +2385,7 @@
     </w:p>
     <w:p>
       <w:pPr>
-        <w:pStyle w:val="Paragraphedeliste"/>
+        <w:pStyle w:val="ListParagraph"/>
         <w:numPr>
           <w:ilvl w:val="2"/>
           <w:numId w:val="236"/>
@@ -2430,16 +2587,18 @@
     </w:p>
     <w:p>
       <w:pPr>
-        <w:pStyle w:val="Titre2"/>
+        <w:pStyle w:val="Heading2"/>
         <w:rPr>
           <w:b/>
           <w:bCs/>
+          <w:lang w:val="en-US"/>
         </w:rPr>
       </w:pPr>
       <w:r>
         <w:rPr>
           <w:b/>
           <w:bCs/>
+          <w:lang w:val="en-US"/>
         </w:rPr>
         <w:lastRenderedPageBreak/>
         <w:t>Uninterrupt</w:t>
@@ -2448,6 +2607,7 @@
         <w:rPr>
           <w:b/>
           <w:bCs/>
+          <w:lang w:val="en-US"/>
         </w:rPr>
         <w:t>ible</w:t>
       </w:r>
@@ -2455,6 +2615,7 @@
         <w:rPr>
           <w:b/>
           <w:bCs/>
+          <w:lang w:val="en-US"/>
         </w:rPr>
         <w:t xml:space="preserve"> Power Supply</w:t>
       </w:r>
@@ -2462,6 +2623,7 @@
         <w:rPr>
           <w:b/>
           <w:bCs/>
+          <w:lang w:val="en-US"/>
         </w:rPr>
         <w:t xml:space="preserve"> (UPS)</w:t>
       </w:r>
@@ -2469,18 +2631,28 @@
         <w:rPr>
           <w:b/>
           <w:bCs/>
+          <w:lang w:val="en-US"/>
         </w:rPr>
         <w:t>:</w:t>
       </w:r>
     </w:p>
     <w:p>
       <w:pPr>
-        <w:pStyle w:val="Titre3"/>
-      </w:pPr>
-      <w:r>
+        <w:pStyle w:val="Heading3"/>
+        <w:rPr>
+          <w:lang w:val="en-US"/>
+        </w:rPr>
+      </w:pPr>
+      <w:r>
+        <w:rPr>
+          <w:lang w:val="en-US"/>
+        </w:rPr>
         <w:t>LT3652</w:t>
       </w:r>
       <w:r>
+        <w:rPr>
+          <w:lang w:val="en-US"/>
+        </w:rPr>
         <w:t> :</w:t>
       </w:r>
     </w:p>
@@ -2558,10 +2730,18 @@
     </w:p>
     <w:p>
       <w:r>
-        <w:t>Le choix de l’IC s’est fait sur base des caractéristiques de charge de la batterie (tension de charge, courant de charge, type de batterie) ; la décision finale de sélectionner le LT3652 a été influencée par l’existence d’un modèle LT</w:t>
-      </w:r>
-      <w:r>
-        <w:t>Spice du chargeur, rendant la simulation plus facile.</w:t>
+        <w:t xml:space="preserve">Le choix de l’IC s’est fait sur base des caractéristiques de charge de la batterie (tension de charge, courant de charge, type de batterie) ; la décision finale de sélectionner le LT3652 a été influencée par l’existence d’un modèle </w:t>
+      </w:r>
+      <w:proofErr w:type="spellStart"/>
+      <w:r>
+        <w:t>LT</w:t>
+      </w:r>
+      <w:r>
+        <w:t>Spice</w:t>
+      </w:r>
+      <w:proofErr w:type="spellEnd"/>
+      <w:r>
+        <w:t xml:space="preserve"> du chargeur, rendant la simulation plus facile.</w:t>
       </w:r>
       <w:r>
         <w:t xml:space="preserve"> </w:t>
@@ -2659,11 +2839,25 @@
         <w:rPr>
           <w:rFonts w:eastAsiaTheme="minorEastAsia"/>
         </w:rPr>
-        <w:t xml:space="preserve">V est la différence entre la tension à 0% et celle à 100% de charge, et Q la charge (en Ah) de la batterie. </w:t>
-      </w:r>
-      <w:r>
-        <w:rPr>
-          <w:rStyle w:val="Appelnotedebasdep"/>
+        <w:t xml:space="preserve">V est la différence entre la tension à 0% et celle à 100% de charge, et Q la charge (en </w:t>
+      </w:r>
+      <w:proofErr w:type="spellStart"/>
+      <w:r>
+        <w:rPr>
+          <w:rFonts w:eastAsiaTheme="minorEastAsia"/>
+        </w:rPr>
+        <w:t>Ah</w:t>
+      </w:r>
+      <w:proofErr w:type="spellEnd"/>
+      <w:r>
+        <w:rPr>
+          <w:rFonts w:eastAsiaTheme="minorEastAsia"/>
+        </w:rPr>
+        <w:t xml:space="preserve">) de la batterie. </w:t>
+      </w:r>
+      <w:r>
+        <w:rPr>
+          <w:rStyle w:val="FootnoteReference"/>
           <w:rFonts w:eastAsiaTheme="minorEastAsia"/>
         </w:rPr>
         <w:footnoteReference w:id="2"/>
@@ -2736,12 +2930,21 @@
           <w:u w:val="single"/>
         </w:rPr>
         <w:lastRenderedPageBreak/>
-        <w:t>Pins layout</w:t>
-      </w:r>
+        <w:t xml:space="preserve">Pins </w:t>
+      </w:r>
+      <w:proofErr w:type="spellStart"/>
+      <w:r>
+        <w:rPr>
+          <w:rFonts w:eastAsiaTheme="minorEastAsia"/>
+          <w:u w:val="single"/>
+        </w:rPr>
+        <w:t>layout</w:t>
+      </w:r>
+      <w:proofErr w:type="spellEnd"/>
     </w:p>
     <w:p>
       <w:pPr>
-        <w:pStyle w:val="Paragraphedeliste"/>
+        <w:pStyle w:val="ListParagraph"/>
         <w:numPr>
           <w:ilvl w:val="0"/>
           <w:numId w:val="235"/>
@@ -2810,7 +3013,7 @@
     </w:p>
     <w:p>
       <w:pPr>
-        <w:pStyle w:val="Paragraphedeliste"/>
+        <w:pStyle w:val="ListParagraph"/>
         <w:numPr>
           <w:ilvl w:val="0"/>
           <w:numId w:val="235"/>
@@ -2867,7 +3070,7 @@
     </w:p>
     <w:p>
       <w:pPr>
-        <w:pStyle w:val="Paragraphedeliste"/>
+        <w:pStyle w:val="ListParagraph"/>
         <w:numPr>
           <w:ilvl w:val="0"/>
           <w:numId w:val="235"/>
@@ -2915,7 +3118,21 @@
         <w:rPr>
           <w:rFonts w:eastAsiaTheme="minorEastAsia"/>
         </w:rPr>
-        <w:t>Désactive toutes les fonctions de charge si ShutDown est activé</w:t>
+        <w:t xml:space="preserve">Désactive toutes les fonctions de charge si </w:t>
+      </w:r>
+      <w:proofErr w:type="spellStart"/>
+      <w:r>
+        <w:rPr>
+          <w:rFonts w:eastAsiaTheme="minorEastAsia"/>
+        </w:rPr>
+        <w:t>ShutDown</w:t>
+      </w:r>
+      <w:proofErr w:type="spellEnd"/>
+      <w:r>
+        <w:rPr>
+          <w:rFonts w:eastAsiaTheme="minorEastAsia"/>
+        </w:rPr>
+        <w:t xml:space="preserve"> est activé</w:t>
       </w:r>
       <w:r>
         <w:rPr>
@@ -2938,7 +3155,7 @@
     </w:p>
     <w:p>
       <w:pPr>
-        <w:pStyle w:val="Paragraphedeliste"/>
+        <w:pStyle w:val="ListParagraph"/>
         <w:numPr>
           <w:ilvl w:val="0"/>
           <w:numId w:val="235"/>
@@ -3023,7 +3240,7 @@
     </w:p>
     <w:p>
       <w:pPr>
-        <w:pStyle w:val="Paragraphedeliste"/>
+        <w:pStyle w:val="ListParagraph"/>
         <w:numPr>
           <w:ilvl w:val="0"/>
           <w:numId w:val="235"/>
@@ -3076,7 +3293,7 @@
     </w:p>
     <w:p>
       <w:pPr>
-        <w:pStyle w:val="Paragraphedeliste"/>
+        <w:pStyle w:val="ListParagraph"/>
         <w:numPr>
           <w:ilvl w:val="0"/>
           <w:numId w:val="235"/>
@@ -3108,7 +3325,7 @@
     </w:p>
     <w:p>
       <w:pPr>
-        <w:pStyle w:val="Paragraphedeliste"/>
+        <w:pStyle w:val="ListParagraph"/>
         <w:numPr>
           <w:ilvl w:val="0"/>
           <w:numId w:val="235"/>
@@ -3157,7 +3374,7 @@
     </w:p>
     <w:p>
       <w:pPr>
-        <w:pStyle w:val="Paragraphedeliste"/>
+        <w:pStyle w:val="ListParagraph"/>
         <w:numPr>
           <w:ilvl w:val="0"/>
           <w:numId w:val="235"/>
@@ -3184,7 +3401,7 @@
     </w:p>
     <w:p>
       <w:pPr>
-        <w:pStyle w:val="Paragraphedeliste"/>
+        <w:pStyle w:val="ListParagraph"/>
         <w:numPr>
           <w:ilvl w:val="0"/>
           <w:numId w:val="235"/>
@@ -3199,7 +3416,7 @@
     </w:p>
     <w:p>
       <w:pPr>
-        <w:pStyle w:val="Paragraphedeliste"/>
+        <w:pStyle w:val="ListParagraph"/>
         <w:numPr>
           <w:ilvl w:val="0"/>
           <w:numId w:val="235"/>
@@ -3211,15 +3428,20 @@
     </w:p>
     <w:p>
       <w:pPr>
-        <w:pStyle w:val="Paragraphedeliste"/>
+        <w:pStyle w:val="ListParagraph"/>
         <w:numPr>
           <w:ilvl w:val="0"/>
           <w:numId w:val="235"/>
         </w:numPr>
       </w:pPr>
       <w:r>
-        <w:t>BOOST : Rail d’alimentation des interrupteurs, monté en bootstrap</w:t>
-      </w:r>
+        <w:t xml:space="preserve">BOOST : Rail d’alimentation des interrupteurs, monté en </w:t>
+      </w:r>
+      <w:proofErr w:type="spellStart"/>
+      <w:r>
+        <w:t>bootstrap</w:t>
+      </w:r>
+      <w:proofErr w:type="spellEnd"/>
       <w:r>
         <w:t xml:space="preserve"> (avec un condensateur 1µF)</w:t>
       </w:r>
@@ -3229,7 +3451,7 @@
     </w:p>
     <w:p>
       <w:pPr>
-        <w:pStyle w:val="Paragraphedeliste"/>
+        <w:pStyle w:val="ListParagraph"/>
         <w:numPr>
           <w:ilvl w:val="0"/>
           <w:numId w:val="235"/>
@@ -3241,7 +3463,7 @@
     </w:p>
     <w:p>
       <w:pPr>
-        <w:pStyle w:val="Paragraphedeliste"/>
+        <w:pStyle w:val="ListParagraph"/>
         <w:numPr>
           <w:ilvl w:val="0"/>
           <w:numId w:val="235"/>
@@ -3603,7 +3825,7 @@
               <m:sty m:val="p"/>
             </m:rPr>
             <w:rPr>
-              <w:rStyle w:val="Appelnotedebasdep"/>
+              <w:rStyle w:val="FootnoteReference"/>
               <w:rFonts w:ascii="Cambria Math" w:eastAsiaTheme="minorEastAsia" w:hAnsi="Cambria Math"/>
             </w:rPr>
             <w:footnoteReference w:id="3"/>
@@ -3972,7 +4194,21 @@
         <w:rPr>
           <w:rFonts w:eastAsiaTheme="minorEastAsia"/>
         </w:rPr>
-        <w:t xml:space="preserve">La valeur d’inductance permet de régler l’amplitude d’oscillation du courant de charge. La datasheet recommande une amplitude relative d’oscillation (amplitude d’oscillation/offset DC = Ichg(max)) comprise entre 25 et 35%. La formule fournie permettant de trouver la valeur d’inductance est : </w:t>
+        <w:t xml:space="preserve">La valeur d’inductance permet de régler l’amplitude d’oscillation du courant de charge. La datasheet recommande une amplitude relative d’oscillation (amplitude d’oscillation/offset DC = </w:t>
+      </w:r>
+      <w:proofErr w:type="spellStart"/>
+      <w:r>
+        <w:rPr>
+          <w:rFonts w:eastAsiaTheme="minorEastAsia"/>
+        </w:rPr>
+        <w:t>Ichg</w:t>
+      </w:r>
+      <w:proofErr w:type="spellEnd"/>
+      <w:r>
+        <w:rPr>
+          <w:rFonts w:eastAsiaTheme="minorEastAsia"/>
+        </w:rPr>
+        <w:t xml:space="preserve">(max)) comprise entre 25 et 35%. La formule fournie permettant de trouver la valeur d’inductance est : </w:t>
       </w:r>
     </w:p>
     <w:p>
@@ -4386,7 +4622,19 @@
         <w:rPr>
           <w:rFonts w:eastAsiaTheme="minorEastAsia"/>
         </w:rPr>
-        <w:t xml:space="preserve"> une valeur d’inductance de 13.42 µH. Il a cependant été observé à la simulation qu’avec une telle valeur d’inductance, l’amplitude relative était supérieure à 35% ; nous avons donc choisi une inductance de 25 µH, avec laquelle nous obtenons une amplitude de x%. </w:t>
+        <w:t xml:space="preserve"> une valeur d’inductance de 13.42 µH. Il a cependant été observé à la simulation qu’avec une telle valeur d’inductance, l’amplitude relative était supérieure à 35% ; nous avons donc choisi une inductance de 25 µH, avec laquelle nous obtenons une amplitude de </w:t>
+      </w:r>
+      <w:r>
+        <w:rPr>
+          <w:rFonts w:eastAsiaTheme="minorEastAsia"/>
+        </w:rPr>
+        <w:t>18</w:t>
+      </w:r>
+      <w:r>
+        <w:rPr>
+          <w:rFonts w:eastAsiaTheme="minorEastAsia"/>
+        </w:rPr>
+        <w:t xml:space="preserve">%. </w:t>
       </w:r>
     </w:p>
     <w:p>
@@ -4411,12 +4659,26 @@
         <w:rPr>
           <w:rFonts w:eastAsiaTheme="minorEastAsia"/>
         </w:rPr>
-        <w:t xml:space="preserve"> au courant maximum présent (en peak) dans l’inductance, soit supérieur à 2A.  </w:t>
+        <w:t xml:space="preserve"> au courant maximum présent (en </w:t>
+      </w:r>
+      <w:proofErr w:type="spellStart"/>
+      <w:r>
+        <w:rPr>
+          <w:rFonts w:eastAsiaTheme="minorEastAsia"/>
+        </w:rPr>
+        <w:t>peak</w:t>
+      </w:r>
+      <w:proofErr w:type="spellEnd"/>
+      <w:r>
+        <w:rPr>
+          <w:rFonts w:eastAsiaTheme="minorEastAsia"/>
+        </w:rPr>
+        <w:t xml:space="preserve">) dans l’inductance, soit supérieur à 2A.  </w:t>
       </w:r>
     </w:p>
     <w:p>
       <w:pPr>
-        <w:pStyle w:val="Titre3"/>
+        <w:pStyle w:val="Heading3"/>
       </w:pPr>
       <w:r>
         <w:t>Changement de source</w:t>
@@ -4649,7 +4911,15 @@
         <w:jc w:val="both"/>
       </w:pPr>
       <w:r>
-        <w:t xml:space="preserve">La led D2 servira de repère visuel rapide indiquant la présence d’une alimentation externe. </w:t>
+        <w:t xml:space="preserve">La </w:t>
+      </w:r>
+      <w:proofErr w:type="spellStart"/>
+      <w:r>
+        <w:t>led</w:t>
+      </w:r>
+      <w:proofErr w:type="spellEnd"/>
+      <w:r>
+        <w:t xml:space="preserve"> D2 servira de repère visuel rapide indiquant la présence d’une alimentation externe. </w:t>
       </w:r>
     </w:p>
     <w:p>
@@ -4779,7 +5049,15 @@
         <w:t xml:space="preserve"> ainsi que sa bonne dissipation thermique ; une autre diode respectant ces critères </w:t>
       </w:r>
       <w:r>
-        <w:t xml:space="preserve">serait tout aussi adaptée (le footprint utilisé n’est pas celui du modèle de diode de la simulation). </w:t>
+        <w:t xml:space="preserve">serait tout aussi adaptée (le </w:t>
+      </w:r>
+      <w:proofErr w:type="spellStart"/>
+      <w:r>
+        <w:t>footprint</w:t>
+      </w:r>
+      <w:proofErr w:type="spellEnd"/>
+      <w:r>
+        <w:t xml:space="preserve"> utilisé n’est pas celui du modèle de diode de la simulation). </w:t>
       </w:r>
     </w:p>
     <w:p>
@@ -4787,7 +5065,64 @@
         <w:jc w:val="both"/>
       </w:pPr>
       <w:r>
-        <w:t>La résistance R7 permet de limiter le courant circulant dans la led. Pour une led montée en surface typique, un courant de 30 mA est nécessaire avec une chute de tension de 2V. Ceci veut dire que la résistance doit provoquer une chute de tension de 19-2 = 17V, avec un courant de 30 mA :</w:t>
+        <w:t xml:space="preserve">La résistance R7 permet de limiter le courant circulant dans la </w:t>
+      </w:r>
+      <w:proofErr w:type="spellStart"/>
+      <w:r>
+        <w:t>led</w:t>
+      </w:r>
+      <w:proofErr w:type="spellEnd"/>
+      <w:r>
+        <w:t xml:space="preserve">. Pour une </w:t>
+      </w:r>
+      <w:proofErr w:type="spellStart"/>
+      <w:r>
+        <w:t>led</w:t>
+      </w:r>
+      <w:proofErr w:type="spellEnd"/>
+      <w:r>
+        <w:t xml:space="preserve"> montée en surface typique, un courant de </w:t>
+      </w:r>
+      <w:r>
+        <w:t>25</w:t>
+      </w:r>
+      <w:r>
+        <w:t xml:space="preserve"> mA est nécessaire avec une chute de tension de </w:t>
+      </w:r>
+      <w:r>
+        <w:t>3</w:t>
+      </w:r>
+      <w:r>
+        <w:t>V. Ce</w:t>
+      </w:r>
+      <w:bookmarkStart w:id="1" w:name="_GoBack"/>
+      <w:bookmarkEnd w:id="1"/>
+      <w:r>
+        <w:t xml:space="preserve">ci veut dire que la résistance doit provoquer une chute de tension de </w:t>
+      </w:r>
+      <w:r>
+        <w:t>24</w:t>
+      </w:r>
+      <w:r>
+        <w:t>-</w:t>
+      </w:r>
+      <w:r>
+        <w:t>3</w:t>
+      </w:r>
+      <w:r>
+        <w:t xml:space="preserve"> = </w:t>
+      </w:r>
+      <w:r>
+        <w:t>21</w:t>
+      </w:r>
+      <w:r>
+        <w:t xml:space="preserve">V, avec un courant de </w:t>
+      </w:r>
+      <w:r>
+        <w:t>25</w:t>
+      </w:r>
+      <w:r>
+        <w:t xml:space="preserve"> mA :</w:t>
       </w:r>
     </w:p>
     <w:p>
@@ -4806,7 +5141,52 @@
             <w:rPr>
               <w:rFonts w:ascii="Cambria Math" w:hAnsi="Cambria Math"/>
             </w:rPr>
-            <m:t>17V=R*0.03A=&gt;R=567 Ω</m:t>
+            <m:t>21</m:t>
+          </m:r>
+          <m:r>
+            <m:rPr>
+              <m:sty m:val="p"/>
+            </m:rPr>
+            <w:rPr>
+              <w:rFonts w:ascii="Cambria Math" w:hAnsi="Cambria Math"/>
+            </w:rPr>
+            <m:t>V=R*0.0</m:t>
+          </m:r>
+          <m:r>
+            <m:rPr>
+              <m:sty m:val="p"/>
+            </m:rPr>
+            <w:rPr>
+              <w:rFonts w:ascii="Cambria Math" w:hAnsi="Cambria Math"/>
+            </w:rPr>
+            <m:t>25</m:t>
+          </m:r>
+          <m:r>
+            <m:rPr>
+              <m:sty m:val="p"/>
+            </m:rPr>
+            <w:rPr>
+              <w:rFonts w:ascii="Cambria Math" w:hAnsi="Cambria Math"/>
+            </w:rPr>
+            <m:t>A=&gt;R=</m:t>
+          </m:r>
+          <m:r>
+            <m:rPr>
+              <m:sty m:val="p"/>
+            </m:rPr>
+            <w:rPr>
+              <w:rFonts w:ascii="Cambria Math" w:hAnsi="Cambria Math"/>
+            </w:rPr>
+            <m:t>840</m:t>
+          </m:r>
+          <m:r>
+            <m:rPr>
+              <m:sty m:val="p"/>
+            </m:rPr>
+            <w:rPr>
+              <w:rFonts w:ascii="Cambria Math" w:hAnsi="Cambria Math"/>
+            </w:rPr>
+            <m:t xml:space="preserve"> Ω</m:t>
           </m:r>
         </m:oMath>
       </m:oMathPara>
@@ -4824,7 +5204,7 @@
     </w:p>
     <w:p>
       <w:pPr>
-        <w:pStyle w:val="Titre3"/>
+        <w:pStyle w:val="Heading3"/>
       </w:pPr>
       <w:r>
         <w:t>Schéma global</w:t>
@@ -5085,7 +5465,7 @@
     </w:p>
     <w:p>
       <w:pPr>
-        <w:pStyle w:val="Titre2"/>
+        <w:pStyle w:val="Heading2"/>
         <w:rPr>
           <w:b/>
           <w:bCs/>
@@ -5104,15 +5484,17 @@
           <w:b/>
           <w:bCs/>
         </w:rPr>
-        <w:t xml:space="preserve"> converter </w:t>
-      </w:r>
+        <w:t xml:space="preserve"> </w:t>
+      </w:r>
+      <w:proofErr w:type="spellStart"/>
       <w:r>
         <w:rPr>
           <w:b/>
           <w:bCs/>
         </w:rPr>
-        <w:t>:</w:t>
-      </w:r>
+        <w:t>converter</w:t>
+      </w:r>
+      <w:proofErr w:type="spellEnd"/>
       <w:r>
         <w:rPr>
           <w:b/>
@@ -5120,47 +5502,43 @@
         </w:rPr>
         <w:t xml:space="preserve"> </w:t>
       </w:r>
+      <w:r>
+        <w:rPr>
+          <w:b/>
+          <w:bCs/>
+        </w:rPr>
+        <w:t>:</w:t>
+      </w:r>
+      <w:r>
+        <w:rPr>
+          <w:b/>
+          <w:bCs/>
+        </w:rPr>
+        <w:t xml:space="preserve"> </w:t>
+      </w:r>
     </w:p>
     <w:p>
       <w:pPr>
         <w:rPr>
           <w:rFonts w:cs="Times New Roman"/>
-          <w:lang w:val="en-US"/>
         </w:rPr>
       </w:pPr>
       <w:r>
         <w:rPr>
           <w:rFonts w:cs="Times New Roman"/>
-          <w:lang w:val="en-US"/>
-        </w:rPr>
-        <w:t>Afin que le driver de LED puisse délivrer un courant suffis</w:t>
-      </w:r>
-      <w:r>
-        <w:rPr>
-          <w:rFonts w:cs="Times New Roman"/>
-          <w:lang w:val="en-US"/>
-        </w:rPr>
-        <w:t>a</w:t>
-      </w:r>
-      <w:r>
-        <w:rPr>
-          <w:rFonts w:cs="Times New Roman"/>
-          <w:lang w:val="en-US"/>
-        </w:rPr>
-        <w:t xml:space="preserve">nt dans plusieurs LED branches en série, celui-ci doit être alimenté par une tension relativement grande. C’est à cela que sert le boost en convertissant la tension de l’alimentation 19-24V ou de la batterie 12V en une tension de 35V. </w:t>
+        </w:rPr>
+        <w:t xml:space="preserve">Afin que le driver de LED puisse délivrer un courant suffisant dans plusieurs LED branches en série, celui-ci doit être alimenté par une tension relativement grande. C’est à cela que sert le boost en convertissant la tension de l’alimentation 19-24V ou de la batterie 12V en une tension de 35V. </w:t>
       </w:r>
     </w:p>
     <w:p>
       <w:pPr>
         <w:rPr>
           <w:rFonts w:cs="Times New Roman"/>
-          <w:lang w:val="en-US"/>
         </w:rPr>
       </w:pPr>
       <w:r>
         <w:rPr>
           <w:rFonts w:cs="Times New Roman"/>
-          <w:lang w:val="en-US"/>
         </w:rPr>
         <w:t xml:space="preserve">N.B : Malheureusement, la datasheet du circuit intégré choisie étant très pauvre en information, nous avons été amenés à nous documenter sur deux PDF de la marque Texas Instrument afin de dimensionner le circuit. </w:t>
       </w:r>
@@ -5169,22 +5547,19 @@
       <w:pPr>
         <w:rPr>
           <w:rFonts w:cs="Times New Roman"/>
-          <w:lang w:val="en-US"/>
         </w:rPr>
       </w:pPr>
     </w:p>
     <w:p>
       <w:pPr>
-        <w:pStyle w:val="Titre3"/>
+        <w:pStyle w:val="Heading3"/>
         <w:rPr>
           <w:u w:val="single"/>
-          <w:lang w:val="en-US"/>
         </w:rPr>
       </w:pPr>
       <w:r>
         <w:rPr>
           <w:u w:val="single"/>
-          <w:lang w:val="en-US"/>
         </w:rPr>
         <w:t xml:space="preserve">Choix de l’IC : </w:t>
       </w:r>
@@ -5193,13 +5568,11 @@
       <w:pPr>
         <w:rPr>
           <w:rFonts w:cs="Times New Roman"/>
-          <w:lang w:val="en-US"/>
         </w:rPr>
       </w:pPr>
       <w:r>
         <w:rPr>
           <w:rFonts w:cs="Times New Roman"/>
-          <w:lang w:val="en-US"/>
         </w:rPr>
         <w:t>Sachant que notre boost est alimenté par une tension comprise entre 12 et 24V et qu’il doit délivrer une tension de 35V avec un courant maximal de 1A, nous avons toutes les informations nécessaires pour trouver le circuit intégré qui répond aux exigences du projet.</w:t>
       </w:r>
@@ -5208,22 +5581,61 @@
       <w:pPr>
         <w:rPr>
           <w:rFonts w:cs="Times New Roman"/>
-          <w:lang w:val="en-US"/>
         </w:rPr>
       </w:pPr>
       <w:r>
         <w:rPr>
           <w:rFonts w:cs="Times New Roman"/>
-          <w:lang w:val="en-US"/>
-        </w:rPr>
-        <w:t>Afin de pouvoir facilement réaliser une simulation sur LTSpice, nous nous sommes tournés vers un IC de la marque Linear Technology. Nous nous sommes alors rapidement tourné vers le LT1171 pour sa large gamme de tension d’entrée 3-60V et son courant de 2,5A.</w:t>
+        </w:rPr>
+        <w:t xml:space="preserve">Afin de pouvoir facilement réaliser une simulation sur </w:t>
+      </w:r>
+      <w:proofErr w:type="spellStart"/>
+      <w:r>
+        <w:rPr>
+          <w:rFonts w:cs="Times New Roman"/>
+        </w:rPr>
+        <w:t>LTSpice</w:t>
+      </w:r>
+      <w:proofErr w:type="spellEnd"/>
+      <w:r>
+        <w:rPr>
+          <w:rFonts w:cs="Times New Roman"/>
+        </w:rPr>
+        <w:t xml:space="preserve">, nous nous sommes tournés vers un IC de la marque </w:t>
+      </w:r>
+      <w:proofErr w:type="spellStart"/>
+      <w:r>
+        <w:rPr>
+          <w:rFonts w:cs="Times New Roman"/>
+        </w:rPr>
+        <w:t>Linear</w:t>
+      </w:r>
+      <w:proofErr w:type="spellEnd"/>
+      <w:r>
+        <w:rPr>
+          <w:rFonts w:cs="Times New Roman"/>
+        </w:rPr>
+        <w:t xml:space="preserve"> </w:t>
+      </w:r>
+      <w:proofErr w:type="spellStart"/>
+      <w:r>
+        <w:rPr>
+          <w:rFonts w:cs="Times New Roman"/>
+        </w:rPr>
+        <w:t>Technology</w:t>
+      </w:r>
+      <w:proofErr w:type="spellEnd"/>
+      <w:r>
+        <w:rPr>
+          <w:rFonts w:cs="Times New Roman"/>
+        </w:rPr>
+        <w:t>. Nous nous sommes alors rapidement tourné vers le LT1171 pour sa large gamme de tension d’entrée 3-60V et son courant de 2,5A.</w:t>
       </w:r>
     </w:p>
     <w:p>
       <w:pPr>
         <w:rPr>
           <w:rFonts w:cs="Times New Roman"/>
-          <w:lang w:val="en-US"/>
         </w:rPr>
       </w:pPr>
       <w:r>
@@ -5283,51 +5695,73 @@
       <w:r>
         <w:rPr>
           <w:rFonts w:cs="Times New Roman"/>
-          <w:lang w:val="en-US"/>
-        </w:rPr>
-        <w:t>Mais après la lecture de la datasheet nous nous sommes aperçus que ce courant de 2,5A n’est pas appelé I</w:t>
+        </w:rPr>
+        <w:t xml:space="preserve">Mais après la lecture de la datasheet nous nous sommes aperçus que ce courant de 2,5A n’est pas appelé </w:t>
+      </w:r>
+      <w:proofErr w:type="spellStart"/>
+      <w:r>
+        <w:rPr>
+          <w:rFonts w:cs="Times New Roman"/>
+        </w:rPr>
+        <w:t>I</w:t>
       </w:r>
       <w:r>
         <w:rPr>
           <w:rFonts w:cs="Times New Roman"/>
           <w:vertAlign w:val="subscript"/>
-          <w:lang w:val="en-US"/>
-        </w:rPr>
-        <w:t>out (MAX)</w:t>
-      </w:r>
-      <w:r>
-        <w:rPr>
-          <w:rFonts w:cs="Times New Roman"/>
-          <w:lang w:val="en-US"/>
-        </w:rPr>
-        <w:t xml:space="preserve"> mais I</w:t>
-      </w:r>
+        </w:rPr>
+        <w:t>out</w:t>
+      </w:r>
+      <w:proofErr w:type="spellEnd"/>
       <w:r>
         <w:rPr>
           <w:rFonts w:cs="Times New Roman"/>
           <w:vertAlign w:val="subscript"/>
-          <w:lang w:val="en-US"/>
+        </w:rPr>
+        <w:t xml:space="preserve"> (MAX)</w:t>
+      </w:r>
+      <w:r>
+        <w:rPr>
+          <w:rFonts w:cs="Times New Roman"/>
+        </w:rPr>
+        <w:t xml:space="preserve"> mais I</w:t>
+      </w:r>
+      <w:r>
+        <w:rPr>
+          <w:rFonts w:cs="Times New Roman"/>
+          <w:vertAlign w:val="subscript"/>
         </w:rPr>
         <w:t>LIM</w:t>
       </w:r>
       <w:r>
         <w:rPr>
           <w:rFonts w:cs="Times New Roman"/>
-          <w:lang w:val="en-US"/>
-        </w:rPr>
-        <w:t xml:space="preserve">, ou “maximum switch current”. On parle donc en fait du courant qui passe par le transistor qui court-circuite l’inductance. </w:t>
-      </w:r>
+        </w:rPr>
+        <w:t xml:space="preserve">, ou “maximum switch </w:t>
+      </w:r>
+      <w:proofErr w:type="spellStart"/>
       <w:r>
         <w:rPr>
           <w:rFonts w:cs="Times New Roman"/>
-          <w:lang w:val="en-US"/>
+        </w:rPr>
+        <w:t>current</w:t>
+      </w:r>
+      <w:proofErr w:type="spellEnd"/>
+      <w:r>
+        <w:rPr>
+          <w:rFonts w:cs="Times New Roman"/>
+        </w:rPr>
+        <w:t xml:space="preserve">”. On parle donc en fait du courant qui passe par le transistor qui court-circuite l’inductance. </w:t>
+      </w:r>
+      <w:r>
+        <w:rPr>
+          <w:rFonts w:cs="Times New Roman"/>
         </w:rPr>
         <w:br/>
       </w:r>
       <w:r>
         <w:rPr>
           <w:rFonts w:cs="Times New Roman"/>
-          <w:lang w:val="en-US"/>
         </w:rPr>
         <w:br/>
       </w:r>
@@ -5338,7 +5772,15 @@
     <w:p/>
     <w:p>
       <w:r>
-        <w:t xml:space="preserve">Il nout faut donc calculer nous même le courant de sortie maximal que ce circuit intégré peut délivrer, dans les conditions de notre application. </w:t>
+        <w:t xml:space="preserve">Il </w:t>
+      </w:r>
+      <w:proofErr w:type="spellStart"/>
+      <w:r>
+        <w:t>nout</w:t>
+      </w:r>
+      <w:proofErr w:type="spellEnd"/>
+      <w:r>
+        <w:t xml:space="preserve"> faut donc calculer nous même le courant de sortie maximal que ce circuit intégré peut délivrer, dans les conditions de notre application. </w:t>
       </w:r>
       <w:r>
         <w:br/>
@@ -5347,7 +5789,7 @@
     </w:p>
     <w:p>
       <w:pPr>
-        <w:pStyle w:val="Paragraphedeliste"/>
+        <w:pStyle w:val="ListParagraph"/>
         <w:numPr>
           <w:ilvl w:val="0"/>
           <w:numId w:val="238"/>
@@ -5421,7 +5863,7 @@
     </w:p>
     <w:p>
       <w:pPr>
-        <w:pStyle w:val="Paragraphedeliste"/>
+        <w:pStyle w:val="ListParagraph"/>
         <w:rPr>
           <w:noProof/>
         </w:rPr>
@@ -5448,7 +5890,7 @@
     </w:p>
     <w:p>
       <w:pPr>
-        <w:pStyle w:val="Paragraphedeliste"/>
+        <w:pStyle w:val="ListParagraph"/>
         <w:rPr>
           <w:noProof/>
         </w:rPr>
@@ -5456,7 +5898,7 @@
     </w:p>
     <w:p>
       <w:pPr>
-        <w:pStyle w:val="Paragraphedeliste"/>
+        <w:pStyle w:val="ListParagraph"/>
         <w:rPr>
           <w:noProof/>
         </w:rPr>
@@ -5507,7 +5949,7 @@
     </w:p>
     <w:p>
       <w:pPr>
-        <w:pStyle w:val="Paragraphedeliste"/>
+        <w:pStyle w:val="ListParagraph"/>
         <w:rPr>
           <w:b/>
           <w:bCs/>
@@ -5516,7 +5958,7 @@
     </w:p>
     <w:p>
       <w:pPr>
-        <w:pStyle w:val="Paragraphedeliste"/>
+        <w:pStyle w:val="ListParagraph"/>
         <w:rPr>
           <w:b/>
           <w:bCs/>
@@ -5525,7 +5967,7 @@
     </w:p>
     <w:p>
       <w:pPr>
-        <w:pStyle w:val="Paragraphedeliste"/>
+        <w:pStyle w:val="ListParagraph"/>
         <w:numPr>
           <w:ilvl w:val="0"/>
           <w:numId w:val="238"/>
@@ -5535,14 +5977,48 @@
           <w:bCs/>
         </w:rPr>
       </w:pPr>
+      <w:proofErr w:type="spellStart"/>
       <w:r>
         <w:rPr>
           <w:b/>
           <w:bCs/>
         </w:rPr>
         <w:lastRenderedPageBreak/>
-        <w:t>Inductor ripple current</w:t>
-      </w:r>
+        <w:t>Inductor</w:t>
+      </w:r>
+      <w:proofErr w:type="spellEnd"/>
+      <w:r>
+        <w:rPr>
+          <w:b/>
+          <w:bCs/>
+        </w:rPr>
+        <w:t xml:space="preserve"> </w:t>
+      </w:r>
+      <w:proofErr w:type="spellStart"/>
+      <w:r>
+        <w:rPr>
+          <w:b/>
+          <w:bCs/>
+        </w:rPr>
+        <w:t>ripple</w:t>
+      </w:r>
+      <w:proofErr w:type="spellEnd"/>
+      <w:r>
+        <w:rPr>
+          <w:b/>
+          <w:bCs/>
+        </w:rPr>
+        <w:t xml:space="preserve"> </w:t>
+      </w:r>
+      <w:proofErr w:type="spellStart"/>
+      <w:r>
+        <w:rPr>
+          <w:b/>
+          <w:bCs/>
+        </w:rPr>
+        <w:t>current</w:t>
+      </w:r>
+      <w:proofErr w:type="spellEnd"/>
       <w:r>
         <w:rPr>
           <w:b/>
@@ -5593,7 +6069,7 @@
     </w:p>
     <w:p>
       <w:pPr>
-        <w:pStyle w:val="Paragraphedeliste"/>
+        <w:pStyle w:val="ListParagraph"/>
       </w:pPr>
       <w:r>
         <w:rPr>
@@ -5603,21 +6079,37 @@
         <w:br/>
       </w:r>
       <w:r>
-        <w:t xml:space="preserve">Le courant d’ondulation de la self varie en fonction de son inductance, mais aussi du duty-cycle et de la fréquence de signal. </w:t>
+        <w:t xml:space="preserve">Le courant d’ondulation de la self varie en fonction de son inductance, mais aussi du </w:t>
+      </w:r>
+      <w:proofErr w:type="spellStart"/>
+      <w:r>
+        <w:t>duty</w:t>
+      </w:r>
+      <w:proofErr w:type="spellEnd"/>
+      <w:r>
+        <w:t xml:space="preserve">-cycle et de la fréquence de signal. </w:t>
       </w:r>
       <w:r>
         <w:br/>
-        <w:t xml:space="preserve">La valeur de l’inductance pour faire un boost converter avec le LT117X est donnée par la datasheet et vaut 50uH. Mais selon les articles proposés par RS Components nous avons plutôt opté pour une inductance de 47uH. </w:t>
+        <w:t xml:space="preserve">La valeur de l’inductance pour faire un boost </w:t>
+      </w:r>
+      <w:proofErr w:type="spellStart"/>
+      <w:r>
+        <w:t>converter</w:t>
+      </w:r>
+      <w:proofErr w:type="spellEnd"/>
+      <w:r>
+        <w:t xml:space="preserve"> avec le LT117X est donnée par la datasheet et vaut 50uH. Mais selon les articles proposés par RS Components nous avons plutôt opté pour une inductance de 47uH. </w:t>
       </w:r>
     </w:p>
     <w:p>
       <w:pPr>
-        <w:pStyle w:val="Paragraphedeliste"/>
+        <w:pStyle w:val="ListParagraph"/>
       </w:pPr>
     </w:p>
     <w:p>
       <w:pPr>
-        <w:pStyle w:val="Paragraphedeliste"/>
+        <w:pStyle w:val="ListParagraph"/>
         <w:rPr>
           <w:rFonts w:eastAsiaTheme="minorEastAsia"/>
         </w:rPr>
@@ -5703,12 +6195,12 @@
     </w:p>
     <w:p>
       <w:pPr>
-        <w:pStyle w:val="Paragraphedeliste"/>
+        <w:pStyle w:val="ListParagraph"/>
       </w:pPr>
     </w:p>
     <w:p>
       <w:pPr>
-        <w:pStyle w:val="Paragraphedeliste"/>
+        <w:pStyle w:val="ListParagraph"/>
         <w:numPr>
           <w:ilvl w:val="0"/>
           <w:numId w:val="238"/>
@@ -5723,12 +6215,21 @@
           <w:b/>
           <w:bCs/>
         </w:rPr>
-        <w:t>Maximum output current</w:t>
-      </w:r>
+        <w:t xml:space="preserve">Maximum output </w:t>
+      </w:r>
+      <w:proofErr w:type="spellStart"/>
+      <w:r>
+        <w:rPr>
+          <w:b/>
+          <w:bCs/>
+        </w:rPr>
+        <w:t>current</w:t>
+      </w:r>
+      <w:proofErr w:type="spellEnd"/>
     </w:p>
     <w:p>
       <w:pPr>
-        <w:pStyle w:val="Paragraphedeliste"/>
+        <w:pStyle w:val="ListParagraph"/>
         <w:rPr>
           <w:b/>
           <w:bCs/>
@@ -5777,7 +6278,7 @@
     </w:p>
     <w:p>
       <w:pPr>
-        <w:pStyle w:val="Paragraphedeliste"/>
+        <w:pStyle w:val="ListParagraph"/>
         <w:rPr>
           <w:b/>
           <w:bCs/>
@@ -5786,7 +6287,7 @@
     </w:p>
     <w:p>
       <w:pPr>
-        <w:pStyle w:val="Paragraphedeliste"/>
+        <w:pStyle w:val="ListParagraph"/>
       </w:pPr>
       <w:r>
         <w:t>I</w:t>
@@ -5798,7 +6299,23 @@
         <w:t xml:space="preserve">LIM(min) </w:t>
       </w:r>
       <w:r>
-        <w:t xml:space="preserve"> du LT1171 est donné dans la datasheet pour des duty-cycle de 50 et 80%. Afin d’obtenir un résultat le plus correct possible, on peut le calculer pour notre duty-cycle de 72,5% avec la formule I</w:t>
+        <w:t xml:space="preserve"> du LT1171 est donné dans la datasheet pour des </w:t>
+      </w:r>
+      <w:proofErr w:type="spellStart"/>
+      <w:r>
+        <w:t>duty</w:t>
+      </w:r>
+      <w:proofErr w:type="spellEnd"/>
+      <w:r>
+        <w:t xml:space="preserve">-cycle de 50 et 80%. Afin d’obtenir un résultat le plus correct possible, on peut le calculer pour notre </w:t>
+      </w:r>
+      <w:proofErr w:type="spellStart"/>
+      <w:r>
+        <w:t>duty</w:t>
+      </w:r>
+      <w:proofErr w:type="spellEnd"/>
+      <w:r>
+        <w:t>-cycle de 72,5% avec la formule I</w:t>
       </w:r>
       <w:r>
         <w:rPr>
@@ -5812,7 +6329,7 @@
     </w:p>
     <w:p>
       <w:pPr>
-        <w:pStyle w:val="Paragraphedeliste"/>
+        <w:pStyle w:val="ListParagraph"/>
         <w:rPr>
           <w:b/>
           <w:bCs/>
@@ -5821,7 +6338,7 @@
     </w:p>
     <w:p>
       <w:pPr>
-        <w:pStyle w:val="Paragraphedeliste"/>
+        <w:pStyle w:val="ListParagraph"/>
         <w:rPr>
           <w:rFonts w:eastAsiaTheme="minorEastAsia"/>
         </w:rPr>
@@ -5899,7 +6416,7 @@
     </w:p>
     <w:p>
       <w:pPr>
-        <w:pStyle w:val="Paragraphedeliste"/>
+        <w:pStyle w:val="ListParagraph"/>
         <w:rPr>
           <w:rFonts w:eastAsiaTheme="minorEastAsia"/>
         </w:rPr>
@@ -5907,7 +6424,7 @@
     </w:p>
     <w:p>
       <w:pPr>
-        <w:pStyle w:val="Paragraphedeliste"/>
+        <w:pStyle w:val="ListParagraph"/>
       </w:pPr>
       <w:r>
         <w:rPr>
@@ -5930,7 +6447,7 @@
     </w:p>
     <w:p>
       <w:pPr>
-        <w:pStyle w:val="Paragraphedeliste"/>
+        <w:pStyle w:val="ListParagraph"/>
       </w:pPr>
       <w:r>
         <w:t>I</w:t>
@@ -5947,12 +6464,12 @@
     </w:p>
     <w:p>
       <w:pPr>
-        <w:pStyle w:val="Paragraphedeliste"/>
+        <w:pStyle w:val="ListParagraph"/>
       </w:pPr>
     </w:p>
     <w:p>
       <w:pPr>
-        <w:pStyle w:val="Paragraphedeliste"/>
+        <w:pStyle w:val="ListParagraph"/>
       </w:pPr>
       <w:r>
         <w:t>Ce qui donne un I</w:t>
@@ -5964,12 +6481,28 @@
         <w:t>MAX OUT</w:t>
       </w:r>
       <w:r>
-        <w:t xml:space="preserve"> de 0.895A. Ce résultat est bien plus proche de notre valeur attendue, mais devrait tout de même être supérieure à 1A. Pour cela nous pouvons augmenter la valeur de l’inductance afin de diminuer le ripple current. La datasheet ne renseignant pas de gamme d’inductance recommandée, déterminons la par la formule proposée dans le PDF de Texas Instrument : </w:t>
+        <w:t xml:space="preserve"> de 0.895A. Ce résultat est bien plus proche de notre valeur attendue, mais devrait tout de même être supérieure à 1A. Pour cela nous pouvons augmenter la valeur de l’inductance afin de diminuer le </w:t>
+      </w:r>
+      <w:proofErr w:type="spellStart"/>
+      <w:r>
+        <w:t>ripple</w:t>
+      </w:r>
+      <w:proofErr w:type="spellEnd"/>
+      <w:r>
+        <w:t xml:space="preserve"> </w:t>
+      </w:r>
+      <w:proofErr w:type="spellStart"/>
+      <w:r>
+        <w:t>current</w:t>
+      </w:r>
+      <w:proofErr w:type="spellEnd"/>
+      <w:r>
+        <w:t xml:space="preserve">. La datasheet ne renseignant pas de gamme d’inductance recommandée, déterminons la par la formule proposée dans le PDF de Texas Instrument : </w:t>
       </w:r>
     </w:p>
     <w:p>
       <w:pPr>
-        <w:pStyle w:val="Paragraphedeliste"/>
+        <w:pStyle w:val="ListParagraph"/>
       </w:pPr>
       <w:r>
         <w:rPr>
@@ -6017,7 +6550,7 @@
     </w:p>
     <w:p>
       <w:pPr>
-        <w:pStyle w:val="Paragraphedeliste"/>
+        <w:pStyle w:val="ListParagraph"/>
       </w:pPr>
       <w:r>
         <w:lastRenderedPageBreak/>
@@ -6030,30 +6563,62 @@
         <w:t xml:space="preserve">L </w:t>
       </w:r>
       <w:r>
-        <w:t xml:space="preserve">avec des facteurs de 0.2 et 0.4, et pour une Fs type de 100kHz, une gamme d’inductance entre 67 et 135uH. </w:t>
+        <w:t xml:space="preserve">avec des facteurs de 0.2 et 0.4, et pour une </w:t>
+      </w:r>
+      <w:proofErr w:type="spellStart"/>
+      <w:r>
+        <w:t>Fs</w:t>
+      </w:r>
+      <w:proofErr w:type="spellEnd"/>
+      <w:r>
+        <w:t xml:space="preserve"> type de 100kHz, une gamme d’inductance entre 67 et 135uH. </w:t>
       </w:r>
     </w:p>
     <w:p>
       <w:pPr>
-        <w:pStyle w:val="Paragraphedeliste"/>
+        <w:pStyle w:val="ListParagraph"/>
       </w:pPr>
     </w:p>
     <w:p>
       <w:pPr>
-        <w:pStyle w:val="Paragraphedeliste"/>
-      </w:pPr>
-      <w:r>
-        <w:t xml:space="preserve">Recalculons donc le ripple current et le maximum output current avec une inductance de 100uH : </w:t>
+        <w:pStyle w:val="ListParagraph"/>
+      </w:pPr>
+      <w:r>
+        <w:t xml:space="preserve">Recalculons donc le </w:t>
+      </w:r>
+      <w:proofErr w:type="spellStart"/>
+      <w:r>
+        <w:t>ripple</w:t>
+      </w:r>
+      <w:proofErr w:type="spellEnd"/>
+      <w:r>
+        <w:t xml:space="preserve"> </w:t>
+      </w:r>
+      <w:proofErr w:type="spellStart"/>
+      <w:r>
+        <w:t>current</w:t>
+      </w:r>
+      <w:proofErr w:type="spellEnd"/>
+      <w:r>
+        <w:t xml:space="preserve"> et le maximum output </w:t>
+      </w:r>
+      <w:proofErr w:type="spellStart"/>
+      <w:r>
+        <w:t>current</w:t>
+      </w:r>
+      <w:proofErr w:type="spellEnd"/>
+      <w:r>
+        <w:t xml:space="preserve"> avec une inductance de 100uH : </w:t>
       </w:r>
     </w:p>
     <w:p>
       <w:pPr>
-        <w:pStyle w:val="Paragraphedeliste"/>
+        <w:pStyle w:val="ListParagraph"/>
       </w:pPr>
     </w:p>
     <w:p>
       <w:pPr>
-        <w:pStyle w:val="Paragraphedeliste"/>
+        <w:pStyle w:val="ListParagraph"/>
         <w:rPr>
           <w:rFonts w:eastAsiaTheme="minorEastAsia"/>
         </w:rPr>
@@ -6139,7 +6704,7 @@
     </w:p>
     <w:p>
       <w:pPr>
-        <w:pStyle w:val="Paragraphedeliste"/>
+        <w:pStyle w:val="ListParagraph"/>
         <w:rPr>
           <w:rFonts w:eastAsiaTheme="minorEastAsia"/>
         </w:rPr>
@@ -6147,7 +6712,7 @@
     </w:p>
     <w:p>
       <w:pPr>
-        <w:pStyle w:val="Paragraphedeliste"/>
+        <w:pStyle w:val="ListParagraph"/>
         <w:rPr>
           <w:rFonts w:eastAsiaTheme="minorEastAsia"/>
         </w:rPr>
@@ -6225,7 +6790,7 @@
     </w:p>
     <w:p>
       <w:pPr>
-        <w:pStyle w:val="Paragraphedeliste"/>
+        <w:pStyle w:val="ListParagraph"/>
         <w:rPr>
           <w:rFonts w:eastAsiaTheme="minorEastAsia"/>
         </w:rPr>
@@ -6233,7 +6798,7 @@
     </w:p>
     <w:p>
       <w:pPr>
-        <w:pStyle w:val="Paragraphedeliste"/>
+        <w:pStyle w:val="ListParagraph"/>
         <w:rPr>
           <w:rFonts w:eastAsiaTheme="minorEastAsia"/>
         </w:rPr>
@@ -6247,7 +6812,7 @@
     </w:p>
     <w:p>
       <w:pPr>
-        <w:pStyle w:val="Paragraphedeliste"/>
+        <w:pStyle w:val="ListParagraph"/>
         <w:rPr>
           <w:rFonts w:eastAsiaTheme="minorEastAsia"/>
         </w:rPr>
@@ -6256,7 +6821,35 @@
         <w:rPr>
           <w:rFonts w:eastAsiaTheme="minorEastAsia"/>
         </w:rPr>
-        <w:t xml:space="preserve">On peut donc maintenant réutiliser cette dernière formule afin de calculer le véritable maximum switch current de notre application en ramplacant </w:t>
+        <w:t xml:space="preserve">On peut donc maintenant réutiliser cette dernière formule afin de calculer le véritable maximum switch </w:t>
+      </w:r>
+      <w:proofErr w:type="spellStart"/>
+      <w:r>
+        <w:rPr>
+          <w:rFonts w:eastAsiaTheme="minorEastAsia"/>
+        </w:rPr>
+        <w:t>current</w:t>
+      </w:r>
+      <w:proofErr w:type="spellEnd"/>
+      <w:r>
+        <w:rPr>
+          <w:rFonts w:eastAsiaTheme="minorEastAsia"/>
+        </w:rPr>
+        <w:t xml:space="preserve"> de notre application en </w:t>
+      </w:r>
+      <w:proofErr w:type="spellStart"/>
+      <w:r>
+        <w:rPr>
+          <w:rFonts w:eastAsiaTheme="minorEastAsia"/>
+        </w:rPr>
+        <w:t>ramplacant</w:t>
+      </w:r>
+      <w:proofErr w:type="spellEnd"/>
+      <w:r>
+        <w:rPr>
+          <w:rFonts w:eastAsiaTheme="minorEastAsia"/>
+        </w:rPr>
+        <w:t xml:space="preserve"> </w:t>
       </w:r>
       <w:r>
         <w:t>I</w:t>
@@ -6289,7 +6882,7 @@
     </w:p>
     <w:p>
       <w:pPr>
-        <w:pStyle w:val="Paragraphedeliste"/>
+        <w:pStyle w:val="ListParagraph"/>
         <w:rPr>
           <w:rFonts w:eastAsiaTheme="minorEastAsia"/>
         </w:rPr>
@@ -6337,7 +6930,7 @@
     </w:p>
     <w:p>
       <w:pPr>
-        <w:pStyle w:val="Paragraphedeliste"/>
+        <w:pStyle w:val="ListParagraph"/>
         <w:rPr>
           <w:rFonts w:eastAsiaTheme="minorEastAsia"/>
         </w:rPr>
@@ -6345,7 +6938,7 @@
     </w:p>
     <w:p>
       <w:pPr>
-        <w:pStyle w:val="Paragraphedeliste"/>
+        <w:pStyle w:val="ListParagraph"/>
         <w:rPr>
           <w:rFonts w:eastAsiaTheme="minorEastAsia"/>
         </w:rPr>
@@ -6382,7 +6975,35 @@
         <w:rPr>
           <w:rFonts w:eastAsiaTheme="minorEastAsia"/>
         </w:rPr>
-        <w:t>. Ce qui fait que notre maximum switch current vaut en fait notre valeur minimal de limite du switch current I</w:t>
+        <w:t xml:space="preserve">. Ce qui fait que notre maximum switch </w:t>
+      </w:r>
+      <w:proofErr w:type="spellStart"/>
+      <w:r>
+        <w:rPr>
+          <w:rFonts w:eastAsiaTheme="minorEastAsia"/>
+        </w:rPr>
+        <w:t>current</w:t>
+      </w:r>
+      <w:proofErr w:type="spellEnd"/>
+      <w:r>
+        <w:rPr>
+          <w:rFonts w:eastAsiaTheme="minorEastAsia"/>
+        </w:rPr>
+        <w:t xml:space="preserve"> vaut en fait notre valeur minimal de limite du switch </w:t>
+      </w:r>
+      <w:proofErr w:type="spellStart"/>
+      <w:r>
+        <w:rPr>
+          <w:rFonts w:eastAsiaTheme="minorEastAsia"/>
+        </w:rPr>
+        <w:t>current</w:t>
+      </w:r>
+      <w:proofErr w:type="spellEnd"/>
+      <w:r>
+        <w:rPr>
+          <w:rFonts w:eastAsiaTheme="minorEastAsia"/>
+        </w:rPr>
+        <w:t xml:space="preserve"> I</w:t>
       </w:r>
       <w:r>
         <w:rPr>
@@ -6400,7 +7021,7 @@
     </w:p>
     <w:p>
       <w:pPr>
-        <w:pStyle w:val="Paragraphedeliste"/>
+        <w:pStyle w:val="ListParagraph"/>
         <w:rPr>
           <w:rFonts w:eastAsiaTheme="minorEastAsia"/>
         </w:rPr>
@@ -6408,7 +7029,7 @@
     </w:p>
     <w:p>
       <w:pPr>
-        <w:pStyle w:val="Paragraphedeliste"/>
+        <w:pStyle w:val="ListParagraph"/>
         <w:rPr>
           <w:rFonts w:eastAsiaTheme="minorEastAsia"/>
         </w:rPr>
@@ -6435,7 +7056,7 @@
     </w:p>
     <w:p>
       <w:pPr>
-        <w:pStyle w:val="Paragraphedeliste"/>
+        <w:pStyle w:val="ListParagraph"/>
         <w:rPr>
           <w:rFonts w:eastAsiaTheme="minorEastAsia"/>
         </w:rPr>
@@ -6443,7 +7064,7 @@
     </w:p>
     <w:p>
       <w:pPr>
-        <w:pStyle w:val="Paragraphedeliste"/>
+        <w:pStyle w:val="ListParagraph"/>
         <w:rPr>
           <w:rFonts w:eastAsiaTheme="minorEastAsia"/>
         </w:rPr>
@@ -6451,7 +7072,7 @@
     </w:p>
     <w:p>
       <w:pPr>
-        <w:pStyle w:val="Titre3"/>
+        <w:pStyle w:val="Heading3"/>
         <w:rPr>
           <w:u w:val="single"/>
         </w:rPr>
@@ -6491,19 +7112,43 @@
         <w:t xml:space="preserve">4,245A. </w:t>
       </w:r>
       <w:r>
-        <w:t xml:space="preserve">Celui-ci étant en fait la somme du courant moyen dans la self plus la moitié de l’amplitude peak-to-peak du courant d’oscillation. </w:t>
+        <w:t xml:space="preserve">Celui-ci étant en fait la somme du courant moyen dans la self plus la moitié de l’amplitude </w:t>
+      </w:r>
+      <w:proofErr w:type="spellStart"/>
+      <w:r>
+        <w:t>peak</w:t>
+      </w:r>
+      <w:proofErr w:type="spellEnd"/>
+      <w:r>
+        <w:t>-to-</w:t>
+      </w:r>
+      <w:proofErr w:type="spellStart"/>
+      <w:r>
+        <w:t>peak</w:t>
+      </w:r>
+      <w:proofErr w:type="spellEnd"/>
+      <w:r>
+        <w:t xml:space="preserve"> du courant d’oscillation. </w:t>
       </w:r>
     </w:p>
     <w:p>
       <w:r>
-        <w:t>Nous avons donc opté pour une inductance de 100uH avec un Irms de 5,3A (SRP1770TA-101M).</w:t>
+        <w:t xml:space="preserve">Nous avons donc opté pour une inductance de 100uH avec un </w:t>
+      </w:r>
+      <w:proofErr w:type="spellStart"/>
+      <w:r>
+        <w:t>Irms</w:t>
+      </w:r>
+      <w:proofErr w:type="spellEnd"/>
+      <w:r>
+        <w:t xml:space="preserve"> de 5,3A (SRP1770TA-101M).</w:t>
       </w:r>
     </w:p>
     <w:p/>
     <w:p/>
     <w:p>
       <w:pPr>
-        <w:pStyle w:val="Titre3"/>
+        <w:pStyle w:val="Heading3"/>
         <w:rPr>
           <w:u w:val="single"/>
         </w:rPr>
@@ -6517,7 +7162,15 @@
     </w:p>
     <w:p>
       <w:r>
-        <w:t xml:space="preserve">Afin de réduire les partes au travers celle-ci, il est nécessaire d’utiliser une diode schottky pour leur faible chute de tension. Leur courant nominal doit être égal ou supérieur au courant de sortie maximum de notre convertisseur, soit 1A. </w:t>
+        <w:t xml:space="preserve">Afin de réduire les partes au travers celle-ci, il est nécessaire d’utiliser une diode </w:t>
+      </w:r>
+      <w:proofErr w:type="spellStart"/>
+      <w:r>
+        <w:t>schottky</w:t>
+      </w:r>
+      <w:proofErr w:type="spellEnd"/>
+      <w:r>
+        <w:t xml:space="preserve"> pour leur faible chute de tension. Leur courant nominal doit être égal ou supérieur au courant de sortie maximum de notre convertisseur, soit 1A. </w:t>
       </w:r>
     </w:p>
     <w:p>
@@ -6564,7 +7217,15 @@
     </w:p>
     <w:p>
       <w:r>
-        <w:t>Les diodes schottky ayant des pics de courant nominaux très élevé, ceux de notre circuit ne poseront pas de problème.</w:t>
+        <w:t xml:space="preserve">Les diodes </w:t>
+      </w:r>
+      <w:proofErr w:type="spellStart"/>
+      <w:r>
+        <w:t>schottky</w:t>
+      </w:r>
+      <w:proofErr w:type="spellEnd"/>
+      <w:r>
+        <w:t xml:space="preserve"> ayant des pics de courant nominaux très élevé, ceux de notre circuit ne poseront pas de problème.</w:t>
       </w:r>
     </w:p>
     <w:p>
@@ -6617,7 +7278,15 @@
     </w:p>
     <w:p>
       <w:r>
-        <w:t>La diode 1N5819 nous semble parfaitement correspondre au besoins de notre application grâce à son courant nominal I</w:t>
+        <w:t xml:space="preserve">La diode 1N5819 nous semble parfaitement correspondre </w:t>
+      </w:r>
+      <w:proofErr w:type="spellStart"/>
+      <w:r>
+        <w:t>au</w:t>
+      </w:r>
+      <w:proofErr w:type="spellEnd"/>
+      <w:r>
+        <w:t xml:space="preserve"> besoins de notre application grâce à son courant nominal I</w:t>
       </w:r>
       <w:r>
         <w:rPr>
@@ -6682,12 +7351,12 @@
     </w:p>
     <w:p>
       <w:pPr>
-        <w:pStyle w:val="Paragraphedeliste"/>
+        <w:pStyle w:val="ListParagraph"/>
       </w:pPr>
     </w:p>
     <w:p>
       <w:pPr>
-        <w:pStyle w:val="Titre3"/>
+        <w:pStyle w:val="Heading3"/>
         <w:rPr>
           <w:rFonts w:eastAsiaTheme="minorEastAsia"/>
           <w:u w:val="single"/>
@@ -6873,13 +7542,29 @@
         </w:drawing>
       </w:r>
       <w:r>
-        <w:t xml:space="preserve">Ce qui donne une une résitance R2 de 35,542 kOhm. Ayant pour cette valeur des pertes de l’ordre de 30uW à ses bornes, nous pouvons totalement choisir une résistance plus faible. Nous avons donc choisi une résistance classique de 10k à laquelle correspond une valeur théorique pour R1 de 271,35k. Une résistance de 270k ira donc très bien et fournira une tension de feedback de 1,245V avec la résistance de 10k. </w:t>
+        <w:t xml:space="preserve">Ce qui donne une </w:t>
+      </w:r>
+      <w:proofErr w:type="spellStart"/>
+      <w:r>
+        <w:t>une</w:t>
+      </w:r>
+      <w:proofErr w:type="spellEnd"/>
+      <w:r>
+        <w:t xml:space="preserve"> </w:t>
+      </w:r>
+      <w:proofErr w:type="spellStart"/>
+      <w:r>
+        <w:t>résitance</w:t>
+      </w:r>
+      <w:proofErr w:type="spellEnd"/>
+      <w:r>
+        <w:t xml:space="preserve"> R2 de 35,542 kOhm. Ayant pour cette valeur des pertes de l’ordre de 30uW à ses bornes, nous pouvons totalement choisir une résistance plus faible. Nous avons donc choisi une résistance classique de 10k à laquelle correspond une valeur théorique pour R1 de 271,35k. Une résistance de 270k ira donc très bien et fournira une tension de feedback de 1,245V avec la résistance de 10k. </w:t>
       </w:r>
     </w:p>
     <w:p/>
     <w:p>
       <w:pPr>
-        <w:pStyle w:val="Titre3"/>
+        <w:pStyle w:val="Heading3"/>
         <w:rPr>
           <w:u w:val="single"/>
         </w:rPr>
@@ -6888,7 +7573,21 @@
         <w:rPr>
           <w:u w:val="single"/>
         </w:rPr>
-        <w:t>Choix du condensateur d’éntrée :</w:t>
+        <w:t>Choix du condensateur d’</w:t>
+      </w:r>
+      <w:proofErr w:type="spellStart"/>
+      <w:r>
+        <w:rPr>
+          <w:u w:val="single"/>
+        </w:rPr>
+        <w:t>éntrée</w:t>
+      </w:r>
+      <w:proofErr w:type="spellEnd"/>
+      <w:r>
+        <w:rPr>
+          <w:u w:val="single"/>
+        </w:rPr>
+        <w:t> :</w:t>
       </w:r>
     </w:p>
     <w:p>
@@ -6897,7 +7596,15 @@
       </w:r>
       <w:r>
         <w:lastRenderedPageBreak/>
-        <w:t xml:space="preserve">demande. Nous avons donc choisi d’utiliser le même condensateur que dans l’exemple d’application de la datasheet, soit un condensateur electrolytique de 100uF. </w:t>
+        <w:t xml:space="preserve">demande. Nous avons donc choisi d’utiliser le même condensateur que dans l’exemple d’application de la datasheet, soit un condensateur </w:t>
+      </w:r>
+      <w:proofErr w:type="spellStart"/>
+      <w:r>
+        <w:t>electrolytique</w:t>
+      </w:r>
+      <w:proofErr w:type="spellEnd"/>
+      <w:r>
+        <w:t xml:space="preserve"> de 100uF. </w:t>
       </w:r>
     </w:p>
     <w:p>
@@ -6908,7 +7615,7 @@
     <w:p/>
     <w:p>
       <w:pPr>
-        <w:pStyle w:val="Titre3"/>
+        <w:pStyle w:val="Heading3"/>
         <w:rPr>
           <w:u w:val="single"/>
         </w:rPr>
@@ -6982,7 +7689,7 @@
     <w:p/>
     <w:p>
       <w:pPr>
-        <w:pStyle w:val="Titre3"/>
+        <w:pStyle w:val="Heading3"/>
         <w:rPr>
           <w:u w:val="single"/>
         </w:rPr>
@@ -7155,11 +7862,27 @@
         <w:t>devrait</w:t>
       </w:r>
       <w:r>
-        <w:t xml:space="preserve"> etre de l’ordre de 3,57A, et pas 3,0A… </w:t>
+        <w:t xml:space="preserve"> </w:t>
+      </w:r>
+      <w:proofErr w:type="spellStart"/>
+      <w:r>
+        <w:t>etre</w:t>
+      </w:r>
+      <w:proofErr w:type="spellEnd"/>
+      <w:r>
+        <w:t xml:space="preserve"> de l’ordre de 3,57A, et pas 3,0A… </w:t>
       </w:r>
       <w:r>
         <w:br/>
-        <w:t xml:space="preserve">Pour la diode, qui conduit lorsque la self se décharge au travers elle, on peut voir qu’elle a effectivement un courant moyen d’environ 1A avec son signal presque rectangulaire de duty-cycle de 28% (1-D) montant jusque 3A. </w:t>
+        <w:t xml:space="preserve">Pour la diode, qui conduit lorsque la self se décharge au travers elle, on peut voir qu’elle a effectivement un courant moyen d’environ 1A avec son signal presque rectangulaire de </w:t>
+      </w:r>
+      <w:proofErr w:type="spellStart"/>
+      <w:r>
+        <w:t>duty</w:t>
+      </w:r>
+      <w:proofErr w:type="spellEnd"/>
+      <w:r>
+        <w:t xml:space="preserve">-cycle de 28% (1-D) montant jusque 3A. </w:t>
       </w:r>
     </w:p>
     <w:p/>
@@ -7207,13 +7930,37 @@
     </w:p>
     <w:p>
       <w:r>
-        <w:t>Cette mesure nous donne une ocillation d’environ 44mV sur la sortie, soit exactement 2 fois la valeur théorique. Pourtant la valeur calculée semble bien être l’amplitude peak-to-peak de l’oscillation…</w:t>
+        <w:t xml:space="preserve">Cette mesure nous donne une </w:t>
+      </w:r>
+      <w:proofErr w:type="spellStart"/>
+      <w:r>
+        <w:t>ocillation</w:t>
+      </w:r>
+      <w:proofErr w:type="spellEnd"/>
+      <w:r>
+        <w:t xml:space="preserve"> d’environ 44mV sur la sortie, soit exactement 2 fois la valeur théorique. Pourtant la valeur calculée semble bien être l’amplitude </w:t>
+      </w:r>
+      <w:proofErr w:type="spellStart"/>
+      <w:r>
+        <w:t>peak</w:t>
+      </w:r>
+      <w:proofErr w:type="spellEnd"/>
+      <w:r>
+        <w:t>-to-</w:t>
+      </w:r>
+      <w:proofErr w:type="spellStart"/>
+      <w:r>
+        <w:t>peak</w:t>
+      </w:r>
+      <w:proofErr w:type="spellEnd"/>
+      <w:r>
+        <w:t xml:space="preserve"> de l’oscillation…</w:t>
       </w:r>
     </w:p>
     <w:p/>
     <w:p>
       <w:pPr>
-        <w:pStyle w:val="Titre3"/>
+        <w:pStyle w:val="Heading3"/>
         <w:rPr>
           <w:u w:val="single"/>
         </w:rPr>
@@ -7222,17 +7969,55 @@
         <w:rPr>
           <w:u w:val="single"/>
         </w:rPr>
-        <w:t xml:space="preserve">Conseils de layout : </w:t>
+        <w:t xml:space="preserve">Conseils de </w:t>
+      </w:r>
+      <w:proofErr w:type="spellStart"/>
+      <w:r>
+        <w:rPr>
+          <w:u w:val="single"/>
+        </w:rPr>
+        <w:t>layout</w:t>
+      </w:r>
+      <w:proofErr w:type="spellEnd"/>
+      <w:r>
+        <w:rPr>
+          <w:u w:val="single"/>
+        </w:rPr>
+        <w:t xml:space="preserve"> : </w:t>
       </w:r>
     </w:p>
     <w:p>
       <w:r>
-        <w:t xml:space="preserve">Encore une fois, il nous a fallu nous tourner vers un PDF de Texas Instrument de trouver les conseils de layout pour bien concevoir un PCB de boost converter. </w:t>
+        <w:t xml:space="preserve">Encore une fois, il nous a fallu nous tourner vers un PDF de Texas Instrument de trouver les conseils de </w:t>
+      </w:r>
+      <w:proofErr w:type="spellStart"/>
+      <w:r>
+        <w:t>layout</w:t>
+      </w:r>
+      <w:proofErr w:type="spellEnd"/>
+      <w:r>
+        <w:t xml:space="preserve"> pour bien concevoir un PCB de boost </w:t>
+      </w:r>
+      <w:proofErr w:type="spellStart"/>
+      <w:r>
+        <w:t>converter</w:t>
+      </w:r>
+      <w:proofErr w:type="spellEnd"/>
+      <w:r>
+        <w:t xml:space="preserve">. </w:t>
       </w:r>
     </w:p>
     <w:p>
       <w:r>
-        <w:t xml:space="preserve">Dans l’ordre des priorités, le premier conseil est de placer le condensateur de sortie le plus près possible de la pin du circuit intégré. En effet, le courant étant en pulsations, il pourrait engendrer des pics de tension à cause de l’inductance parasite d’une longue piste. Et ces pics de tensions pouraient s’avérer destructeurs. </w:t>
+        <w:t xml:space="preserve">Dans l’ordre des priorités, le premier conseil est de placer le condensateur de sortie le plus près possible de la pin du circuit intégré. En effet, le courant étant en pulsations, il pourrait engendrer des pics de tension à cause de l’inductance parasite d’une longue piste. Et ces pics de tensions </w:t>
+      </w:r>
+      <w:proofErr w:type="spellStart"/>
+      <w:r>
+        <w:t>pouraient</w:t>
+      </w:r>
+      <w:proofErr w:type="spellEnd"/>
+      <w:r>
+        <w:t xml:space="preserve"> s’avérer destructeurs. </w:t>
       </w:r>
     </w:p>
     <w:p>
@@ -7248,14 +8033,22 @@
     </w:p>
     <w:p>
       <w:r>
-        <w:t xml:space="preserve">Finalement, tout le reste des composants doivent eux aussi être placés le plus près possible afin de luter contre les inductances et capacités parasites des pistes. </w:t>
+        <w:t xml:space="preserve">Finalement, tout le reste des composants doivent eux aussi être placés le plus près possible afin de </w:t>
+      </w:r>
+      <w:proofErr w:type="spellStart"/>
+      <w:r>
+        <w:t>luter</w:t>
+      </w:r>
+      <w:proofErr w:type="spellEnd"/>
+      <w:r>
+        <w:t xml:space="preserve"> contre les inductances et capacités parasites des pistes. </w:t>
       </w:r>
     </w:p>
     <w:p/>
     <w:p/>
     <w:p>
       <w:pPr>
-        <w:pStyle w:val="Titre2"/>
+        <w:pStyle w:val="Heading2"/>
         <w:rPr>
           <w:b/>
           <w:bCs/>
@@ -7476,7 +8269,7 @@
     </w:p>
     <w:p>
       <w:pPr>
-        <w:pStyle w:val="Paragraphedeliste"/>
+        <w:pStyle w:val="ListParagraph"/>
         <w:numPr>
           <w:ilvl w:val="0"/>
           <w:numId w:val="233"/>
@@ -7663,7 +8456,7 @@
     </w:p>
     <w:p>
       <w:pPr>
-        <w:pStyle w:val="Paragraphedeliste"/>
+        <w:pStyle w:val="ListParagraph"/>
         <w:numPr>
           <w:ilvl w:val="0"/>
           <w:numId w:val="232"/>
@@ -7745,7 +8538,7 @@
     </w:p>
     <w:p>
       <w:pPr>
-        <w:pStyle w:val="Paragraphedeliste"/>
+        <w:pStyle w:val="ListParagraph"/>
         <w:numPr>
           <w:ilvl w:val="0"/>
           <w:numId w:val="232"/>
@@ -7793,7 +8586,7 @@
     </w:p>
     <w:p>
       <w:pPr>
-        <w:pStyle w:val="Paragraphedeliste"/>
+        <w:pStyle w:val="ListParagraph"/>
         <w:numPr>
           <w:ilvl w:val="0"/>
           <w:numId w:val="232"/>
@@ -7887,7 +8680,7 @@
     </w:p>
     <w:p>
       <w:pPr>
-        <w:pStyle w:val="Paragraphedeliste"/>
+        <w:pStyle w:val="ListParagraph"/>
         <w:numPr>
           <w:ilvl w:val="0"/>
           <w:numId w:val="232"/>
@@ -7937,7 +8730,7 @@
     </w:p>
     <w:p>
       <w:pPr>
-        <w:pStyle w:val="Paragraphedeliste"/>
+        <w:pStyle w:val="ListParagraph"/>
         <w:numPr>
           <w:ilvl w:val="0"/>
           <w:numId w:val="232"/>
@@ -7950,7 +8743,15 @@
         <w:t xml:space="preserve">MODE : </w:t>
       </w:r>
       <w:r>
-        <w:t>Définit les mode de fréquence. Un High sur la pin définit un Burst Mode</w:t>
+        <w:t xml:space="preserve">Définit les mode de fréquence. Un High sur la pin définit un </w:t>
+      </w:r>
+      <w:proofErr w:type="spellStart"/>
+      <w:r>
+        <w:t>Burst</w:t>
+      </w:r>
+      <w:proofErr w:type="spellEnd"/>
+      <w:r>
+        <w:t xml:space="preserve"> Mode</w:t>
       </w:r>
       <w:r>
         <w:t xml:space="preserve"> et un Low définit une fréquence constante.</w:t>
@@ -7958,7 +8759,7 @@
     </w:p>
     <w:p>
       <w:pPr>
-        <w:pStyle w:val="Paragraphedeliste"/>
+        <w:pStyle w:val="ListParagraph"/>
         <w:numPr>
           <w:ilvl w:val="0"/>
           <w:numId w:val="232"/>
@@ -8102,7 +8903,7 @@
     </w:p>
     <w:p>
       <w:pPr>
-        <w:pStyle w:val="Paragraphedeliste"/>
+        <w:pStyle w:val="ListParagraph"/>
         <w:numPr>
           <w:ilvl w:val="0"/>
           <w:numId w:val="232"/>
@@ -8170,7 +8971,7 @@
     </w:p>
     <w:p>
       <w:pPr>
-        <w:pStyle w:val="Paragraphedeliste"/>
+        <w:pStyle w:val="ListParagraph"/>
         <w:numPr>
           <w:ilvl w:val="0"/>
           <w:numId w:val="232"/>
@@ -8189,12 +8990,26 @@
         <w:rPr>
           <w:rFonts w:eastAsiaTheme="minorEastAsia"/>
         </w:rPr>
-        <w:t>Non-Connected pin.</w:t>
+        <w:t>Non-</w:t>
+      </w:r>
+      <w:proofErr w:type="spellStart"/>
+      <w:r>
+        <w:rPr>
+          <w:rFonts w:eastAsiaTheme="minorEastAsia"/>
+        </w:rPr>
+        <w:t>Connected</w:t>
+      </w:r>
+      <w:proofErr w:type="spellEnd"/>
+      <w:r>
+        <w:rPr>
+          <w:rFonts w:eastAsiaTheme="minorEastAsia"/>
+        </w:rPr>
+        <w:t xml:space="preserve"> pin.</w:t>
       </w:r>
     </w:p>
     <w:p>
       <w:pPr>
-        <w:pStyle w:val="Paragraphedeliste"/>
+        <w:pStyle w:val="ListParagraph"/>
         <w:numPr>
           <w:ilvl w:val="0"/>
           <w:numId w:val="232"/>
@@ -8264,7 +9079,7 @@
     </w:p>
     <w:p>
       <w:pPr>
-        <w:pStyle w:val="Paragraphedeliste"/>
+        <w:pStyle w:val="ListParagraph"/>
         <w:numPr>
           <w:ilvl w:val="0"/>
           <w:numId w:val="234"/>
@@ -8321,7 +9136,7 @@
     </w:p>
     <w:p>
       <w:pPr>
-        <w:pStyle w:val="Paragraphedeliste"/>
+        <w:pStyle w:val="ListParagraph"/>
       </w:pPr>
       <w:r>
         <w:t>Mettons cette pin à la masse pour avoir une fréquence maximal de 500kHz.</w:t>
@@ -8329,7 +9144,7 @@
     </w:p>
     <w:p>
       <w:pPr>
-        <w:pStyle w:val="Paragraphedeliste"/>
+        <w:pStyle w:val="ListParagraph"/>
         <w:numPr>
           <w:ilvl w:val="0"/>
           <w:numId w:val="234"/>
@@ -8353,7 +9168,7 @@
     </w:p>
     <w:p>
       <w:pPr>
-        <w:pStyle w:val="Paragraphedeliste"/>
+        <w:pStyle w:val="ListParagraph"/>
         <w:rPr>
           <w:rFonts w:eastAsiaTheme="minorEastAsia"/>
         </w:rPr>
@@ -8421,7 +9236,7 @@
     </w:p>
     <w:p>
       <w:pPr>
-        <w:pStyle w:val="Paragraphedeliste"/>
+        <w:pStyle w:val="ListParagraph"/>
         <w:rPr>
           <w:rFonts w:eastAsiaTheme="minorEastAsia"/>
         </w:rPr>
@@ -8435,7 +9250,7 @@
     </w:p>
     <w:p>
       <w:pPr>
-        <w:pStyle w:val="Paragraphedeliste"/>
+        <w:pStyle w:val="ListParagraph"/>
         <w:rPr>
           <w:rFonts w:eastAsiaTheme="minorEastAsia"/>
         </w:rPr>
@@ -8443,7 +9258,7 @@
     </w:p>
     <w:p>
       <w:pPr>
-        <w:pStyle w:val="Paragraphedeliste"/>
+        <w:pStyle w:val="ListParagraph"/>
         <w:rPr>
           <w:rFonts w:eastAsiaTheme="minorEastAsia"/>
         </w:rPr>
@@ -8452,7 +9267,21 @@
         <w:rPr>
           <w:rFonts w:eastAsiaTheme="minorEastAsia"/>
         </w:rPr>
-        <w:t xml:space="preserve">Nous avons simplement un Aop non inverser </w:t>
+        <w:t xml:space="preserve">Nous avons simplement un </w:t>
+      </w:r>
+      <w:proofErr w:type="spellStart"/>
+      <w:r>
+        <w:rPr>
+          <w:rFonts w:eastAsiaTheme="minorEastAsia"/>
+        </w:rPr>
+        <w:t>Aop</w:t>
+      </w:r>
+      <w:proofErr w:type="spellEnd"/>
+      <w:r>
+        <w:rPr>
+          <w:rFonts w:eastAsiaTheme="minorEastAsia"/>
+        </w:rPr>
+        <w:t xml:space="preserve"> non inverser </w:t>
       </w:r>
       <w:r>
         <w:rPr>
@@ -8558,7 +9387,7 @@
     </w:p>
     <w:p>
       <w:pPr>
-        <w:pStyle w:val="Paragraphedeliste"/>
+        <w:pStyle w:val="ListParagraph"/>
         <w:rPr>
           <w:rFonts w:eastAsiaTheme="minorEastAsia"/>
         </w:rPr>
@@ -8617,7 +9446,7 @@
     </w:p>
     <w:p>
       <w:pPr>
-        <w:pStyle w:val="Paragraphedeliste"/>
+        <w:pStyle w:val="ListParagraph"/>
         <w:rPr>
           <w:rFonts w:eastAsiaTheme="minorEastAsia"/>
         </w:rPr>
@@ -8689,7 +9518,7 @@
     </w:p>
     <w:p>
       <w:pPr>
-        <w:pStyle w:val="Paragraphedeliste"/>
+        <w:pStyle w:val="ListParagraph"/>
         <w:rPr>
           <w:rFonts w:eastAsiaTheme="minorEastAsia"/>
         </w:rPr>
@@ -8715,7 +9544,7 @@
     </w:p>
     <w:p>
       <w:pPr>
-        <w:pStyle w:val="Paragraphedeliste"/>
+        <w:pStyle w:val="ListParagraph"/>
         <w:numPr>
           <w:ilvl w:val="1"/>
           <w:numId w:val="234"/>
@@ -8773,7 +9602,7 @@
     </w:p>
     <w:p>
       <w:pPr>
-        <w:pStyle w:val="Paragraphedeliste"/>
+        <w:pStyle w:val="ListParagraph"/>
         <w:numPr>
           <w:ilvl w:val="1"/>
           <w:numId w:val="234"/>
@@ -8808,7 +9637,7 @@
     </w:p>
     <w:p>
       <w:pPr>
-        <w:pStyle w:val="Paragraphedeliste"/>
+        <w:pStyle w:val="ListParagraph"/>
         <w:rPr>
           <w:rFonts w:eastAsiaTheme="minorEastAsia"/>
         </w:rPr>
@@ -8816,7 +9645,7 @@
     </w:p>
     <w:p>
       <w:pPr>
-        <w:pStyle w:val="Paragraphedeliste"/>
+        <w:pStyle w:val="ListParagraph"/>
         <w:rPr>
           <w:rFonts w:eastAsiaTheme="minorEastAsia"/>
         </w:rPr>
@@ -8860,7 +9689,7 @@
     </w:p>
     <w:p>
       <w:pPr>
-        <w:pStyle w:val="Paragraphedeliste"/>
+        <w:pStyle w:val="ListParagraph"/>
         <w:rPr>
           <w:rFonts w:eastAsiaTheme="minorEastAsia"/>
         </w:rPr>
@@ -9120,7 +9949,7 @@
     </w:p>
     <w:p>
       <w:pPr>
-        <w:pStyle w:val="Paragraphedeliste"/>
+        <w:pStyle w:val="ListParagraph"/>
         <w:rPr>
           <w:rFonts w:eastAsiaTheme="minorEastAsia"/>
         </w:rPr>
@@ -9134,7 +9963,7 @@
     </w:p>
     <w:p>
       <w:pPr>
-        <w:pStyle w:val="Paragraphedeliste"/>
+        <w:pStyle w:val="ListParagraph"/>
         <w:numPr>
           <w:ilvl w:val="2"/>
           <w:numId w:val="234"/>
@@ -9188,7 +10017,7 @@
     </w:p>
     <w:p>
       <w:pPr>
-        <w:pStyle w:val="Paragraphedeliste"/>
+        <w:pStyle w:val="ListParagraph"/>
         <w:numPr>
           <w:ilvl w:val="2"/>
           <w:numId w:val="234"/>
@@ -9242,7 +10071,7 @@
     </w:p>
     <w:p>
       <w:pPr>
-        <w:pStyle w:val="Paragraphedeliste"/>
+        <w:pStyle w:val="ListParagraph"/>
         <w:numPr>
           <w:ilvl w:val="2"/>
           <w:numId w:val="234"/>
@@ -9296,7 +10125,7 @@
     </w:p>
     <w:p>
       <w:pPr>
-        <w:pStyle w:val="Paragraphedeliste"/>
+        <w:pStyle w:val="ListParagraph"/>
         <w:numPr>
           <w:ilvl w:val="2"/>
           <w:numId w:val="234"/>
@@ -9350,7 +10179,7 @@
     </w:p>
     <w:p>
       <w:pPr>
-        <w:pStyle w:val="Paragraphedeliste"/>
+        <w:pStyle w:val="ListParagraph"/>
         <w:rPr>
           <w:rFonts w:eastAsiaTheme="minorEastAsia"/>
         </w:rPr>
@@ -9515,7 +10344,7 @@
     </w:p>
     <w:p>
       <w:pPr>
-        <w:pStyle w:val="Paragraphedeliste"/>
+        <w:pStyle w:val="ListParagraph"/>
         <w:rPr>
           <w:rFonts w:eastAsiaTheme="minorEastAsia"/>
         </w:rPr>
@@ -9524,7 +10353,21 @@
         <w:rPr>
           <w:rFonts w:eastAsiaTheme="minorEastAsia"/>
         </w:rPr>
-        <w:t>On souhaite avoir un ripple voltage le plus petit que possible pour que notre sortie soit la plus stable.</w:t>
+        <w:t xml:space="preserve">On souhaite avoir un </w:t>
+      </w:r>
+      <w:proofErr w:type="spellStart"/>
+      <w:r>
+        <w:rPr>
+          <w:rFonts w:eastAsiaTheme="minorEastAsia"/>
+        </w:rPr>
+        <w:t>ripple</w:t>
+      </w:r>
+      <w:proofErr w:type="spellEnd"/>
+      <w:r>
+        <w:rPr>
+          <w:rFonts w:eastAsiaTheme="minorEastAsia"/>
+        </w:rPr>
+        <w:t xml:space="preserve"> voltage le plus petit que possible pour que notre sortie soit la plus stable.</w:t>
       </w:r>
       <w:r>
         <w:rPr>
@@ -9574,7 +10417,7 @@
     </w:p>
     <w:p>
       <w:pPr>
-        <w:pStyle w:val="Paragraphedeliste"/>
+        <w:pStyle w:val="ListParagraph"/>
         <w:rPr>
           <w:rFonts w:eastAsiaTheme="minorEastAsia"/>
         </w:rPr>
@@ -9704,7 +10547,7 @@
     </w:p>
     <w:p>
       <w:pPr>
-        <w:pStyle w:val="Paragraphedeliste"/>
+        <w:pStyle w:val="ListParagraph"/>
         <w:rPr>
           <w:rFonts w:eastAsiaTheme="minorEastAsia"/>
         </w:rPr>
@@ -9712,7 +10555,7 @@
     </w:p>
     <w:p>
       <w:pPr>
-        <w:pStyle w:val="Paragraphedeliste"/>
+        <w:pStyle w:val="ListParagraph"/>
         <w:rPr>
           <w:rFonts w:eastAsiaTheme="minorEastAsia"/>
         </w:rPr>
@@ -9727,7 +10570,21 @@
         <w:rPr>
           <w:rFonts w:eastAsiaTheme="minorEastAsia"/>
         </w:rPr>
-        <w:t xml:space="preserve"> pour éviter le bruit sur l’entrée de l’Aop et avoir donc un </w:t>
+        <w:t xml:space="preserve"> pour éviter le bruit sur l’entrée de l’</w:t>
+      </w:r>
+      <w:proofErr w:type="spellStart"/>
+      <w:r>
+        <w:rPr>
+          <w:rFonts w:eastAsiaTheme="minorEastAsia"/>
+        </w:rPr>
+        <w:t>Aop</w:t>
+      </w:r>
+      <w:proofErr w:type="spellEnd"/>
+      <w:r>
+        <w:rPr>
+          <w:rFonts w:eastAsiaTheme="minorEastAsia"/>
+        </w:rPr>
+        <w:t xml:space="preserve"> et avoir donc un </w:t>
       </w:r>
       <m:oMath>
         <m:sSub>
@@ -9771,7 +10628,7 @@
     </w:p>
     <w:p>
       <w:pPr>
-        <w:pStyle w:val="Paragraphedeliste"/>
+        <w:pStyle w:val="ListParagraph"/>
         <w:numPr>
           <w:ilvl w:val="0"/>
           <w:numId w:val="234"/>
@@ -9877,7 +10734,7 @@
     </w:p>
     <w:p>
       <w:pPr>
-        <w:pStyle w:val="Paragraphedeliste"/>
+        <w:pStyle w:val="ListParagraph"/>
         <w:rPr>
           <w:rFonts w:eastAsiaTheme="minorEastAsia"/>
         </w:rPr>
@@ -9891,7 +10748,7 @@
     </w:p>
     <w:p>
       <w:pPr>
-        <w:pStyle w:val="Paragraphedeliste"/>
+        <w:pStyle w:val="ListParagraph"/>
         <w:numPr>
           <w:ilvl w:val="0"/>
           <w:numId w:val="234"/>
@@ -9901,6 +10758,7 @@
           <w:lang w:val="en-US"/>
         </w:rPr>
       </w:pPr>
+      <w:proofErr w:type="spellStart"/>
       <w:r>
         <w:rPr>
           <w:rFonts w:eastAsiaTheme="minorEastAsia"/>
@@ -9908,17 +10766,34 @@
         </w:rPr>
         <w:t>Capacités</w:t>
       </w:r>
+      <w:proofErr w:type="spellEnd"/>
       <w:r>
         <w:rPr>
           <w:rFonts w:eastAsiaTheme="minorEastAsia"/>
           <w:lang w:val="en-US"/>
         </w:rPr>
-        <w:t xml:space="preserve"> flottantes:</w:t>
+        <w:t xml:space="preserve"> </w:t>
+      </w:r>
+      <w:proofErr w:type="spellStart"/>
+      <w:r>
+        <w:rPr>
+          <w:rFonts w:eastAsiaTheme="minorEastAsia"/>
+          <w:lang w:val="en-US"/>
+        </w:rPr>
+        <w:t>flottantes</w:t>
+      </w:r>
+      <w:proofErr w:type="spellEnd"/>
+      <w:r>
+        <w:rPr>
+          <w:rFonts w:eastAsiaTheme="minorEastAsia"/>
+          <w:lang w:val="en-US"/>
+        </w:rPr>
+        <w:t>:</w:t>
       </w:r>
     </w:p>
     <w:p>
       <w:pPr>
-        <w:pStyle w:val="Paragraphedeliste"/>
+        <w:pStyle w:val="ListParagraph"/>
         <w:rPr>
           <w:rFonts w:eastAsiaTheme="minorEastAsia"/>
         </w:rPr>
@@ -9963,7 +10838,7 @@
     </w:p>
     <w:p>
       <w:pPr>
-        <w:pStyle w:val="Paragraphedeliste"/>
+        <w:pStyle w:val="ListParagraph"/>
         <w:numPr>
           <w:ilvl w:val="0"/>
           <w:numId w:val="234"/>
@@ -9981,7 +10856,7 @@
     </w:p>
     <w:p>
       <w:pPr>
-        <w:pStyle w:val="Paragraphedeliste"/>
+        <w:pStyle w:val="ListParagraph"/>
       </w:pPr>
       <w:r>
         <w:t>I</w:t>
@@ -9992,17 +10867,17 @@
     </w:p>
     <w:p>
       <w:pPr>
-        <w:pStyle w:val="Paragraphedeliste"/>
+        <w:pStyle w:val="ListParagraph"/>
       </w:pPr>
     </w:p>
     <w:p>
       <w:pPr>
-        <w:pStyle w:val="Paragraphedeliste"/>
+        <w:pStyle w:val="ListParagraph"/>
       </w:pPr>
     </w:p>
     <w:p>
       <w:pPr>
-        <w:pStyle w:val="Paragraphedeliste"/>
+        <w:pStyle w:val="ListParagraph"/>
       </w:pPr>
     </w:p>
     <w:p>
@@ -10091,7 +10966,7 @@
     <w:p/>
     <w:p>
       <w:pPr>
-        <w:pStyle w:val="Titre2"/>
+        <w:pStyle w:val="Heading2"/>
       </w:pPr>
       <w:r>
         <w:t>PCB</w:t>
@@ -10102,7 +10977,7 @@
     </w:p>
     <w:p>
       <w:pPr>
-        <w:pStyle w:val="Titre3"/>
+        <w:pStyle w:val="Heading3"/>
       </w:pPr>
       <w:r>
         <w:t>LT3470 :</w:t>
@@ -10124,7 +10999,23 @@
     </w:p>
     <w:p>
       <w:r>
-        <w:t>Le ground du système doit être tiré sur le ground du régulateur en un seul endroit, cela prévient le bruit qu’il pourrait y avoir</w:t>
+        <w:t xml:space="preserve">Le </w:t>
+      </w:r>
+      <w:proofErr w:type="spellStart"/>
+      <w:r>
+        <w:t>ground</w:t>
+      </w:r>
+      <w:proofErr w:type="spellEnd"/>
+      <w:r>
+        <w:t xml:space="preserve"> du système doit être tiré sur le </w:t>
+      </w:r>
+      <w:proofErr w:type="spellStart"/>
+      <w:r>
+        <w:t>ground</w:t>
+      </w:r>
+      <w:proofErr w:type="spellEnd"/>
+      <w:r>
+        <w:t xml:space="preserve"> du régulateur en un seul endroit, cela prévient le bruit qu’il pourrait y avoir</w:t>
       </w:r>
       <w:r>
         <w:t xml:space="preserve"> dans le switch.</w:t>
@@ -10143,13 +11034,29 @@
         <w:t>Additionnellement, SW et BOOST doivent rester les plus petits que possible.</w:t>
       </w:r>
       <w:r>
-        <w:t xml:space="preserve"> Ces pins peuvent induire du bruit dans le feedback à cause de l’induction et augmenter ainsi le ripple de sortie.</w:t>
+        <w:t xml:space="preserve"> Ces pins peuvent induire du bruit dans le feedback à cause de l’induction et augmenter ainsi le </w:t>
+      </w:r>
+      <w:proofErr w:type="spellStart"/>
+      <w:r>
+        <w:t>ripple</w:t>
+      </w:r>
+      <w:proofErr w:type="spellEnd"/>
+      <w:r>
+        <w:t xml:space="preserve"> de sortie.</w:t>
       </w:r>
       <w:r>
         <w:t xml:space="preserve"> Pour régler ce soucis, il faut utiliser un via </w:t>
       </w:r>
       <w:r>
-        <w:t>pour relier Vout et le feedback diviseur.</w:t>
+        <w:t xml:space="preserve">pour relier </w:t>
+      </w:r>
+      <w:proofErr w:type="spellStart"/>
+      <w:r>
+        <w:t>Vout</w:t>
+      </w:r>
+      <w:proofErr w:type="spellEnd"/>
+      <w:r>
+        <w:t xml:space="preserve"> et le feedback diviseur.</w:t>
       </w:r>
     </w:p>
     <w:p>
@@ -10200,7 +11107,7 @@
     </w:p>
     <w:p>
       <w:pPr>
-        <w:pStyle w:val="Titre3"/>
+        <w:pStyle w:val="Heading3"/>
       </w:pPr>
       <w:r>
         <w:t>LTC3260 :</w:t>
@@ -10208,7 +11115,15 @@
     </w:p>
     <w:p>
       <w:r>
-        <w:t>Une grande surface de ground et de petite connexion aux capacités externe</w:t>
+        <w:t xml:space="preserve">Une grande surface de </w:t>
+      </w:r>
+      <w:proofErr w:type="spellStart"/>
+      <w:r>
+        <w:t>ground</w:t>
+      </w:r>
+      <w:proofErr w:type="spellEnd"/>
+      <w:r>
+        <w:t xml:space="preserve"> et de petite connexion aux capacités externe</w:t>
       </w:r>
       <w:r>
         <w:t>s</w:t>
@@ -10281,6 +11196,7 @@
     </w:p>
     <w:sectPr>
       <w:footerReference w:type="default" r:id="rId36"/>
+      <w:headerReference w:type="first" r:id="rId37"/>
       <w:pgSz w:w="11906" w:h="16838"/>
       <w:pgMar w:top="1417" w:right="1417" w:bottom="1417" w:left="1417" w:header="708" w:footer="708" w:gutter="0"/>
       <w:pgNumType w:start="0"/>
@@ -10338,7 +11254,7 @@
     <w:sdtContent>
       <w:p>
         <w:pPr>
-          <w:pStyle w:val="Pieddepage"/>
+          <w:pStyle w:val="Footer"/>
           <w:jc w:val="right"/>
         </w:pPr>
         <w:r>
@@ -10364,7 +11280,7 @@
   </w:sdt>
   <w:p>
     <w:pPr>
-      <w:pStyle w:val="Pieddepage"/>
+      <w:pStyle w:val="Footer"/>
     </w:pPr>
   </w:p>
 </w:ftr>
@@ -10402,11 +11318,11 @@
   <w:footnote w:id="2">
     <w:p>
       <w:pPr>
-        <w:pStyle w:val="Notedebasdepage"/>
-      </w:pPr>
-      <w:r>
-        <w:rPr>
-          <w:rStyle w:val="Appelnotedebasdep"/>
+        <w:pStyle w:val="FootnoteText"/>
+      </w:pPr>
+      <w:r>
+        <w:rPr>
+          <w:rStyle w:val="FootnoteReference"/>
         </w:rPr>
         <w:footnoteRef/>
       </w:r>
@@ -10422,7 +11338,7 @@
       <w:hyperlink r:id="rId1" w:history="1">
         <w:r>
           <w:rPr>
-            <w:rStyle w:val="Lienhypertexte"/>
+            <w:rStyle w:val="Hyperlink"/>
           </w:rPr>
           <w:t>https://www.eevblog.com/forum/projects/lead-acid-battery-ltspice-model/?fbclid=IwAR2kpEGPALEBHM2tCrhNMsgtTTThCL1vWWb7k4VOuVUsQWaleT7M3SlfBFs</w:t>
         </w:r>
@@ -10432,11 +11348,11 @@
   <w:footnote w:id="3">
     <w:p>
       <w:pPr>
-        <w:pStyle w:val="Notedebasdepage"/>
-      </w:pPr>
-      <w:r>
-        <w:rPr>
-          <w:rStyle w:val="Appelnotedebasdep"/>
+        <w:pStyle w:val="FootnoteText"/>
+      </w:pPr>
+      <w:r>
+        <w:rPr>
+          <w:rStyle w:val="FootnoteReference"/>
         </w:rPr>
         <w:footnoteRef/>
       </w:r>
@@ -10492,11 +11408,63 @@
         <w:t>5</w:t>
       </w:r>
       <w:r>
-        <w:t xml:space="preserve"> permet simplement d’obtenir le bon ordre de grandeur de résistance (la résistance équivalente de 250k en entrée permet de compenser l’erreur de bias sur le courant). </w:t>
+        <w:t xml:space="preserve"> permet simplement d’obtenir le bon ordre de grandeur de résistance (la résistance équivalente de 250k en entrée permet de compenser l’erreur de </w:t>
+      </w:r>
+      <w:proofErr w:type="spellStart"/>
+      <w:r>
+        <w:t>bias</w:t>
+      </w:r>
+      <w:proofErr w:type="spellEnd"/>
+      <w:r>
+        <w:t xml:space="preserve"> sur le courant). </w:t>
       </w:r>
     </w:p>
   </w:footnote>
 </w:footnotes>
+</file>
+
+<file path=word/header1.xml><?xml version="1.0" encoding="utf-8"?>
+<w:hdr xmlns:wpc="http://schemas.microsoft.com/office/word/2010/wordprocessingCanvas" xmlns:cx="http://schemas.microsoft.com/office/drawing/2014/chartex" xmlns:cx1="http://schemas.microsoft.com/office/drawing/2015/9/8/chartex" xmlns:cx2="http://schemas.microsoft.com/office/drawing/2015/10/21/chartex" xmlns:cx3="http://schemas.microsoft.com/office/drawing/2016/5/9/chartex" xmlns:cx4="http://schemas.microsoft.com/office/drawing/2016/5/10/chartex" xmlns:cx5="http://schemas.microsoft.com/office/drawing/2016/5/11/chartex" xmlns:cx6="http://schemas.microsoft.com/office/drawing/2016/5/12/chartex" xmlns:cx7="http://schemas.microsoft.com/office/drawing/2016/5/13/chartex" xmlns:cx8="http://schemas.microsoft.com/office/drawing/2016/5/14/chartex" xmlns:mc="http://schemas.openxmlformats.org/markup-compatibility/2006" xmlns:aink="http://schemas.microsoft.com/office/drawing/2016/ink" xmlns:am3d="http://schemas.microsoft.com/office/drawing/2017/model3d" xmlns:o="urn:schemas-microsoft-com:office:office" xmlns:r="http://schemas.openxmlformats.org/officeDocument/2006/relationships" xmlns:m="http://schemas.openxmlformats.org/officeDocument/2006/math" xmlns:v="urn:schemas-microsoft-com:vml" xmlns:wp14="http://schemas.microsoft.com/office/word/2010/wordprocessingDrawing" xmlns:wp="http://schemas.openxmlformats.org/drawingml/2006/wordprocessingDrawing" xmlns:w10="urn:schemas-microsoft-com:office:word" xmlns:w="http://schemas.openxmlformats.org/wordprocessingml/2006/main" xmlns:w14="http://schemas.microsoft.com/office/word/2010/wordml" xmlns:w15="http://schemas.microsoft.com/office/word/2012/wordml" xmlns:w16cid="http://schemas.microsoft.com/office/word/2016/wordml/cid" xmlns:w16se="http://schemas.microsoft.com/office/word/2015/wordml/symex" xmlns:wpg="http://schemas.microsoft.com/office/word/2010/wordprocessingGroup" xmlns:wpi="http://schemas.microsoft.com/office/word/2010/wordprocessingInk" xmlns:wne="http://schemas.microsoft.com/office/word/2006/wordml" xmlns:wps="http://schemas.microsoft.com/office/word/2010/wordprocessingShape" mc:Ignorable="w14 w15 w16se w16cid wp14">
+  <w:p>
+    <w:pPr>
+      <w:pStyle w:val="Header"/>
+    </w:pPr>
+    <w:r>
+      <w:t>Bernard Tourneur</w:t>
+    </w:r>
+  </w:p>
+  <w:p>
+    <w:pPr>
+      <w:pStyle w:val="Header"/>
+    </w:pPr>
+    <w:r>
+      <w:t xml:space="preserve">Julien </w:t>
+    </w:r>
+    <w:proofErr w:type="spellStart"/>
+    <w:r>
+      <w:t>Gorjon</w:t>
+    </w:r>
+    <w:proofErr w:type="spellEnd"/>
+  </w:p>
+  <w:p>
+    <w:pPr>
+      <w:pStyle w:val="Header"/>
+    </w:pPr>
+    <w:r>
+      <w:t xml:space="preserve">Christos </w:t>
+    </w:r>
+    <w:proofErr w:type="spellStart"/>
+    <w:r>
+      <w:t>Bournousouzis</w:t>
+    </w:r>
+    <w:proofErr w:type="spellEnd"/>
+  </w:p>
+  <w:p>
+    <w:pPr>
+      <w:pStyle w:val="Header"/>
+    </w:pPr>
+  </w:p>
+</w:hdr>
 </file>
 
 <file path=word/numbering.xml><?xml version="1.0" encoding="utf-8"?>
@@ -37014,6 +37982,7 @@
     <w:lsdException w:name="HTML Sample" w:semiHidden="1" w:unhideWhenUsed="1"/>
     <w:lsdException w:name="HTML Typewriter" w:semiHidden="1" w:unhideWhenUsed="1"/>
     <w:lsdException w:name="HTML Variable" w:semiHidden="1" w:unhideWhenUsed="1"/>
+    <w:lsdException w:name="Normal Table" w:semiHidden="1" w:unhideWhenUsed="1"/>
     <w:lsdException w:name="annotation subject" w:semiHidden="1" w:unhideWhenUsed="1"/>
     <w:lsdException w:name="No List" w:semiHidden="1" w:unhideWhenUsed="1"/>
     <w:lsdException w:name="Outline List 1" w:semiHidden="1" w:unhideWhenUsed="1"/>
@@ -37060,8 +38029,10 @@
     <w:lsdException w:name="Table Subtle 2" w:semiHidden="1" w:unhideWhenUsed="1"/>
     <w:lsdException w:name="Table Web 1" w:semiHidden="1" w:unhideWhenUsed="1"/>
     <w:lsdException w:name="Table Web 2" w:semiHidden="1" w:unhideWhenUsed="1"/>
+    <w:lsdException w:name="Table Web 3" w:semiHidden="1" w:unhideWhenUsed="1"/>
     <w:lsdException w:name="Balloon Text" w:semiHidden="1" w:unhideWhenUsed="1"/>
     <w:lsdException w:name="Table Grid" w:uiPriority="39"/>
+    <w:lsdException w:name="Table Theme" w:semiHidden="1" w:unhideWhenUsed="1"/>
     <w:lsdException w:name="Placeholder Text" w:semiHidden="1"/>
     <w:lsdException w:name="No Spacing" w:uiPriority="1" w:qFormat="1"/>
     <w:lsdException w:name="Light Shading" w:uiPriority="60"/>
@@ -37291,11 +38262,11 @@
       <w:rFonts w:ascii="Times New Roman" w:hAnsi="Times New Roman"/>
     </w:rPr>
   </w:style>
-  <w:style w:type="paragraph" w:styleId="Titre1">
+  <w:style w:type="paragraph" w:styleId="Heading1">
     <w:name w:val="heading 1"/>
     <w:basedOn w:val="Normal"/>
     <w:next w:val="Normal"/>
-    <w:link w:val="Titre1Car"/>
+    <w:link w:val="Heading1Char"/>
     <w:uiPriority w:val="9"/>
     <w:qFormat/>
     <w:rsid w:val="00DB2C36"/>
@@ -37313,11 +38284,11 @@
       <w:u w:val="single"/>
     </w:rPr>
   </w:style>
-  <w:style w:type="paragraph" w:styleId="Titre2">
+  <w:style w:type="paragraph" w:styleId="Heading2">
     <w:name w:val="heading 2"/>
     <w:basedOn w:val="Normal"/>
     <w:next w:val="Normal"/>
-    <w:link w:val="Titre2Car"/>
+    <w:link w:val="Heading2Char"/>
     <w:uiPriority w:val="9"/>
     <w:unhideWhenUsed/>
     <w:qFormat/>
@@ -37336,11 +38307,11 @@
       <w:u w:val="single"/>
     </w:rPr>
   </w:style>
-  <w:style w:type="paragraph" w:styleId="Titre3">
+  <w:style w:type="paragraph" w:styleId="Heading3">
     <w:name w:val="heading 3"/>
     <w:basedOn w:val="Normal"/>
     <w:next w:val="Normal"/>
-    <w:link w:val="Titre3Car"/>
+    <w:link w:val="Heading3Char"/>
     <w:uiPriority w:val="9"/>
     <w:unhideWhenUsed/>
     <w:qFormat/>
@@ -37358,13 +38329,13 @@
       <w:szCs w:val="24"/>
     </w:rPr>
   </w:style>
-  <w:style w:type="character" w:default="1" w:styleId="Policepardfaut">
+  <w:style w:type="character" w:default="1" w:styleId="DefaultParagraphFont">
     <w:name w:val="Default Paragraph Font"/>
     <w:uiPriority w:val="1"/>
     <w:semiHidden/>
     <w:unhideWhenUsed/>
   </w:style>
-  <w:style w:type="table" w:default="1" w:styleId="TableauNormal">
+  <w:style w:type="table" w:default="1" w:styleId="TableNormal">
     <w:name w:val="Normal Table"/>
     <w:uiPriority w:val="99"/>
     <w:semiHidden/>
@@ -37379,16 +38350,16 @@
       </w:tblCellMar>
     </w:tblPr>
   </w:style>
-  <w:style w:type="numbering" w:default="1" w:styleId="Aucuneliste">
+  <w:style w:type="numbering" w:default="1" w:styleId="NoList">
     <w:name w:val="No List"/>
     <w:uiPriority w:val="99"/>
     <w:semiHidden/>
     <w:unhideWhenUsed/>
   </w:style>
-  <w:style w:type="character" w:customStyle="1" w:styleId="Titre1Car">
-    <w:name w:val="Titre 1 Car"/>
-    <w:basedOn w:val="Policepardfaut"/>
-    <w:link w:val="Titre1"/>
+  <w:style w:type="character" w:customStyle="1" w:styleId="Heading1Char">
+    <w:name w:val="Heading 1 Char"/>
+    <w:basedOn w:val="DefaultParagraphFont"/>
+    <w:link w:val="Heading1"/>
     <w:uiPriority w:val="9"/>
     <w:rsid w:val="00DB2C36"/>
     <w:rPr>
@@ -37399,10 +38370,10 @@
       <w:u w:val="single"/>
     </w:rPr>
   </w:style>
-  <w:style w:type="character" w:customStyle="1" w:styleId="Titre2Car">
-    <w:name w:val="Titre 2 Car"/>
-    <w:basedOn w:val="Policepardfaut"/>
-    <w:link w:val="Titre2"/>
+  <w:style w:type="character" w:customStyle="1" w:styleId="Heading2Char">
+    <w:name w:val="Heading 2 Char"/>
+    <w:basedOn w:val="DefaultParagraphFont"/>
+    <w:link w:val="Heading2"/>
     <w:uiPriority w:val="9"/>
     <w:rsid w:val="00DB2C36"/>
     <w:rPr>
@@ -37413,11 +38384,11 @@
       <w:u w:val="single"/>
     </w:rPr>
   </w:style>
-  <w:style w:type="paragraph" w:styleId="Titre">
+  <w:style w:type="paragraph" w:styleId="Title">
     <w:name w:val="Title"/>
     <w:basedOn w:val="Normal"/>
     <w:next w:val="Normal"/>
-    <w:link w:val="TitreCar"/>
+    <w:link w:val="TitleChar"/>
     <w:uiPriority w:val="10"/>
     <w:qFormat/>
     <w:rsid w:val="00DB2C36"/>
@@ -37433,10 +38404,10 @@
       <w:szCs w:val="56"/>
     </w:rPr>
   </w:style>
-  <w:style w:type="character" w:customStyle="1" w:styleId="TitreCar">
-    <w:name w:val="Titre Car"/>
-    <w:basedOn w:val="Policepardfaut"/>
-    <w:link w:val="Titre"/>
+  <w:style w:type="character" w:customStyle="1" w:styleId="TitleChar">
+    <w:name w:val="Title Char"/>
+    <w:basedOn w:val="DefaultParagraphFont"/>
+    <w:link w:val="Title"/>
     <w:uiPriority w:val="10"/>
     <w:rsid w:val="00DB2C36"/>
     <w:rPr>
@@ -37447,9 +38418,9 @@
       <w:szCs w:val="56"/>
     </w:rPr>
   </w:style>
-  <w:style w:type="paragraph" w:styleId="Sansinterligne">
+  <w:style w:type="paragraph" w:styleId="NoSpacing">
     <w:name w:val="No Spacing"/>
-    <w:link w:val="SansinterligneCar"/>
+    <w:link w:val="NoSpacingChar"/>
     <w:uiPriority w:val="1"/>
     <w:qFormat/>
     <w:rsid w:val="00DB2C36"/>
@@ -37460,10 +38431,10 @@
       <w:rFonts w:ascii="Times New Roman" w:hAnsi="Times New Roman"/>
     </w:rPr>
   </w:style>
-  <w:style w:type="character" w:customStyle="1" w:styleId="Titre3Car">
-    <w:name w:val="Titre 3 Car"/>
-    <w:basedOn w:val="Policepardfaut"/>
-    <w:link w:val="Titre3"/>
+  <w:style w:type="character" w:customStyle="1" w:styleId="Heading3Char">
+    <w:name w:val="Heading 3 Char"/>
+    <w:basedOn w:val="DefaultParagraphFont"/>
+    <w:link w:val="Heading3"/>
     <w:uiPriority w:val="9"/>
     <w:rsid w:val="00DB2C36"/>
     <w:rPr>
@@ -37473,7 +38444,7 @@
       <w:szCs w:val="24"/>
     </w:rPr>
   </w:style>
-  <w:style w:type="paragraph" w:styleId="Paragraphedeliste">
+  <w:style w:type="paragraph" w:styleId="ListParagraph">
     <w:name w:val="List Paragraph"/>
     <w:basedOn w:val="Normal"/>
     <w:uiPriority w:val="34"/>
@@ -37484,10 +38455,10 @@
       <w:contextualSpacing/>
     </w:pPr>
   </w:style>
-  <w:style w:type="paragraph" w:styleId="En-tte">
+  <w:style w:type="paragraph" w:styleId="Header">
     <w:name w:val="header"/>
     <w:basedOn w:val="Normal"/>
-    <w:link w:val="En-tteCar"/>
+    <w:link w:val="HeaderChar"/>
     <w:uiPriority w:val="99"/>
     <w:unhideWhenUsed/>
     <w:rsid w:val="00B52D47"/>
@@ -37499,20 +38470,20 @@
       <w:spacing w:after="0" w:line="240" w:lineRule="auto"/>
     </w:pPr>
   </w:style>
-  <w:style w:type="character" w:customStyle="1" w:styleId="En-tteCar">
-    <w:name w:val="En-tête Car"/>
-    <w:basedOn w:val="Policepardfaut"/>
-    <w:link w:val="En-tte"/>
+  <w:style w:type="character" w:customStyle="1" w:styleId="HeaderChar">
+    <w:name w:val="Header Char"/>
+    <w:basedOn w:val="DefaultParagraphFont"/>
+    <w:link w:val="Header"/>
     <w:uiPriority w:val="99"/>
     <w:rsid w:val="00B52D47"/>
     <w:rPr>
       <w:rFonts w:ascii="Times New Roman" w:hAnsi="Times New Roman"/>
     </w:rPr>
   </w:style>
-  <w:style w:type="paragraph" w:styleId="Pieddepage">
+  <w:style w:type="paragraph" w:styleId="Footer">
     <w:name w:val="footer"/>
     <w:basedOn w:val="Normal"/>
-    <w:link w:val="PieddepageCar"/>
+    <w:link w:val="FooterChar"/>
     <w:uiPriority w:val="99"/>
     <w:unhideWhenUsed/>
     <w:rsid w:val="00B52D47"/>
@@ -37524,19 +38495,19 @@
       <w:spacing w:after="0" w:line="240" w:lineRule="auto"/>
     </w:pPr>
   </w:style>
-  <w:style w:type="character" w:customStyle="1" w:styleId="PieddepageCar">
-    <w:name w:val="Pied de page Car"/>
-    <w:basedOn w:val="Policepardfaut"/>
-    <w:link w:val="Pieddepage"/>
+  <w:style w:type="character" w:customStyle="1" w:styleId="FooterChar">
+    <w:name w:val="Footer Char"/>
+    <w:basedOn w:val="DefaultParagraphFont"/>
+    <w:link w:val="Footer"/>
     <w:uiPriority w:val="99"/>
     <w:rsid w:val="00B52D47"/>
     <w:rPr>
       <w:rFonts w:ascii="Times New Roman" w:hAnsi="Times New Roman"/>
     </w:rPr>
   </w:style>
-  <w:style w:type="character" w:styleId="Lienhypertexte">
+  <w:style w:type="character" w:styleId="Hyperlink">
     <w:name w:val="Hyperlink"/>
-    <w:basedOn w:val="Policepardfaut"/>
+    <w:basedOn w:val="DefaultParagraphFont"/>
     <w:uiPriority w:val="99"/>
     <w:unhideWhenUsed/>
     <w:rsid w:val="00E13AA4"/>
@@ -37545,9 +38516,9 @@
       <w:u w:val="single"/>
     </w:rPr>
   </w:style>
-  <w:style w:type="character" w:styleId="Mentionnonrsolue">
+  <w:style w:type="character" w:styleId="UnresolvedMention">
     <w:name w:val="Unresolved Mention"/>
-    <w:basedOn w:val="Policepardfaut"/>
+    <w:basedOn w:val="DefaultParagraphFont"/>
     <w:uiPriority w:val="99"/>
     <w:semiHidden/>
     <w:unhideWhenUsed/>
@@ -37557,19 +38528,19 @@
       <w:shd w:val="clear" w:color="auto" w:fill="E1DFDD"/>
     </w:rPr>
   </w:style>
-  <w:style w:type="character" w:customStyle="1" w:styleId="SansinterligneCar">
-    <w:name w:val="Sans interligne Car"/>
-    <w:basedOn w:val="Policepardfaut"/>
-    <w:link w:val="Sansinterligne"/>
+  <w:style w:type="character" w:customStyle="1" w:styleId="NoSpacingChar">
+    <w:name w:val="No Spacing Char"/>
+    <w:basedOn w:val="DefaultParagraphFont"/>
+    <w:link w:val="NoSpacing"/>
     <w:uiPriority w:val="1"/>
     <w:rsid w:val="00301AB0"/>
     <w:rPr>
       <w:rFonts w:ascii="Times New Roman" w:hAnsi="Times New Roman"/>
     </w:rPr>
   </w:style>
-  <w:style w:type="paragraph" w:styleId="En-ttedetabledesmatires">
+  <w:style w:type="paragraph" w:styleId="TOCHeading">
     <w:name w:val="TOC Heading"/>
-    <w:basedOn w:val="Titre1"/>
+    <w:basedOn w:val="Heading1"/>
     <w:next w:val="Normal"/>
     <w:uiPriority w:val="39"/>
     <w:unhideWhenUsed/>
@@ -37584,7 +38555,7 @@
       <w:lang w:eastAsia="fr-BE"/>
     </w:rPr>
   </w:style>
-  <w:style w:type="paragraph" w:styleId="TM1">
+  <w:style w:type="paragraph" w:styleId="TOC1">
     <w:name w:val="toc 1"/>
     <w:basedOn w:val="Normal"/>
     <w:next w:val="Normal"/>
@@ -37596,7 +38567,7 @@
       <w:spacing w:after="100"/>
     </w:pPr>
   </w:style>
-  <w:style w:type="paragraph" w:styleId="TM2">
+  <w:style w:type="paragraph" w:styleId="TOC2">
     <w:name w:val="toc 2"/>
     <w:basedOn w:val="Normal"/>
     <w:next w:val="Normal"/>
@@ -37609,7 +38580,7 @@
       <w:ind w:left="220"/>
     </w:pPr>
   </w:style>
-  <w:style w:type="paragraph" w:styleId="TM3">
+  <w:style w:type="paragraph" w:styleId="TOC3">
     <w:name w:val="toc 3"/>
     <w:basedOn w:val="Normal"/>
     <w:next w:val="Normal"/>
@@ -37622,7 +38593,7 @@
       <w:ind w:left="440"/>
     </w:pPr>
   </w:style>
-  <w:style w:type="paragraph" w:styleId="TM4">
+  <w:style w:type="paragraph" w:styleId="TOC4">
     <w:name w:val="toc 4"/>
     <w:basedOn w:val="Normal"/>
     <w:next w:val="Normal"/>
@@ -37639,7 +38610,7 @@
       <w:lang w:eastAsia="fr-BE"/>
     </w:rPr>
   </w:style>
-  <w:style w:type="paragraph" w:styleId="TM5">
+  <w:style w:type="paragraph" w:styleId="TOC5">
     <w:name w:val="toc 5"/>
     <w:basedOn w:val="Normal"/>
     <w:next w:val="Normal"/>
@@ -37656,7 +38627,7 @@
       <w:lang w:eastAsia="fr-BE"/>
     </w:rPr>
   </w:style>
-  <w:style w:type="paragraph" w:styleId="TM6">
+  <w:style w:type="paragraph" w:styleId="TOC6">
     <w:name w:val="toc 6"/>
     <w:basedOn w:val="Normal"/>
     <w:next w:val="Normal"/>
@@ -37673,7 +38644,7 @@
       <w:lang w:eastAsia="fr-BE"/>
     </w:rPr>
   </w:style>
-  <w:style w:type="paragraph" w:styleId="TM7">
+  <w:style w:type="paragraph" w:styleId="TOC7">
     <w:name w:val="toc 7"/>
     <w:basedOn w:val="Normal"/>
     <w:next w:val="Normal"/>
@@ -37690,7 +38661,7 @@
       <w:lang w:eastAsia="fr-BE"/>
     </w:rPr>
   </w:style>
-  <w:style w:type="paragraph" w:styleId="TM8">
+  <w:style w:type="paragraph" w:styleId="TOC8">
     <w:name w:val="toc 8"/>
     <w:basedOn w:val="Normal"/>
     <w:next w:val="Normal"/>
@@ -37707,7 +38678,7 @@
       <w:lang w:eastAsia="fr-BE"/>
     </w:rPr>
   </w:style>
-  <w:style w:type="paragraph" w:styleId="TM9">
+  <w:style w:type="paragraph" w:styleId="TOC9">
     <w:name w:val="toc 9"/>
     <w:basedOn w:val="Normal"/>
     <w:next w:val="Normal"/>
@@ -37724,10 +38695,10 @@
       <w:lang w:eastAsia="fr-BE"/>
     </w:rPr>
   </w:style>
-  <w:style w:type="paragraph" w:styleId="Textedebulles">
+  <w:style w:type="paragraph" w:styleId="BalloonText">
     <w:name w:val="Balloon Text"/>
     <w:basedOn w:val="Normal"/>
-    <w:link w:val="TextedebullesCar"/>
+    <w:link w:val="BalloonTextChar"/>
     <w:uiPriority w:val="99"/>
     <w:semiHidden/>
     <w:unhideWhenUsed/>
@@ -37741,10 +38712,10 @@
       <w:szCs w:val="18"/>
     </w:rPr>
   </w:style>
-  <w:style w:type="character" w:customStyle="1" w:styleId="TextedebullesCar">
-    <w:name w:val="Texte de bulles Car"/>
-    <w:basedOn w:val="Policepardfaut"/>
-    <w:link w:val="Textedebulles"/>
+  <w:style w:type="character" w:customStyle="1" w:styleId="BalloonTextChar">
+    <w:name w:val="Balloon Text Char"/>
+    <w:basedOn w:val="DefaultParagraphFont"/>
+    <w:link w:val="BalloonText"/>
     <w:uiPriority w:val="99"/>
     <w:semiHidden/>
     <w:rsid w:val="00AC4B60"/>
@@ -37754,9 +38725,9 @@
       <w:szCs w:val="18"/>
     </w:rPr>
   </w:style>
-  <w:style w:type="character" w:styleId="Textedelespacerserv">
+  <w:style w:type="character" w:styleId="PlaceholderText">
     <w:name w:val="Placeholder Text"/>
-    <w:basedOn w:val="Policepardfaut"/>
+    <w:basedOn w:val="DefaultParagraphFont"/>
     <w:uiPriority w:val="99"/>
     <w:semiHidden/>
     <w:rsid w:val="00176A76"/>
@@ -37764,10 +38735,10 @@
       <w:color w:val="808080"/>
     </w:rPr>
   </w:style>
-  <w:style w:type="paragraph" w:styleId="Notedebasdepage">
+  <w:style w:type="paragraph" w:styleId="FootnoteText">
     <w:name w:val="footnote text"/>
     <w:basedOn w:val="Normal"/>
-    <w:link w:val="NotedebasdepageCar"/>
+    <w:link w:val="FootnoteTextChar"/>
     <w:uiPriority w:val="99"/>
     <w:semiHidden/>
     <w:unhideWhenUsed/>
@@ -37780,10 +38751,10 @@
       <w:szCs w:val="20"/>
     </w:rPr>
   </w:style>
-  <w:style w:type="character" w:customStyle="1" w:styleId="NotedebasdepageCar">
-    <w:name w:val="Note de bas de page Car"/>
-    <w:basedOn w:val="Policepardfaut"/>
-    <w:link w:val="Notedebasdepage"/>
+  <w:style w:type="character" w:customStyle="1" w:styleId="FootnoteTextChar">
+    <w:name w:val="Footnote Text Char"/>
+    <w:basedOn w:val="DefaultParagraphFont"/>
+    <w:link w:val="FootnoteText"/>
     <w:uiPriority w:val="99"/>
     <w:semiHidden/>
     <w:rsid w:val="001407E4"/>
@@ -37793,9 +38764,9 @@
       <w:szCs w:val="20"/>
     </w:rPr>
   </w:style>
-  <w:style w:type="character" w:styleId="Appelnotedebasdep">
+  <w:style w:type="character" w:styleId="FootnoteReference">
     <w:name w:val="footnote reference"/>
-    <w:basedOn w:val="Policepardfaut"/>
+    <w:basedOn w:val="DefaultParagraphFont"/>
     <w:uiPriority w:val="99"/>
     <w:semiHidden/>
     <w:unhideWhenUsed/>
@@ -38107,7 +39078,7 @@
 </file>
 
 <file path=customXml/itemProps1.xml><?xml version="1.0" encoding="utf-8"?>
-<ds:datastoreItem xmlns:ds="http://schemas.openxmlformats.org/officeDocument/2006/customXml" ds:itemID="{C7DD4380-3C16-43DA-BB8F-7E51AF4DED29}">
+<ds:datastoreItem xmlns:ds="http://schemas.openxmlformats.org/officeDocument/2006/customXml" ds:itemID="{7774A01D-86D7-4A0D-97A8-50D5B531A63F}">
   <ds:schemaRefs>
     <ds:schemaRef ds:uri="http://schemas.openxmlformats.org/officeDocument/2006/bibliography"/>
   </ds:schemaRefs>

</xml_diff>